<commit_message>
Vault backup: 08/11/23 19:46:32 ASUS
Affected files:
.obsidian/workspace.json
NW/PhysikHA4_2.docx
</commit_message>
<xml_diff>
--- a/NW/PhysikHA4_2.docx
+++ b/NW/PhysikHA4_2.docx
@@ -1,6 +1,6 @@
 
 <file path=word/document.xml><?xml version="1.0" encoding="utf-8"?>
-<w:document xmlns:wpc="http://schemas.microsoft.com/office/word/2010/wordprocessingCanvas" xmlns:cx="http://schemas.microsoft.com/office/drawing/2014/chartex" xmlns:cx1="http://schemas.microsoft.com/office/drawing/2015/9/8/chartex" xmlns:cx2="http://schemas.microsoft.com/office/drawing/2015/10/21/chartex" xmlns:cx3="http://schemas.microsoft.com/office/drawing/2016/5/9/chartex" xmlns:cx4="http://schemas.microsoft.com/office/drawing/2016/5/10/chartex" xmlns:cx5="http://schemas.microsoft.com/office/drawing/2016/5/11/chartex" xmlns:cx6="http://schemas.microsoft.com/office/drawing/2016/5/12/chartex" xmlns:cx7="http://schemas.microsoft.com/office/drawing/2016/5/13/chartex" xmlns:cx8="http://schemas.microsoft.com/office/drawing/2016/5/14/chartex" xmlns:mc="http://schemas.openxmlformats.org/markup-compatibility/2006" xmlns:aink="http://schemas.microsoft.com/office/drawing/2016/ink" xmlns:am3d="http://schemas.microsoft.com/office/drawing/2017/model3d" xmlns:o="urn:schemas-microsoft-com:office:office" xmlns:r="http://schemas.openxmlformats.org/officeDocument/2006/relationships" xmlns:m="http://schemas.openxmlformats.org/officeDocument/2006/math" xmlns:v="urn:schemas-microsoft-com:vml" xmlns:wp14="http://schemas.microsoft.com/office/word/2010/wordprocessingDrawing" xmlns:wp="http://schemas.openxmlformats.org/drawingml/2006/wordprocessingDrawing" xmlns:w10="urn:schemas-microsoft-com:office:word" xmlns:w="http://schemas.openxmlformats.org/wordprocessingml/2006/main" xmlns:w14="http://schemas.microsoft.com/office/word/2010/wordml" xmlns:w15="http://schemas.microsoft.com/office/word/2012/wordml" xmlns:w16cex="http://schemas.microsoft.com/office/word/2018/wordml/cex" xmlns:w16cid="http://schemas.microsoft.com/office/word/2016/wordml/cid" xmlns:w16="http://schemas.microsoft.com/office/word/2018/wordml" xmlns:w16se="http://schemas.microsoft.com/office/word/2015/wordml/symex" xmlns:wpg="http://schemas.microsoft.com/office/word/2010/wordprocessingGroup" xmlns:wpi="http://schemas.microsoft.com/office/word/2010/wordprocessingInk" xmlns:wne="http://schemas.microsoft.com/office/word/2006/wordml" xmlns:wps="http://schemas.microsoft.com/office/word/2010/wordprocessingShape" mc:Ignorable="w14 w15 w16se w16cid w16 w16cex wp14">
+<w:document xmlns:wpc="http://schemas.microsoft.com/office/word/2010/wordprocessingCanvas" xmlns:cx="http://schemas.microsoft.com/office/drawing/2014/chartex" xmlns:cx1="http://schemas.microsoft.com/office/drawing/2015/9/8/chartex" xmlns:cx2="http://schemas.microsoft.com/office/drawing/2015/10/21/chartex" xmlns:cx3="http://schemas.microsoft.com/office/drawing/2016/5/9/chartex" xmlns:cx4="http://schemas.microsoft.com/office/drawing/2016/5/10/chartex" xmlns:cx5="http://schemas.microsoft.com/office/drawing/2016/5/11/chartex" xmlns:cx6="http://schemas.microsoft.com/office/drawing/2016/5/12/chartex" xmlns:cx7="http://schemas.microsoft.com/office/drawing/2016/5/13/chartex" xmlns:cx8="http://schemas.microsoft.com/office/drawing/2016/5/14/chartex" xmlns:mc="http://schemas.openxmlformats.org/markup-compatibility/2006" xmlns:aink="http://schemas.microsoft.com/office/drawing/2016/ink" xmlns:am3d="http://schemas.microsoft.com/office/drawing/2017/model3d" xmlns:o="urn:schemas-microsoft-com:office:office" xmlns:oel="http://schemas.microsoft.com/office/2019/extlst" xmlns:r="http://schemas.openxmlformats.org/officeDocument/2006/relationships" xmlns:m="http://schemas.openxmlformats.org/officeDocument/2006/math" xmlns:v="urn:schemas-microsoft-com:vml" xmlns:wp14="http://schemas.microsoft.com/office/word/2010/wordprocessingDrawing" xmlns:wp="http://schemas.openxmlformats.org/drawingml/2006/wordprocessingDrawing" xmlns:w10="urn:schemas-microsoft-com:office:word" xmlns:w="http://schemas.openxmlformats.org/wordprocessingml/2006/main" xmlns:w14="http://schemas.microsoft.com/office/word/2010/wordml" xmlns:w15="http://schemas.microsoft.com/office/word/2012/wordml" xmlns:w16cex="http://schemas.microsoft.com/office/word/2018/wordml/cex" xmlns:w16cid="http://schemas.microsoft.com/office/word/2016/wordml/cid" xmlns:w16="http://schemas.microsoft.com/office/word/2018/wordml" xmlns:w16sdtdh="http://schemas.microsoft.com/office/word/2020/wordml/sdtdatahash" xmlns:w16se="http://schemas.microsoft.com/office/word/2015/wordml/symex" xmlns:wpg="http://schemas.microsoft.com/office/word/2010/wordprocessingGroup" xmlns:wpi="http://schemas.microsoft.com/office/word/2010/wordprocessingInk" xmlns:wne="http://schemas.microsoft.com/office/word/2006/wordml" xmlns:wps="http://schemas.microsoft.com/office/word/2010/wordprocessingShape" mc:Ignorable="w14 w15 w16se w16cid w16 w16cex w16sdtdh wp14">
   <w:body>
     <w:p>
       <w:pPr>
@@ -84,11 +84,16 @@
       <w:r>
         <w:t xml:space="preserve">Grundgedanke dazu ist, dass </w:t>
       </w:r>
+      <w:proofErr w:type="gramStart"/>
       <w:r>
         <w:t>man pri</w:t>
       </w:r>
       <w:r>
-        <w:t>nzipiell b</w:t>
+        <w:t>nzipiell</w:t>
+      </w:r>
+      <w:proofErr w:type="gramEnd"/>
+      <w:r>
+        <w:t xml:space="preserve"> b</w:t>
       </w:r>
       <w:r>
         <w:t>eschleunigte Systeme ohne Gravitation nicht von ruhenden System</w:t>
@@ -173,7 +178,15 @@
         <w:jc w:val="both"/>
       </w:pPr>
       <w:r>
-        <w:t>Ein Photon steigt im Gravitationsfeld nach oben und muss Arbeit gegen die Anziehungskraft leisten. D.h. die Energie des Photons verringert sich. Geringere Energie bedeutet aber geringere Frequenz und damit eine Verschiebung der Wellenlänge zu mehr "Rot".</w:t>
+        <w:t xml:space="preserve">Ein Photon steigt im Gravitationsfeld nach oben und muss Arbeit gegen die Anziehungskraft leisten. D.h. die Energie des Photons verringert sich. Geringere Energie </w:t>
+      </w:r>
+      <w:proofErr w:type="gramStart"/>
+      <w:r>
+        <w:t>bedeutet</w:t>
+      </w:r>
+      <w:proofErr w:type="gramEnd"/>
+      <w:r>
+        <w:t xml:space="preserve"> aber geringere Frequenz und damit eine Verschiebung der Wellenlänge zu mehr "Rot".</w:t>
       </w:r>
     </w:p>
     <w:p>
@@ -335,7 +348,15 @@
         <w:t>Gravitationsfeldern</w:t>
       </w:r>
       <w:r>
-        <w:t xml:space="preserve"> (Erde) extrem gering (10</w:t>
+        <w:t xml:space="preserve"> (Erde) </w:t>
+      </w:r>
+      <w:proofErr w:type="gramStart"/>
+      <w:r>
+        <w:t>extrem gering</w:t>
+      </w:r>
+      <w:proofErr w:type="gramEnd"/>
+      <w:r>
+        <w:t xml:space="preserve"> (10</w:t>
       </w:r>
       <w:r>
         <w:rPr>
@@ -384,7 +405,7 @@
     </w:p>
     <w:p>
       <w:pPr>
-        <w:pStyle w:val="Listenabsatz"/>
+        <w:pStyle w:val="ListParagraph"/>
         <w:ind w:left="567"/>
         <w:jc w:val="both"/>
       </w:pPr>
@@ -457,7 +478,7 @@
     </w:p>
     <w:p>
       <w:pPr>
-        <w:pStyle w:val="Listenabsatz"/>
+        <w:pStyle w:val="ListParagraph"/>
         <w:numPr>
           <w:ilvl w:val="1"/>
           <w:numId w:val="11"/>
@@ -485,7 +506,15 @@
         <w:jc w:val="both"/>
       </w:pPr>
       <w:r>
-        <w:t>Der Welle-Teilchen-Dualismus, dessen Problematik schon die klassische Physik beschäftigte, führte letztlich zu</w:t>
+        <w:t xml:space="preserve">Der Welle-Teilchen-Dualismus, dessen Problematik schon die klassische Physik beschäftigte, </w:t>
+      </w:r>
+      <w:proofErr w:type="gramStart"/>
+      <w:r>
+        <w:t>führte letztlich</w:t>
+      </w:r>
+      <w:proofErr w:type="gramEnd"/>
+      <w:r>
+        <w:t xml:space="preserve"> zu</w:t>
       </w:r>
       <w:r>
         <w:t>r Entwicklung der Quantenphysik.</w:t>
@@ -515,7 +544,7 @@
     </w:p>
     <w:p>
       <w:pPr>
-        <w:pStyle w:val="Listenabsatz"/>
+        <w:pStyle w:val="ListParagraph"/>
         <w:numPr>
           <w:ilvl w:val="1"/>
           <w:numId w:val="11"/>
@@ -683,7 +712,7 @@
     </w:p>
     <w:p>
       <w:pPr>
-        <w:pStyle w:val="Listenabsatz"/>
+        <w:pStyle w:val="ListParagraph"/>
         <w:numPr>
           <w:ilvl w:val="1"/>
           <w:numId w:val="11"/>
@@ -716,7 +745,15 @@
         <w:jc w:val="both"/>
       </w:pPr>
       <w:r>
-        <w:t>Nach Heisenberg ist es prinzipiell unmöglich den Ort und den Impuls eines (Quanten)-Objekts beliebig genau zu bestimmen. Es gilt folgende Unschärferelation:</w:t>
+        <w:t xml:space="preserve">Nach Heisenberg ist </w:t>
+      </w:r>
+      <w:proofErr w:type="gramStart"/>
+      <w:r>
+        <w:t>es prinzipiell</w:t>
+      </w:r>
+      <w:proofErr w:type="gramEnd"/>
+      <w:r>
+        <w:t xml:space="preserve"> unmöglich den Ort und den Impuls eines (Quanten)-Objekts beliebig genau zu bestimmen. Es gilt folgende Unschärferelation:</w:t>
       </w:r>
     </w:p>
     <w:p>
@@ -842,7 +879,7 @@
     </w:p>
     <w:p>
       <w:pPr>
-        <w:pStyle w:val="Listenabsatz"/>
+        <w:pStyle w:val="ListParagraph"/>
         <w:numPr>
           <w:ilvl w:val="1"/>
           <w:numId w:val="11"/>
@@ -904,7 +941,7 @@
     </w:p>
     <w:p>
       <w:pPr>
-        <w:pStyle w:val="Listenabsatz"/>
+        <w:pStyle w:val="ListParagraph"/>
         <w:numPr>
           <w:ilvl w:val="1"/>
           <w:numId w:val="11"/>
@@ -943,8 +980,13 @@
       <w:r>
         <w:t xml:space="preserve">auch </w:t>
       </w:r>
-      <w:r>
-        <w:t xml:space="preserve">durchaus praktische Bedeutung </w:t>
+      <w:proofErr w:type="gramStart"/>
+      <w:r>
+        <w:t>durchaus praktische</w:t>
+      </w:r>
+      <w:proofErr w:type="gramEnd"/>
+      <w:r>
+        <w:t xml:space="preserve"> Bedeutung </w:t>
       </w:r>
       <w:r>
         <w:t xml:space="preserve">erlangt </w:t>
@@ -1006,7 +1048,15 @@
         <w:jc w:val="both"/>
       </w:pPr>
       <w:r>
-        <w:t>Obwohl die Atom- und Quantenphysik am Beginn des 20.Jahrhunderts sehr rasch akzeptiert wurde, gelang der Nachweis der fundamentalen Teilchen erst relativ spät. So wurde das Elektron 1911, das Proton 1919 und das Neutron gar erst 1932 nachgewiesen.</w:t>
+        <w:t xml:space="preserve">Obwohl die Atom- und Quantenphysik am Beginn des 20.Jahrhunderts sehr rasch akzeptiert wurde, gelang der Nachweis der fundamentalen Teilchen </w:t>
+      </w:r>
+      <w:proofErr w:type="gramStart"/>
+      <w:r>
+        <w:t>erst relativ</w:t>
+      </w:r>
+      <w:proofErr w:type="gramEnd"/>
+      <w:r>
+        <w:t xml:space="preserve"> spät. So wurde das Elektron 1911, das Proton 1919 und das Neutron gar erst 1932 nachgewiesen.</w:t>
       </w:r>
     </w:p>
     <w:p>
@@ -1234,8 +1284,13 @@
         </w:rPr>
         <w:t>-15</w:t>
       </w:r>
-      <w:r>
-        <w:t xml:space="preserve">m;  Uran </w:t>
+      <w:proofErr w:type="gramStart"/>
+      <w:r>
+        <w:t>m;  Uran</w:t>
+      </w:r>
+      <w:proofErr w:type="gramEnd"/>
+      <w:r>
+        <w:t xml:space="preserve"> </w:t>
       </w:r>
       <w:r>
         <w:rPr>
@@ -1355,7 +1410,15 @@
         <w:t>Elementarteilchen sind die kleinsten Bausteine der Materie.</w:t>
       </w:r>
       <w:r>
-        <w:t xml:space="preserve"> Die Erforschung und Beschreibung  ihrer Eigenschaften und Wechselwirkungen ermöglichen nicht nur ein Verständnis des Mikrokosmos (Atomaufbau) sondern auch des Makrokosmos (Universum).</w:t>
+        <w:t xml:space="preserve"> Die Erforschung und </w:t>
+      </w:r>
+      <w:proofErr w:type="gramStart"/>
+      <w:r>
+        <w:t>Beschreibung  ihrer</w:t>
+      </w:r>
+      <w:proofErr w:type="gramEnd"/>
+      <w:r>
+        <w:t xml:space="preserve"> Eigenschaften und Wechselwirkungen ermöglichen nicht nur ein Verständnis des Mikrokosmos (Atomaufbau) sondern auch des Makrokosmos (Universum).</w:t>
       </w:r>
     </w:p>
     <w:p>
@@ -1425,7 +1488,7 @@
                     <pic:cNvPicPr/>
                   </pic:nvPicPr>
                   <pic:blipFill>
-                    <a:blip r:embed="rId8">
+                    <a:blip r:embed="rId11">
                       <a:extLst>
                         <a:ext uri="{28A0092B-C50C-407E-A947-70E740481C1C}">
                           <a14:useLocalDpi xmlns:a14="http://schemas.microsoft.com/office/drawing/2010/main" val="0"/>
@@ -1491,7 +1554,7 @@
                     <pic:cNvPicPr/>
                   </pic:nvPicPr>
                   <pic:blipFill>
-                    <a:blip r:embed="rId9" cstate="print">
+                    <a:blip r:embed="rId12" cstate="print">
                       <a:extLst>
                         <a:ext uri="{28A0092B-C50C-407E-A947-70E740481C1C}">
                           <a14:useLocalDpi xmlns:a14="http://schemas.microsoft.com/office/drawing/2010/main" val="0"/>
@@ -1637,7 +1700,7 @@
                     <pic:cNvPicPr/>
                   </pic:nvPicPr>
                   <pic:blipFill>
-                    <a:blip r:embed="rId10" cstate="print">
+                    <a:blip r:embed="rId13" cstate="print">
                       <a:extLst>
                         <a:ext uri="{28A0092B-C50C-407E-A947-70E740481C1C}">
                           <a14:useLocalDpi xmlns:a14="http://schemas.microsoft.com/office/drawing/2010/main" val="0"/>
@@ -1680,7 +1743,15 @@
         <w:t>In großen Detektoren</w:t>
       </w:r>
       <w:r>
-        <w:t>, die in kurzer Zeit extrem große Datenmengen verarbeiten müssen,</w:t>
+        <w:t xml:space="preserve">, die in kurzer Zeit </w:t>
+      </w:r>
+      <w:proofErr w:type="gramStart"/>
+      <w:r>
+        <w:t>extrem große</w:t>
+      </w:r>
+      <w:proofErr w:type="gramEnd"/>
+      <w:r>
+        <w:t xml:space="preserve"> Datenmengen verarbeiten müssen,</w:t>
       </w:r>
       <w:r>
         <w:t xml:space="preserve"> werden die Kollisionen der Teilchen beobachtet und analysiert. </w:t>
@@ -1854,7 +1925,15 @@
         <w:t xml:space="preserve"> </w:t>
       </w:r>
       <w:r>
-        <w:t>Der Zerfall verläuft bei den verschiedenen Elementen ganz verschieden rasch ab, und kann durch keinerlei M</w:t>
+        <w:t xml:space="preserve">Der Zerfall verläuft bei den verschiedenen Elementen </w:t>
+      </w:r>
+      <w:proofErr w:type="gramStart"/>
+      <w:r>
+        <w:t>ganz verschieden</w:t>
+      </w:r>
+      <w:proofErr w:type="gramEnd"/>
+      <w:r>
+        <w:t xml:space="preserve"> rasch ab, und kann durch keinerlei M</w:t>
       </w:r>
       <w:r>
         <w:t>i</w:t>
@@ -2012,6 +2091,7 @@
         </w:rPr>
         <w:t xml:space="preserve"> = -</w:t>
       </w:r>
+      <w:proofErr w:type="gramStart"/>
       <w:r>
         <w:rPr>
           <w:rFonts w:ascii="Symbol" w:hAnsi="Symbol"/>
@@ -2025,6 +2105,7 @@
         </w:rPr>
         <w:t>.n.</w:t>
       </w:r>
+      <w:proofErr w:type="gramEnd"/>
       <w:r>
         <w:rPr>
           <w:rFonts w:ascii="Symbol" w:hAnsi="Symbol"/>
@@ -2064,6 +2145,7 @@
         <w:tab/>
         <w:t>dn/n = -</w:t>
       </w:r>
+      <w:proofErr w:type="gramStart"/>
       <w:r>
         <w:rPr>
           <w:rFonts w:ascii="Symbol" w:hAnsi="Symbol"/>
@@ -2073,6 +2155,7 @@
       <w:r>
         <w:t>.dt</w:t>
       </w:r>
+      <w:proofErr w:type="gramEnd"/>
     </w:p>
     <w:p>
       <w:pPr>
@@ -2319,7 +2402,7 @@
     </w:p>
     <w:p>
       <w:pPr>
-        <w:pStyle w:val="StandardWeb"/>
+        <w:pStyle w:val="NormalWeb"/>
         <w:rPr>
           <w:rFonts w:ascii="Calibri" w:eastAsia="Calibri" w:hAnsi="Calibri"/>
           <w:sz w:val="22"/>
@@ -2339,7 +2422,7 @@
     </w:p>
     <w:p>
       <w:pPr>
-        <w:pStyle w:val="StandardWeb"/>
+        <w:pStyle w:val="NormalWeb"/>
         <w:jc w:val="both"/>
         <w:rPr>
           <w:rFonts w:ascii="Calibri" w:eastAsia="Calibri" w:hAnsi="Calibri"/>
@@ -2380,7 +2463,7 @@
     </w:p>
     <w:p>
       <w:pPr>
-        <w:pStyle w:val="StandardWeb"/>
+        <w:pStyle w:val="NormalWeb"/>
         <w:jc w:val="both"/>
         <w:rPr>
           <w:rFonts w:ascii="Calibri" w:eastAsia="Calibri" w:hAnsi="Calibri"/>
@@ -2511,7 +2594,15 @@
         <w:jc w:val="both"/>
       </w:pPr>
       <w:r>
-        <w:t xml:space="preserve">Stirbt eine Pflanze, ein Tier oder ein Mensch, wird von da an kein neuer radioaktiver Kohlenstoff mehr zugeführt. Der Kohlenstoff C14 baut sich mit einer Halbwertszeit von </w:t>
+        <w:t xml:space="preserve">Stirbt eine Pflanze, ein Tier oder ein Mensch, wird von da </w:t>
+      </w:r>
+      <w:proofErr w:type="gramStart"/>
+      <w:r>
+        <w:t>an kein neuer radioaktiver Kohlenstoff</w:t>
+      </w:r>
+      <w:proofErr w:type="gramEnd"/>
+      <w:r>
+        <w:t xml:space="preserve"> mehr zugeführt. Der Kohlenstoff C14 baut sich mit einer Halbwertszeit von </w:t>
       </w:r>
       <w:r>
         <w:t>T</w:t>
@@ -2543,7 +2634,7 @@
       <w:r>
         <w:t xml:space="preserve">Eine frische Kohlenstoff-Probe enthält nur etwa 1 </w:t>
       </w:r>
-      <w:hyperlink r:id="rId11" w:tooltip="Parts per million" w:history="1">
+      <w:hyperlink r:id="rId14" w:tooltip="Parts per million" w:history="1">
         <w:r>
           <w:t>Teil pro Billion (ppt)</w:t>
         </w:r>
@@ -2560,7 +2651,7 @@
       <w:r>
         <w:t xml:space="preserve"> Atome des Isotops 12C kommt also ein 14C-Atom. So enthält beispielsweise eine </w:t>
       </w:r>
-      <w:hyperlink r:id="rId12" w:tooltip="Tonne (Einheit)" w:history="1">
+      <w:hyperlink r:id="rId15" w:tooltip="Tonne (Einheit)" w:history="1">
         <w:r>
           <w:t>Tonne</w:t>
         </w:r>
@@ -2750,8 +2841,13 @@
           <w:vertAlign w:val="superscript"/>
         </w:rPr>
       </w:pPr>
-      <w:r>
-        <w:t>ln(5/16) =</w:t>
+      <w:proofErr w:type="gramStart"/>
+      <w:r>
+        <w:t>ln(</w:t>
+      </w:r>
+      <w:proofErr w:type="gramEnd"/>
+      <w:r>
+        <w:t>5/16) =</w:t>
       </w:r>
       <w:r>
         <w:t xml:space="preserve"> </w:t>
@@ -2789,7 +2885,15 @@
         <w:t>1/2</w:t>
       </w:r>
       <w:r>
-        <w:t>.[ln(16/5)]/ln2 = 9615a</w:t>
+        <w:t>.[</w:t>
+      </w:r>
+      <w:proofErr w:type="gramStart"/>
+      <w:r>
+        <w:t>ln(</w:t>
+      </w:r>
+      <w:proofErr w:type="gramEnd"/>
+      <w:r>
+        <w:t>16/5)]/ln2 = 9615a</w:t>
       </w:r>
     </w:p>
     <w:p>
@@ -2821,7 +2925,15 @@
         <w:jc w:val="both"/>
       </w:pPr>
       <w:r>
-        <w:t>Beim Alpha-zerfall sendet der Mutterkern (zB. 238U) ein Alpha-Teilchen, bestehend aus zwei Protonen und zwei Neutronen (=He-Kern) aus. Dabei entsteht ein Thorium-Kern (=Tochterkern). Der Grund liegt in einem Ungleichgewicht zwischen Protonen und Neutronen. Doch die Alpha-Teilchen hätten klassisch zu wenig Energie um den Kern zu verlassen, nur mit Hilfe des Tunnel-Effekts können die Alpha-Teilchen das Kernpotential überwinden. Die schweren Alpha-Teilchen haben sehr hohe Energien im Bereich einigen MeV, werden aber beim Durchgang durch Materie durch Stöße sehr stark abgebremst.</w:t>
+        <w:t xml:space="preserve">Beim Alpha-zerfall sendet der Mutterkern (zB. 238U) ein Alpha-Teilchen, bestehend aus zwei Protonen und zwei Neutronen (=He-Kern) aus. Dabei entsteht ein Thorium-Kern (=Tochterkern). Der Grund liegt in einem Ungleichgewicht zwischen Protonen und Neutronen. Doch die Alpha-Teilchen hätten klassisch zu wenig </w:t>
+      </w:r>
+      <w:proofErr w:type="gramStart"/>
+      <w:r>
+        <w:t>Energie</w:t>
+      </w:r>
+      <w:proofErr w:type="gramEnd"/>
+      <w:r>
+        <w:t xml:space="preserve"> um den Kern zu verlassen, nur mit Hilfe des Tunnel-Effekts können die Alpha-Teilchen das Kernpotential überwinden. Die schweren Alpha-Teilchen haben sehr hohe Energien im Bereich einigen MeV, werden aber beim Durchgang durch Materie durch Stöße sehr stark abgebremst.</w:t>
       </w:r>
       <w:r>
         <w:t xml:space="preserve"> Ja geringer die Halbwertszeit eines Alpha-Strahlers ist, desto höher ist die kinetische Energie der Alpha-Teilchen.</w:t>
@@ -3268,7 +3380,7 @@
     </w:p>
     <w:p>
       <w:pPr>
-        <w:pStyle w:val="StandardWeb"/>
+        <w:pStyle w:val="NormalWeb"/>
         <w:rPr>
           <w:rFonts w:ascii="Calibri" w:eastAsia="Calibri" w:hAnsi="Calibri"/>
           <w:sz w:val="22"/>
@@ -3406,7 +3518,7 @@
                     <pic:cNvPicPr/>
                   </pic:nvPicPr>
                   <pic:blipFill>
-                    <a:blip r:embed="rId13" cstate="print">
+                    <a:blip r:embed="rId16" cstate="print">
                       <a:extLst>
                         <a:ext uri="{28A0092B-C50C-407E-A947-70E740481C1C}">
                           <a14:useLocalDpi xmlns:a14="http://schemas.microsoft.com/office/drawing/2010/main" val="0"/>
@@ -3509,7 +3621,7 @@
     </w:p>
     <w:p>
       <w:pPr>
-        <w:pStyle w:val="NurText"/>
+        <w:pStyle w:val="PlainText"/>
         <w:tabs>
           <w:tab w:val="left" w:pos="540"/>
           <w:tab w:val="left" w:pos="1260"/>
@@ -3525,7 +3637,7 @@
     </w:p>
     <w:p>
       <w:pPr>
-        <w:pStyle w:val="NurText"/>
+        <w:pStyle w:val="PlainText"/>
         <w:tabs>
           <w:tab w:val="left" w:pos="540"/>
           <w:tab w:val="left" w:pos="1260"/>
@@ -3554,8 +3666,9 @@
           <w:szCs w:val="22"/>
           <w:lang w:eastAsia="en-US"/>
         </w:rPr>
-        <w:t>w. die Dosimetrie von vermehrtem</w:t>
-      </w:r>
+        <w:t xml:space="preserve">w. die Dosimetrie </w:t>
+      </w:r>
+      <w:proofErr w:type="gramStart"/>
       <w:r>
         <w:rPr>
           <w:rFonts w:ascii="Calibri" w:eastAsia="Calibri" w:hAnsi="Calibri" w:cs="Times New Roman"/>
@@ -3563,7 +3676,7 @@
           <w:szCs w:val="22"/>
           <w:lang w:eastAsia="en-US"/>
         </w:rPr>
-        <w:t xml:space="preserve"> </w:t>
+        <w:t>von vermehrtem</w:t>
       </w:r>
       <w:r>
         <w:rPr>
@@ -3572,7 +3685,7 @@
           <w:szCs w:val="22"/>
           <w:lang w:eastAsia="en-US"/>
         </w:rPr>
-        <w:t>öffentliche</w:t>
+        <w:t xml:space="preserve"> </w:t>
       </w:r>
       <w:r>
         <w:rPr>
@@ -3581,7 +3694,7 @@
           <w:szCs w:val="22"/>
           <w:lang w:eastAsia="en-US"/>
         </w:rPr>
-        <w:t>n</w:t>
+        <w:t>öffentliche</w:t>
       </w:r>
       <w:r>
         <w:rPr>
@@ -3590,12 +3703,31 @@
           <w:szCs w:val="22"/>
           <w:lang w:eastAsia="en-US"/>
         </w:rPr>
-        <w:t xml:space="preserve"> Interesse. Die Gefährlichkeit von ionisierender Strahlung hängt von der Aktivität der Quelle, vom Ionisierungsvermögen der Strahlung und deren biologischer Wirksamkeit ab.</w:t>
-      </w:r>
-    </w:p>
-    <w:p>
-      <w:pPr>
-        <w:pStyle w:val="NurText"/>
+        <w:t>n</w:t>
+      </w:r>
+      <w:r>
+        <w:rPr>
+          <w:rFonts w:ascii="Calibri" w:eastAsia="Calibri" w:hAnsi="Calibri" w:cs="Times New Roman"/>
+          <w:sz w:val="22"/>
+          <w:szCs w:val="22"/>
+          <w:lang w:eastAsia="en-US"/>
+        </w:rPr>
+        <w:t xml:space="preserve"> Interesse</w:t>
+      </w:r>
+      <w:proofErr w:type="gramEnd"/>
+      <w:r>
+        <w:rPr>
+          <w:rFonts w:ascii="Calibri" w:eastAsia="Calibri" w:hAnsi="Calibri" w:cs="Times New Roman"/>
+          <w:sz w:val="22"/>
+          <w:szCs w:val="22"/>
+          <w:lang w:eastAsia="en-US"/>
+        </w:rPr>
+        <w:t>. Die Gefährlichkeit von ionisierender Strahlung hängt von der Aktivität der Quelle, vom Ionisierungsvermögen der Strahlung und deren biologischer Wirksamkeit ab.</w:t>
+      </w:r>
+    </w:p>
+    <w:p>
+      <w:pPr>
+        <w:pStyle w:val="PlainText"/>
         <w:tabs>
           <w:tab w:val="left" w:pos="540"/>
           <w:tab w:val="left" w:pos="1260"/>
@@ -3620,7 +3752,7 @@
     </w:p>
     <w:p>
       <w:pPr>
-        <w:pStyle w:val="NurText"/>
+        <w:pStyle w:val="PlainText"/>
         <w:tabs>
           <w:tab w:val="left" w:pos="540"/>
           <w:tab w:val="left" w:pos="1260"/>
@@ -3636,7 +3768,7 @@
     </w:p>
     <w:tbl>
       <w:tblPr>
-        <w:tblStyle w:val="Tabellenraster"/>
+        <w:tblStyle w:val="TableGrid"/>
         <w:tblW w:w="0" w:type="auto"/>
         <w:tblLook w:val="04A0" w:firstRow="1" w:lastRow="0" w:firstColumn="1" w:lastColumn="0" w:noHBand="0" w:noVBand="1"/>
       </w:tblPr>
@@ -3654,7 +3786,7 @@
           </w:tcPr>
           <w:p>
             <w:pPr>
-              <w:pStyle w:val="NurText"/>
+              <w:pStyle w:val="PlainText"/>
               <w:tabs>
                 <w:tab w:val="left" w:pos="540"/>
                 <w:tab w:val="left" w:pos="1260"/>
@@ -3686,7 +3818,7 @@
           </w:tcPr>
           <w:p>
             <w:pPr>
-              <w:pStyle w:val="NurText"/>
+              <w:pStyle w:val="PlainText"/>
               <w:tabs>
                 <w:tab w:val="left" w:pos="540"/>
                 <w:tab w:val="left" w:pos="1260"/>
@@ -3718,7 +3850,7 @@
           </w:tcPr>
           <w:p>
             <w:pPr>
-              <w:pStyle w:val="NurText"/>
+              <w:pStyle w:val="PlainText"/>
               <w:tabs>
                 <w:tab w:val="left" w:pos="540"/>
                 <w:tab w:val="left" w:pos="1260"/>
@@ -3750,7 +3882,7 @@
           </w:tcPr>
           <w:p>
             <w:pPr>
-              <w:pStyle w:val="NurText"/>
+              <w:pStyle w:val="PlainText"/>
               <w:tabs>
                 <w:tab w:val="left" w:pos="540"/>
                 <w:tab w:val="left" w:pos="1260"/>
@@ -3782,7 +3914,7 @@
           </w:tcPr>
           <w:p>
             <w:pPr>
-              <w:pStyle w:val="NurText"/>
+              <w:pStyle w:val="PlainText"/>
               <w:tabs>
                 <w:tab w:val="left" w:pos="540"/>
                 <w:tab w:val="left" w:pos="1260"/>
@@ -3816,7 +3948,7 @@
           </w:tcPr>
           <w:p>
             <w:pPr>
-              <w:pStyle w:val="NurText"/>
+              <w:pStyle w:val="PlainText"/>
               <w:tabs>
                 <w:tab w:val="left" w:pos="540"/>
                 <w:tab w:val="left" w:pos="1260"/>
@@ -3848,7 +3980,7 @@
           </w:tcPr>
           <w:p>
             <w:pPr>
-              <w:pStyle w:val="NurText"/>
+              <w:pStyle w:val="PlainText"/>
               <w:tabs>
                 <w:tab w:val="left" w:pos="540"/>
                 <w:tab w:val="left" w:pos="1260"/>
@@ -3880,7 +4012,7 @@
           </w:tcPr>
           <w:p>
             <w:pPr>
-              <w:pStyle w:val="NurText"/>
+              <w:pStyle w:val="PlainText"/>
               <w:tabs>
                 <w:tab w:val="left" w:pos="540"/>
                 <w:tab w:val="left" w:pos="1260"/>
@@ -3938,7 +4070,7 @@
           </w:tcPr>
           <w:p>
             <w:pPr>
-              <w:pStyle w:val="NurText"/>
+              <w:pStyle w:val="PlainText"/>
               <w:tabs>
                 <w:tab w:val="left" w:pos="540"/>
                 <w:tab w:val="left" w:pos="1260"/>
@@ -3968,7 +4100,7 @@
           </w:tcPr>
           <w:p>
             <w:pPr>
-              <w:pStyle w:val="NurText"/>
+              <w:pStyle w:val="PlainText"/>
               <w:tabs>
                 <w:tab w:val="left" w:pos="540"/>
                 <w:tab w:val="left" w:pos="1260"/>
@@ -4019,7 +4151,7 @@
           </w:tcPr>
           <w:p>
             <w:pPr>
-              <w:pStyle w:val="NurText"/>
+              <w:pStyle w:val="PlainText"/>
               <w:tabs>
                 <w:tab w:val="left" w:pos="540"/>
                 <w:tab w:val="left" w:pos="1260"/>
@@ -4051,7 +4183,7 @@
           </w:tcPr>
           <w:p>
             <w:pPr>
-              <w:pStyle w:val="NurText"/>
+              <w:pStyle w:val="PlainText"/>
               <w:tabs>
                 <w:tab w:val="left" w:pos="540"/>
                 <w:tab w:val="left" w:pos="1260"/>
@@ -4083,7 +4215,7 @@
           </w:tcPr>
           <w:p>
             <w:pPr>
-              <w:pStyle w:val="NurText"/>
+              <w:pStyle w:val="PlainText"/>
               <w:tabs>
                 <w:tab w:val="left" w:pos="540"/>
                 <w:tab w:val="left" w:pos="1260"/>
@@ -4122,7 +4254,7 @@
           </w:tcPr>
           <w:p>
             <w:pPr>
-              <w:pStyle w:val="NurText"/>
+              <w:pStyle w:val="PlainText"/>
               <w:tabs>
                 <w:tab w:val="left" w:pos="540"/>
                 <w:tab w:val="left" w:pos="1260"/>
@@ -4152,7 +4284,7 @@
           </w:tcPr>
           <w:p>
             <w:pPr>
-              <w:pStyle w:val="NurText"/>
+              <w:pStyle w:val="PlainText"/>
               <w:tabs>
                 <w:tab w:val="left" w:pos="540"/>
                 <w:tab w:val="left" w:pos="1260"/>
@@ -4203,7 +4335,7 @@
           </w:tcPr>
           <w:p>
             <w:pPr>
-              <w:pStyle w:val="NurText"/>
+              <w:pStyle w:val="PlainText"/>
               <w:tabs>
                 <w:tab w:val="left" w:pos="540"/>
                 <w:tab w:val="left" w:pos="1260"/>
@@ -4235,7 +4367,7 @@
           </w:tcPr>
           <w:p>
             <w:pPr>
-              <w:pStyle w:val="NurText"/>
+              <w:pStyle w:val="PlainText"/>
               <w:tabs>
                 <w:tab w:val="left" w:pos="540"/>
                 <w:tab w:val="left" w:pos="1260"/>
@@ -4267,7 +4399,7 @@
           </w:tcPr>
           <w:p>
             <w:pPr>
-              <w:pStyle w:val="NurText"/>
+              <w:pStyle w:val="PlainText"/>
               <w:tabs>
                 <w:tab w:val="left" w:pos="540"/>
                 <w:tab w:val="left" w:pos="1260"/>
@@ -4297,7 +4429,7 @@
           </w:tcPr>
           <w:p>
             <w:pPr>
-              <w:pStyle w:val="NurText"/>
+              <w:pStyle w:val="PlainText"/>
               <w:tabs>
                 <w:tab w:val="left" w:pos="540"/>
                 <w:tab w:val="left" w:pos="1260"/>
@@ -4327,7 +4459,7 @@
           </w:tcPr>
           <w:p>
             <w:pPr>
-              <w:pStyle w:val="NurText"/>
+              <w:pStyle w:val="PlainText"/>
               <w:tabs>
                 <w:tab w:val="left" w:pos="540"/>
                 <w:tab w:val="left" w:pos="1260"/>
@@ -4378,7 +4510,7 @@
           </w:tcPr>
           <w:p>
             <w:pPr>
-              <w:pStyle w:val="NurText"/>
+              <w:pStyle w:val="PlainText"/>
               <w:tabs>
                 <w:tab w:val="left" w:pos="540"/>
                 <w:tab w:val="left" w:pos="1260"/>
@@ -4410,7 +4542,7 @@
           </w:tcPr>
           <w:p>
             <w:pPr>
-              <w:pStyle w:val="NurText"/>
+              <w:pStyle w:val="PlainText"/>
               <w:tabs>
                 <w:tab w:val="left" w:pos="540"/>
                 <w:tab w:val="left" w:pos="1260"/>
@@ -4442,7 +4574,7 @@
           </w:tcPr>
           <w:p>
             <w:pPr>
-              <w:pStyle w:val="NurText"/>
+              <w:pStyle w:val="PlainText"/>
               <w:tabs>
                 <w:tab w:val="left" w:pos="540"/>
                 <w:tab w:val="left" w:pos="1260"/>
@@ -4481,7 +4613,7 @@
           </w:tcPr>
           <w:p>
             <w:pPr>
-              <w:pStyle w:val="NurText"/>
+              <w:pStyle w:val="PlainText"/>
               <w:tabs>
                 <w:tab w:val="left" w:pos="540"/>
                 <w:tab w:val="left" w:pos="1260"/>
@@ -4511,7 +4643,7 @@
           </w:tcPr>
           <w:p>
             <w:pPr>
-              <w:pStyle w:val="NurText"/>
+              <w:pStyle w:val="PlainText"/>
               <w:tabs>
                 <w:tab w:val="left" w:pos="540"/>
                 <w:tab w:val="left" w:pos="1260"/>
@@ -4558,7 +4690,7 @@
     </w:tbl>
     <w:p>
       <w:pPr>
-        <w:pStyle w:val="NurText"/>
+        <w:pStyle w:val="PlainText"/>
         <w:tabs>
           <w:tab w:val="left" w:pos="540"/>
           <w:tab w:val="left" w:pos="1260"/>
@@ -4661,7 +4793,7 @@
     </w:p>
     <w:tbl>
       <w:tblPr>
-        <w:tblStyle w:val="Tabellenraster"/>
+        <w:tblStyle w:val="TableGrid"/>
         <w:tblW w:w="0" w:type="auto"/>
         <w:tblLook w:val="04A0" w:firstRow="1" w:lastRow="0" w:firstColumn="1" w:lastColumn="0" w:noHBand="0" w:noVBand="1"/>
       </w:tblPr>
@@ -4962,7 +5094,7 @@
     </w:p>
     <w:tbl>
       <w:tblPr>
-        <w:tblStyle w:val="Tabellenraster"/>
+        <w:tblStyle w:val="TableGrid"/>
         <w:tblW w:w="0" w:type="auto"/>
         <w:tblLook w:val="04A0" w:firstRow="1" w:lastRow="0" w:firstColumn="1" w:lastColumn="0" w:noHBand="0" w:noVBand="1"/>
       </w:tblPr>
@@ -5208,7 +5340,15 @@
         <w:t>NA</w:t>
       </w:r>
       <w:r>
-        <w:t xml:space="preserve"> kann geschädigt werden und wenn beide Stränge des Riesenmoleküls brechen, kann der Körper die nicht mehr selbstständig beheben. Daher sind die zellbindenden Organe des menschlichen Körpers am empfindli</w:t>
+        <w:t xml:space="preserve"> kann geschädigt werden und wenn beide Stränge des Riesenmoleküls brechen, kann der </w:t>
+      </w:r>
+      <w:proofErr w:type="gramStart"/>
+      <w:r>
+        <w:t>Körper</w:t>
+      </w:r>
+      <w:proofErr w:type="gramEnd"/>
+      <w:r>
+        <w:t xml:space="preserve"> die nicht mehr selbstständig beheben. Daher sind die zellbindenden Organe des menschlichen Körpers am empfindli</w:t>
       </w:r>
       <w:r>
         <w:t>chsten: Knochenmark, Milz, Lymph</w:t>
@@ -5283,7 +5423,7 @@
     </w:p>
     <w:tbl>
       <w:tblPr>
-        <w:tblStyle w:val="Tabellenraster"/>
+        <w:tblStyle w:val="TableGrid"/>
         <w:tblW w:w="0" w:type="auto"/>
         <w:tblLook w:val="04A0" w:firstRow="1" w:lastRow="0" w:firstColumn="1" w:lastColumn="0" w:noHBand="0" w:noVBand="1"/>
       </w:tblPr>
@@ -5513,7 +5653,15 @@
         <w:spacing w:after="0" w:line="240" w:lineRule="auto"/>
       </w:pPr>
       <w:r>
-        <w:t>Die Intensität der Strahlung nimmt beim Durchgang durch ein absorbierendes Material exponentiell ab. Speziell Alpha- und Beta-Strahlen können bereits durch relativ dünne Schichten an Material (Kleidung, Wände) weitgehend abgehalten werden. Für Gamma-Strahlen sind schon dicke Wände aus Stahlbeton oder Blei notwendig. Das größte Problem stellt aber die Freisetzung großer Mengen radioaktiver Stoffe in Form von Staub und Gasen dar, da diese leicht auch in Gebäude eindringen können.</w:t>
+        <w:t xml:space="preserve">Die Intensität der Strahlung nimmt beim Durchgang durch ein absorbierendes Material exponentiell ab. Speziell Alpha- und Beta-Strahlen können bereits </w:t>
+      </w:r>
+      <w:proofErr w:type="gramStart"/>
+      <w:r>
+        <w:t>durch relativ</w:t>
+      </w:r>
+      <w:proofErr w:type="gramEnd"/>
+      <w:r>
+        <w:t xml:space="preserve"> dünne Schichten an Material (Kleidung, Wände) weitgehend abgehalten werden. Für Gamma-Strahlen sind schon dicke Wände aus Stahlbeton oder Blei notwendig. Das größte Problem stellt aber die Freisetzung großer Mengen radioaktiver Stoffe in Form von Staub und Gasen dar, da diese leicht auch in Gebäude eindringen können.</w:t>
       </w:r>
     </w:p>
     <w:p>
@@ -5587,7 +5735,15 @@
         <w:jc w:val="both"/>
       </w:pPr>
       <w:r>
-        <w:t>Es gibt prinzipiell zwei Möglichkeiten</w:t>
+        <w:t xml:space="preserve">Es </w:t>
+      </w:r>
+      <w:proofErr w:type="gramStart"/>
+      <w:r>
+        <w:t>gibt prinzipiell</w:t>
+      </w:r>
+      <w:proofErr w:type="gramEnd"/>
+      <w:r>
+        <w:t xml:space="preserve"> zwei Möglichkeiten</w:t>
       </w:r>
       <w:r>
         <w:t xml:space="preserve"> zur Energiegewinnung durch Kernkraft: einerseits durch Spaltung (Fission) bei der ein schwerer Atomkern in zwei leichtere Kerne gespalten wird und andererseits durch die Verschmelzung (Fusion) von zwei leichten Atomkernen. </w:t>
@@ -5630,7 +5786,11 @@
         <w:t>7</w:t>
       </w:r>
       <w:r>
-        <w:t xml:space="preserve"> J. Bei der Kernspaltung ist der Energiegewinn also 2.10</w:t>
+        <w:t xml:space="preserve"> J. Bei der Kernspaltung ist der Energiegewinn also </w:t>
+      </w:r>
+      <w:proofErr w:type="gramStart"/>
+      <w:r>
+        <w:t>2.10</w:t>
       </w:r>
       <w:r>
         <w:rPr>
@@ -5639,7 +5799,11 @@
         <w:t>6</w:t>
       </w:r>
       <w:r>
-        <w:t xml:space="preserve"> mal so hoch wie bei der Verbrennung fossiler Brennstoffe. Diese verlockende Aussicht auf nahezu unbegrenzte Energie trieb die Entwicklung der Kernkraft in den 1950er und 1960er Jahren massiv voran.</w:t>
+        <w:t xml:space="preserve"> mal</w:t>
+      </w:r>
+      <w:proofErr w:type="gramEnd"/>
+      <w:r>
+        <w:t xml:space="preserve"> so hoch wie bei der Verbrennung fossiler Brennstoffe. Diese verlockende Aussicht auf nahezu unbegrenzte Energie trieb die Entwicklung der Kernkraft in den 1950er und 1960er Jahren massiv voran.</w:t>
       </w:r>
     </w:p>
     <w:p>
@@ -5731,7 +5895,15 @@
         <w:t xml:space="preserve"> m annähern können und die Starke Kernkraft wirksam werden kann.</w:t>
       </w:r>
       <w:r>
-        <w:t xml:space="preserve"> D.h. man muss die Kerne mit sehr hoher kinetischer Energie aufeinander prallen lassen. Dies kann entweder durch Teilchenstrahlen geschehen oder durch die thermische Bewegung bei Temperaturen &gt; 10</w:t>
+        <w:t xml:space="preserve"> D.h. man muss die Kerne mit sehr hoher kinetischer Energie </w:t>
+      </w:r>
+      <w:proofErr w:type="gramStart"/>
+      <w:r>
+        <w:t>aufeinander prallen</w:t>
+      </w:r>
+      <w:proofErr w:type="gramEnd"/>
+      <w:r>
+        <w:t xml:space="preserve"> lassen. Dies kann entweder durch Teilchenstrahlen geschehen oder durch die thermische Bewegung bei Temperaturen &gt; 10</w:t>
       </w:r>
       <w:r>
         <w:rPr>
@@ -5769,40 +5941,80 @@
         <w:jc w:val="both"/>
       </w:pPr>
       <w:r>
-        <w:t>Der Betrieb von Kernkraftwerken birgt Sicherheitsrisiken, die möglichst gering gehalten werden müssen. Trotzdem ist es in der Vergangenheit zu mehreren schweren Unfällen gekommen:</w:t>
-      </w:r>
-    </w:p>
-    <w:p>
-      <w:pPr>
-        <w:jc w:val="both"/>
-      </w:pPr>
-      <w:r>
+        <w:t>Der Betrieb von Kernkraftwerken birgt Sicherheitsrisiken, die möglichst geringgehalten werden müssen. Trotzdem ist es in der Vergangenheit zu mehreren schweren Unfällen gekommen:</w:t>
+      </w:r>
+    </w:p>
+    <w:p>
+      <w:pPr>
+        <w:jc w:val="both"/>
+        <w:rPr>
+          <w:lang w:val="en-GB"/>
+        </w:rPr>
+      </w:pPr>
+      <w:r>
+        <w:rPr>
+          <w:lang w:val="en-GB"/>
+        </w:rPr>
         <w:t>2011 Fukushima</w:t>
       </w:r>
     </w:p>
     <w:p>
       <w:pPr>
         <w:jc w:val="both"/>
-      </w:pPr>
-      <w:r>
-        <w:t>1986 Tschernobyl</w:t>
-      </w:r>
-    </w:p>
-    <w:p>
-      <w:pPr>
-        <w:jc w:val="both"/>
-      </w:pPr>
-      <w:r>
+        <w:rPr>
+          <w:lang w:val="en-GB"/>
+        </w:rPr>
+      </w:pPr>
+      <w:r>
+        <w:rPr>
+          <w:lang w:val="en-GB"/>
+        </w:rPr>
+        <w:t xml:space="preserve">1986 </w:t>
+      </w:r>
+      <w:proofErr w:type="spellStart"/>
+      <w:r>
+        <w:rPr>
+          <w:lang w:val="en-GB"/>
+        </w:rPr>
+        <w:t>Tschernobyl</w:t>
+      </w:r>
+      <w:proofErr w:type="spellEnd"/>
+    </w:p>
+    <w:p>
+      <w:pPr>
+        <w:jc w:val="both"/>
+        <w:rPr>
+          <w:lang w:val="en-GB"/>
+        </w:rPr>
+      </w:pPr>
+      <w:r>
+        <w:rPr>
+          <w:lang w:val="en-GB"/>
+        </w:rPr>
         <w:t>1979 Three Mile Island</w:t>
       </w:r>
     </w:p>
     <w:p>
       <w:pPr>
         <w:jc w:val="both"/>
-      </w:pPr>
-      <w:r>
-        <w:t>1973 Sellafiled</w:t>
-      </w:r>
+        <w:rPr>
+          <w:lang w:val="en-GB"/>
+        </w:rPr>
+      </w:pPr>
+      <w:r>
+        <w:rPr>
+          <w:lang w:val="en-GB"/>
+        </w:rPr>
+        <w:t xml:space="preserve">1973 </w:t>
+      </w:r>
+      <w:proofErr w:type="spellStart"/>
+      <w:r>
+        <w:rPr>
+          <w:lang w:val="en-GB"/>
+        </w:rPr>
+        <w:t>Sellafiled</w:t>
+      </w:r>
+      <w:proofErr w:type="spellEnd"/>
     </w:p>
     <w:p>
       <w:pPr>
@@ -5847,12 +6059,12 @@
       </w:pPr>
     </w:p>
     <w:sectPr>
-      <w:headerReference w:type="even" r:id="rId14"/>
-      <w:headerReference w:type="default" r:id="rId15"/>
-      <w:footerReference w:type="even" r:id="rId16"/>
-      <w:footerReference w:type="default" r:id="rId17"/>
-      <w:headerReference w:type="first" r:id="rId18"/>
-      <w:footerReference w:type="first" r:id="rId19"/>
+      <w:headerReference w:type="even" r:id="rId17"/>
+      <w:headerReference w:type="default" r:id="rId18"/>
+      <w:footerReference w:type="even" r:id="rId19"/>
+      <w:footerReference w:type="default" r:id="rId20"/>
+      <w:headerReference w:type="first" r:id="rId21"/>
+      <w:footerReference w:type="first" r:id="rId22"/>
       <w:pgSz w:w="11906" w:h="16838"/>
       <w:pgMar w:top="851" w:right="1417" w:bottom="1134" w:left="1417" w:header="708" w:footer="708" w:gutter="0"/>
       <w:pgNumType w:start="13"/>
@@ -5864,7 +6076,7 @@
 </file>
 
 <file path=word/endnotes.xml><?xml version="1.0" encoding="utf-8"?>
-<w:endnotes xmlns:wpc="http://schemas.microsoft.com/office/word/2010/wordprocessingCanvas" xmlns:cx="http://schemas.microsoft.com/office/drawing/2014/chartex" xmlns:cx1="http://schemas.microsoft.com/office/drawing/2015/9/8/chartex" xmlns:cx2="http://schemas.microsoft.com/office/drawing/2015/10/21/chartex" xmlns:cx3="http://schemas.microsoft.com/office/drawing/2016/5/9/chartex" xmlns:cx4="http://schemas.microsoft.com/office/drawing/2016/5/10/chartex" xmlns:cx5="http://schemas.microsoft.com/office/drawing/2016/5/11/chartex" xmlns:cx6="http://schemas.microsoft.com/office/drawing/2016/5/12/chartex" xmlns:cx7="http://schemas.microsoft.com/office/drawing/2016/5/13/chartex" xmlns:cx8="http://schemas.microsoft.com/office/drawing/2016/5/14/chartex" xmlns:mc="http://schemas.openxmlformats.org/markup-compatibility/2006" xmlns:aink="http://schemas.microsoft.com/office/drawing/2016/ink" xmlns:am3d="http://schemas.microsoft.com/office/drawing/2017/model3d" xmlns:o="urn:schemas-microsoft-com:office:office" xmlns:r="http://schemas.openxmlformats.org/officeDocument/2006/relationships" xmlns:m="http://schemas.openxmlformats.org/officeDocument/2006/math" xmlns:v="urn:schemas-microsoft-com:vml" xmlns:wp14="http://schemas.microsoft.com/office/word/2010/wordprocessingDrawing" xmlns:wp="http://schemas.openxmlformats.org/drawingml/2006/wordprocessingDrawing" xmlns:w10="urn:schemas-microsoft-com:office:word" xmlns:w="http://schemas.openxmlformats.org/wordprocessingml/2006/main" xmlns:w14="http://schemas.microsoft.com/office/word/2010/wordml" xmlns:w15="http://schemas.microsoft.com/office/word/2012/wordml" xmlns:w16cex="http://schemas.microsoft.com/office/word/2018/wordml/cex" xmlns:w16cid="http://schemas.microsoft.com/office/word/2016/wordml/cid" xmlns:w16="http://schemas.microsoft.com/office/word/2018/wordml" xmlns:w16se="http://schemas.microsoft.com/office/word/2015/wordml/symex" xmlns:wpg="http://schemas.microsoft.com/office/word/2010/wordprocessingGroup" xmlns:wpi="http://schemas.microsoft.com/office/word/2010/wordprocessingInk" xmlns:wne="http://schemas.microsoft.com/office/word/2006/wordml" xmlns:wps="http://schemas.microsoft.com/office/word/2010/wordprocessingShape" mc:Ignorable="w14 w15 w16se w16cid w16 w16cex wp14">
+<w:endnotes xmlns:wpc="http://schemas.microsoft.com/office/word/2010/wordprocessingCanvas" xmlns:cx="http://schemas.microsoft.com/office/drawing/2014/chartex" xmlns:cx1="http://schemas.microsoft.com/office/drawing/2015/9/8/chartex" xmlns:cx2="http://schemas.microsoft.com/office/drawing/2015/10/21/chartex" xmlns:cx3="http://schemas.microsoft.com/office/drawing/2016/5/9/chartex" xmlns:cx4="http://schemas.microsoft.com/office/drawing/2016/5/10/chartex" xmlns:cx5="http://schemas.microsoft.com/office/drawing/2016/5/11/chartex" xmlns:cx6="http://schemas.microsoft.com/office/drawing/2016/5/12/chartex" xmlns:cx7="http://schemas.microsoft.com/office/drawing/2016/5/13/chartex" xmlns:cx8="http://schemas.microsoft.com/office/drawing/2016/5/14/chartex" xmlns:mc="http://schemas.openxmlformats.org/markup-compatibility/2006" xmlns:aink="http://schemas.microsoft.com/office/drawing/2016/ink" xmlns:am3d="http://schemas.microsoft.com/office/drawing/2017/model3d" xmlns:o="urn:schemas-microsoft-com:office:office" xmlns:oel="http://schemas.microsoft.com/office/2019/extlst" xmlns:r="http://schemas.openxmlformats.org/officeDocument/2006/relationships" xmlns:m="http://schemas.openxmlformats.org/officeDocument/2006/math" xmlns:v="urn:schemas-microsoft-com:vml" xmlns:wp14="http://schemas.microsoft.com/office/word/2010/wordprocessingDrawing" xmlns:wp="http://schemas.openxmlformats.org/drawingml/2006/wordprocessingDrawing" xmlns:w10="urn:schemas-microsoft-com:office:word" xmlns:w="http://schemas.openxmlformats.org/wordprocessingml/2006/main" xmlns:w14="http://schemas.microsoft.com/office/word/2010/wordml" xmlns:w15="http://schemas.microsoft.com/office/word/2012/wordml" xmlns:w16cex="http://schemas.microsoft.com/office/word/2018/wordml/cex" xmlns:w16cid="http://schemas.microsoft.com/office/word/2016/wordml/cid" xmlns:w16="http://schemas.microsoft.com/office/word/2018/wordml" xmlns:w16sdtdh="http://schemas.microsoft.com/office/word/2020/wordml/sdtdatahash" xmlns:w16se="http://schemas.microsoft.com/office/word/2015/wordml/symex" xmlns:wpg="http://schemas.microsoft.com/office/word/2010/wordprocessingGroup" xmlns:wpi="http://schemas.microsoft.com/office/word/2010/wordprocessingInk" xmlns:wne="http://schemas.microsoft.com/office/word/2006/wordml" xmlns:wps="http://schemas.microsoft.com/office/word/2010/wordprocessingShape" mc:Ignorable="w14 w15 w16se w16cid w16 w16cex w16sdtdh wp14">
   <w:endnote w:type="separator" w:id="-1">
     <w:p>
       <w:pPr>
@@ -5889,20 +6101,20 @@
 </file>
 
 <file path=word/footer1.xml><?xml version="1.0" encoding="utf-8"?>
-<w:ftr xmlns:wpc="http://schemas.microsoft.com/office/word/2010/wordprocessingCanvas" xmlns:cx="http://schemas.microsoft.com/office/drawing/2014/chartex" xmlns:cx1="http://schemas.microsoft.com/office/drawing/2015/9/8/chartex" xmlns:cx2="http://schemas.microsoft.com/office/drawing/2015/10/21/chartex" xmlns:cx3="http://schemas.microsoft.com/office/drawing/2016/5/9/chartex" xmlns:cx4="http://schemas.microsoft.com/office/drawing/2016/5/10/chartex" xmlns:cx5="http://schemas.microsoft.com/office/drawing/2016/5/11/chartex" xmlns:cx6="http://schemas.microsoft.com/office/drawing/2016/5/12/chartex" xmlns:cx7="http://schemas.microsoft.com/office/drawing/2016/5/13/chartex" xmlns:cx8="http://schemas.microsoft.com/office/drawing/2016/5/14/chartex" xmlns:mc="http://schemas.openxmlformats.org/markup-compatibility/2006" xmlns:aink="http://schemas.microsoft.com/office/drawing/2016/ink" xmlns:am3d="http://schemas.microsoft.com/office/drawing/2017/model3d" xmlns:o="urn:schemas-microsoft-com:office:office" xmlns:r="http://schemas.openxmlformats.org/officeDocument/2006/relationships" xmlns:m="http://schemas.openxmlformats.org/officeDocument/2006/math" xmlns:v="urn:schemas-microsoft-com:vml" xmlns:wp14="http://schemas.microsoft.com/office/word/2010/wordprocessingDrawing" xmlns:wp="http://schemas.openxmlformats.org/drawingml/2006/wordprocessingDrawing" xmlns:w10="urn:schemas-microsoft-com:office:word" xmlns:w="http://schemas.openxmlformats.org/wordprocessingml/2006/main" xmlns:w14="http://schemas.microsoft.com/office/word/2010/wordml" xmlns:w15="http://schemas.microsoft.com/office/word/2012/wordml" xmlns:w16cex="http://schemas.microsoft.com/office/word/2018/wordml/cex" xmlns:w16cid="http://schemas.microsoft.com/office/word/2016/wordml/cid" xmlns:w16="http://schemas.microsoft.com/office/word/2018/wordml" xmlns:w16se="http://schemas.microsoft.com/office/word/2015/wordml/symex" xmlns:wpg="http://schemas.microsoft.com/office/word/2010/wordprocessingGroup" xmlns:wpi="http://schemas.microsoft.com/office/word/2010/wordprocessingInk" xmlns:wne="http://schemas.microsoft.com/office/word/2006/wordml" xmlns:wps="http://schemas.microsoft.com/office/word/2010/wordprocessingShape" mc:Ignorable="w14 w15 w16se w16cid w16 w16cex wp14">
+<w:ftr xmlns:wpc="http://schemas.microsoft.com/office/word/2010/wordprocessingCanvas" xmlns:cx="http://schemas.microsoft.com/office/drawing/2014/chartex" xmlns:cx1="http://schemas.microsoft.com/office/drawing/2015/9/8/chartex" xmlns:cx2="http://schemas.microsoft.com/office/drawing/2015/10/21/chartex" xmlns:cx3="http://schemas.microsoft.com/office/drawing/2016/5/9/chartex" xmlns:cx4="http://schemas.microsoft.com/office/drawing/2016/5/10/chartex" xmlns:cx5="http://schemas.microsoft.com/office/drawing/2016/5/11/chartex" xmlns:cx6="http://schemas.microsoft.com/office/drawing/2016/5/12/chartex" xmlns:cx7="http://schemas.microsoft.com/office/drawing/2016/5/13/chartex" xmlns:cx8="http://schemas.microsoft.com/office/drawing/2016/5/14/chartex" xmlns:mc="http://schemas.openxmlformats.org/markup-compatibility/2006" xmlns:aink="http://schemas.microsoft.com/office/drawing/2016/ink" xmlns:am3d="http://schemas.microsoft.com/office/drawing/2017/model3d" xmlns:o="urn:schemas-microsoft-com:office:office" xmlns:oel="http://schemas.microsoft.com/office/2019/extlst" xmlns:r="http://schemas.openxmlformats.org/officeDocument/2006/relationships" xmlns:m="http://schemas.openxmlformats.org/officeDocument/2006/math" xmlns:v="urn:schemas-microsoft-com:vml" xmlns:wp14="http://schemas.microsoft.com/office/word/2010/wordprocessingDrawing" xmlns:wp="http://schemas.openxmlformats.org/drawingml/2006/wordprocessingDrawing" xmlns:w10="urn:schemas-microsoft-com:office:word" xmlns:w="http://schemas.openxmlformats.org/wordprocessingml/2006/main" xmlns:w14="http://schemas.microsoft.com/office/word/2010/wordml" xmlns:w15="http://schemas.microsoft.com/office/word/2012/wordml" xmlns:w16cex="http://schemas.microsoft.com/office/word/2018/wordml/cex" xmlns:w16cid="http://schemas.microsoft.com/office/word/2016/wordml/cid" xmlns:w16="http://schemas.microsoft.com/office/word/2018/wordml" xmlns:w16sdtdh="http://schemas.microsoft.com/office/word/2020/wordml/sdtdatahash" xmlns:w16se="http://schemas.microsoft.com/office/word/2015/wordml/symex" xmlns:wpg="http://schemas.microsoft.com/office/word/2010/wordprocessingGroup" xmlns:wpi="http://schemas.microsoft.com/office/word/2010/wordprocessingInk" xmlns:wne="http://schemas.microsoft.com/office/word/2006/wordml" xmlns:wps="http://schemas.microsoft.com/office/word/2010/wordprocessingShape" mc:Ignorable="w14 w15 w16se w16cid w16 w16cex w16sdtdh wp14">
   <w:p>
     <w:pPr>
-      <w:pStyle w:val="Fuzeile"/>
+      <w:pStyle w:val="Footer"/>
     </w:pPr>
   </w:p>
 </w:ftr>
 </file>
 
 <file path=word/footer2.xml><?xml version="1.0" encoding="utf-8"?>
-<w:ftr xmlns:wpc="http://schemas.microsoft.com/office/word/2010/wordprocessingCanvas" xmlns:cx="http://schemas.microsoft.com/office/drawing/2014/chartex" xmlns:cx1="http://schemas.microsoft.com/office/drawing/2015/9/8/chartex" xmlns:cx2="http://schemas.microsoft.com/office/drawing/2015/10/21/chartex" xmlns:cx3="http://schemas.microsoft.com/office/drawing/2016/5/9/chartex" xmlns:cx4="http://schemas.microsoft.com/office/drawing/2016/5/10/chartex" xmlns:cx5="http://schemas.microsoft.com/office/drawing/2016/5/11/chartex" xmlns:cx6="http://schemas.microsoft.com/office/drawing/2016/5/12/chartex" xmlns:cx7="http://schemas.microsoft.com/office/drawing/2016/5/13/chartex" xmlns:cx8="http://schemas.microsoft.com/office/drawing/2016/5/14/chartex" xmlns:mc="http://schemas.openxmlformats.org/markup-compatibility/2006" xmlns:aink="http://schemas.microsoft.com/office/drawing/2016/ink" xmlns:am3d="http://schemas.microsoft.com/office/drawing/2017/model3d" xmlns:o="urn:schemas-microsoft-com:office:office" xmlns:r="http://schemas.openxmlformats.org/officeDocument/2006/relationships" xmlns:m="http://schemas.openxmlformats.org/officeDocument/2006/math" xmlns:v="urn:schemas-microsoft-com:vml" xmlns:wp14="http://schemas.microsoft.com/office/word/2010/wordprocessingDrawing" xmlns:wp="http://schemas.openxmlformats.org/drawingml/2006/wordprocessingDrawing" xmlns:w10="urn:schemas-microsoft-com:office:word" xmlns:w="http://schemas.openxmlformats.org/wordprocessingml/2006/main" xmlns:w14="http://schemas.microsoft.com/office/word/2010/wordml" xmlns:w15="http://schemas.microsoft.com/office/word/2012/wordml" xmlns:w16cex="http://schemas.microsoft.com/office/word/2018/wordml/cex" xmlns:w16cid="http://schemas.microsoft.com/office/word/2016/wordml/cid" xmlns:w16="http://schemas.microsoft.com/office/word/2018/wordml" xmlns:w16se="http://schemas.microsoft.com/office/word/2015/wordml/symex" xmlns:wpg="http://schemas.microsoft.com/office/word/2010/wordprocessingGroup" xmlns:wpi="http://schemas.microsoft.com/office/word/2010/wordprocessingInk" xmlns:wne="http://schemas.microsoft.com/office/word/2006/wordml" xmlns:wps="http://schemas.microsoft.com/office/word/2010/wordprocessingShape" mc:Ignorable="w14 w15 w16se w16cid w16 w16cex wp14">
+<w:ftr xmlns:wpc="http://schemas.microsoft.com/office/word/2010/wordprocessingCanvas" xmlns:cx="http://schemas.microsoft.com/office/drawing/2014/chartex" xmlns:cx1="http://schemas.microsoft.com/office/drawing/2015/9/8/chartex" xmlns:cx2="http://schemas.microsoft.com/office/drawing/2015/10/21/chartex" xmlns:cx3="http://schemas.microsoft.com/office/drawing/2016/5/9/chartex" xmlns:cx4="http://schemas.microsoft.com/office/drawing/2016/5/10/chartex" xmlns:cx5="http://schemas.microsoft.com/office/drawing/2016/5/11/chartex" xmlns:cx6="http://schemas.microsoft.com/office/drawing/2016/5/12/chartex" xmlns:cx7="http://schemas.microsoft.com/office/drawing/2016/5/13/chartex" xmlns:cx8="http://schemas.microsoft.com/office/drawing/2016/5/14/chartex" xmlns:mc="http://schemas.openxmlformats.org/markup-compatibility/2006" xmlns:aink="http://schemas.microsoft.com/office/drawing/2016/ink" xmlns:am3d="http://schemas.microsoft.com/office/drawing/2017/model3d" xmlns:o="urn:schemas-microsoft-com:office:office" xmlns:oel="http://schemas.microsoft.com/office/2019/extlst" xmlns:r="http://schemas.openxmlformats.org/officeDocument/2006/relationships" xmlns:m="http://schemas.openxmlformats.org/officeDocument/2006/math" xmlns:v="urn:schemas-microsoft-com:vml" xmlns:wp14="http://schemas.microsoft.com/office/word/2010/wordprocessingDrawing" xmlns:wp="http://schemas.openxmlformats.org/drawingml/2006/wordprocessingDrawing" xmlns:w10="urn:schemas-microsoft-com:office:word" xmlns:w="http://schemas.openxmlformats.org/wordprocessingml/2006/main" xmlns:w14="http://schemas.microsoft.com/office/word/2010/wordml" xmlns:w15="http://schemas.microsoft.com/office/word/2012/wordml" xmlns:w16cex="http://schemas.microsoft.com/office/word/2018/wordml/cex" xmlns:w16cid="http://schemas.microsoft.com/office/word/2016/wordml/cid" xmlns:w16="http://schemas.microsoft.com/office/word/2018/wordml" xmlns:w16sdtdh="http://schemas.microsoft.com/office/word/2020/wordml/sdtdatahash" xmlns:w16se="http://schemas.microsoft.com/office/word/2015/wordml/symex" xmlns:wpg="http://schemas.microsoft.com/office/word/2010/wordprocessingGroup" xmlns:wpi="http://schemas.microsoft.com/office/word/2010/wordprocessingInk" xmlns:wne="http://schemas.microsoft.com/office/word/2006/wordml" xmlns:wps="http://schemas.microsoft.com/office/word/2010/wordprocessingShape" mc:Ignorable="w14 w15 w16se w16cid w16 w16cex w16sdtdh wp14">
   <w:p>
     <w:pPr>
-      <w:pStyle w:val="Fuzeile"/>
+      <w:pStyle w:val="Footer"/>
       <w:pBdr>
         <w:top w:val="single" w:sz="4" w:space="1" w:color="auto"/>
       </w:pBdr>
@@ -5911,10 +6123,7 @@
       </w:tabs>
     </w:pPr>
     <w:r>
-      <w:t xml:space="preserve">HTL-Hollabrunn                                            </w:t>
-    </w:r>
-    <w:r>
-      <w:t>Dr. Anton Bergauer</w:t>
+      <w:t>HTL-Hollabrunn                                            Dr. Anton Bergauer</w:t>
     </w:r>
     <w:r>
       <w:tab/>
@@ -5943,17 +6152,17 @@
 </file>
 
 <file path=word/footer3.xml><?xml version="1.0" encoding="utf-8"?>
-<w:ftr xmlns:wpc="http://schemas.microsoft.com/office/word/2010/wordprocessingCanvas" xmlns:cx="http://schemas.microsoft.com/office/drawing/2014/chartex" xmlns:cx1="http://schemas.microsoft.com/office/drawing/2015/9/8/chartex" xmlns:cx2="http://schemas.microsoft.com/office/drawing/2015/10/21/chartex" xmlns:cx3="http://schemas.microsoft.com/office/drawing/2016/5/9/chartex" xmlns:cx4="http://schemas.microsoft.com/office/drawing/2016/5/10/chartex" xmlns:cx5="http://schemas.microsoft.com/office/drawing/2016/5/11/chartex" xmlns:cx6="http://schemas.microsoft.com/office/drawing/2016/5/12/chartex" xmlns:cx7="http://schemas.microsoft.com/office/drawing/2016/5/13/chartex" xmlns:cx8="http://schemas.microsoft.com/office/drawing/2016/5/14/chartex" xmlns:mc="http://schemas.openxmlformats.org/markup-compatibility/2006" xmlns:aink="http://schemas.microsoft.com/office/drawing/2016/ink" xmlns:am3d="http://schemas.microsoft.com/office/drawing/2017/model3d" xmlns:o="urn:schemas-microsoft-com:office:office" xmlns:r="http://schemas.openxmlformats.org/officeDocument/2006/relationships" xmlns:m="http://schemas.openxmlformats.org/officeDocument/2006/math" xmlns:v="urn:schemas-microsoft-com:vml" xmlns:wp14="http://schemas.microsoft.com/office/word/2010/wordprocessingDrawing" xmlns:wp="http://schemas.openxmlformats.org/drawingml/2006/wordprocessingDrawing" xmlns:w10="urn:schemas-microsoft-com:office:word" xmlns:w="http://schemas.openxmlformats.org/wordprocessingml/2006/main" xmlns:w14="http://schemas.microsoft.com/office/word/2010/wordml" xmlns:w15="http://schemas.microsoft.com/office/word/2012/wordml" xmlns:w16cex="http://schemas.microsoft.com/office/word/2018/wordml/cex" xmlns:w16cid="http://schemas.microsoft.com/office/word/2016/wordml/cid" xmlns:w16="http://schemas.microsoft.com/office/word/2018/wordml" xmlns:w16se="http://schemas.microsoft.com/office/word/2015/wordml/symex" xmlns:wpg="http://schemas.microsoft.com/office/word/2010/wordprocessingGroup" xmlns:wpi="http://schemas.microsoft.com/office/word/2010/wordprocessingInk" xmlns:wne="http://schemas.microsoft.com/office/word/2006/wordml" xmlns:wps="http://schemas.microsoft.com/office/word/2010/wordprocessingShape" mc:Ignorable="w14 w15 w16se w16cid w16 w16cex wp14">
+<w:ftr xmlns:wpc="http://schemas.microsoft.com/office/word/2010/wordprocessingCanvas" xmlns:cx="http://schemas.microsoft.com/office/drawing/2014/chartex" xmlns:cx1="http://schemas.microsoft.com/office/drawing/2015/9/8/chartex" xmlns:cx2="http://schemas.microsoft.com/office/drawing/2015/10/21/chartex" xmlns:cx3="http://schemas.microsoft.com/office/drawing/2016/5/9/chartex" xmlns:cx4="http://schemas.microsoft.com/office/drawing/2016/5/10/chartex" xmlns:cx5="http://schemas.microsoft.com/office/drawing/2016/5/11/chartex" xmlns:cx6="http://schemas.microsoft.com/office/drawing/2016/5/12/chartex" xmlns:cx7="http://schemas.microsoft.com/office/drawing/2016/5/13/chartex" xmlns:cx8="http://schemas.microsoft.com/office/drawing/2016/5/14/chartex" xmlns:mc="http://schemas.openxmlformats.org/markup-compatibility/2006" xmlns:aink="http://schemas.microsoft.com/office/drawing/2016/ink" xmlns:am3d="http://schemas.microsoft.com/office/drawing/2017/model3d" xmlns:o="urn:schemas-microsoft-com:office:office" xmlns:oel="http://schemas.microsoft.com/office/2019/extlst" xmlns:r="http://schemas.openxmlformats.org/officeDocument/2006/relationships" xmlns:m="http://schemas.openxmlformats.org/officeDocument/2006/math" xmlns:v="urn:schemas-microsoft-com:vml" xmlns:wp14="http://schemas.microsoft.com/office/word/2010/wordprocessingDrawing" xmlns:wp="http://schemas.openxmlformats.org/drawingml/2006/wordprocessingDrawing" xmlns:w10="urn:schemas-microsoft-com:office:word" xmlns:w="http://schemas.openxmlformats.org/wordprocessingml/2006/main" xmlns:w14="http://schemas.microsoft.com/office/word/2010/wordml" xmlns:w15="http://schemas.microsoft.com/office/word/2012/wordml" xmlns:w16cex="http://schemas.microsoft.com/office/word/2018/wordml/cex" xmlns:w16cid="http://schemas.microsoft.com/office/word/2016/wordml/cid" xmlns:w16="http://schemas.microsoft.com/office/word/2018/wordml" xmlns:w16sdtdh="http://schemas.microsoft.com/office/word/2020/wordml/sdtdatahash" xmlns:w16se="http://schemas.microsoft.com/office/word/2015/wordml/symex" xmlns:wpg="http://schemas.microsoft.com/office/word/2010/wordprocessingGroup" xmlns:wpi="http://schemas.microsoft.com/office/word/2010/wordprocessingInk" xmlns:wne="http://schemas.microsoft.com/office/word/2006/wordml" xmlns:wps="http://schemas.microsoft.com/office/word/2010/wordprocessingShape" mc:Ignorable="w14 w15 w16se w16cid w16 w16cex w16sdtdh wp14">
   <w:p>
     <w:pPr>
-      <w:pStyle w:val="Fuzeile"/>
+      <w:pStyle w:val="Footer"/>
     </w:pPr>
   </w:p>
 </w:ftr>
 </file>
 
 <file path=word/footnotes.xml><?xml version="1.0" encoding="utf-8"?>
-<w:footnotes xmlns:wpc="http://schemas.microsoft.com/office/word/2010/wordprocessingCanvas" xmlns:cx="http://schemas.microsoft.com/office/drawing/2014/chartex" xmlns:cx1="http://schemas.microsoft.com/office/drawing/2015/9/8/chartex" xmlns:cx2="http://schemas.microsoft.com/office/drawing/2015/10/21/chartex" xmlns:cx3="http://schemas.microsoft.com/office/drawing/2016/5/9/chartex" xmlns:cx4="http://schemas.microsoft.com/office/drawing/2016/5/10/chartex" xmlns:cx5="http://schemas.microsoft.com/office/drawing/2016/5/11/chartex" xmlns:cx6="http://schemas.microsoft.com/office/drawing/2016/5/12/chartex" xmlns:cx7="http://schemas.microsoft.com/office/drawing/2016/5/13/chartex" xmlns:cx8="http://schemas.microsoft.com/office/drawing/2016/5/14/chartex" xmlns:mc="http://schemas.openxmlformats.org/markup-compatibility/2006" xmlns:aink="http://schemas.microsoft.com/office/drawing/2016/ink" xmlns:am3d="http://schemas.microsoft.com/office/drawing/2017/model3d" xmlns:o="urn:schemas-microsoft-com:office:office" xmlns:r="http://schemas.openxmlformats.org/officeDocument/2006/relationships" xmlns:m="http://schemas.openxmlformats.org/officeDocument/2006/math" xmlns:v="urn:schemas-microsoft-com:vml" xmlns:wp14="http://schemas.microsoft.com/office/word/2010/wordprocessingDrawing" xmlns:wp="http://schemas.openxmlformats.org/drawingml/2006/wordprocessingDrawing" xmlns:w10="urn:schemas-microsoft-com:office:word" xmlns:w="http://schemas.openxmlformats.org/wordprocessingml/2006/main" xmlns:w14="http://schemas.microsoft.com/office/word/2010/wordml" xmlns:w15="http://schemas.microsoft.com/office/word/2012/wordml" xmlns:w16cex="http://schemas.microsoft.com/office/word/2018/wordml/cex" xmlns:w16cid="http://schemas.microsoft.com/office/word/2016/wordml/cid" xmlns:w16="http://schemas.microsoft.com/office/word/2018/wordml" xmlns:w16se="http://schemas.microsoft.com/office/word/2015/wordml/symex" xmlns:wpg="http://schemas.microsoft.com/office/word/2010/wordprocessingGroup" xmlns:wpi="http://schemas.microsoft.com/office/word/2010/wordprocessingInk" xmlns:wne="http://schemas.microsoft.com/office/word/2006/wordml" xmlns:wps="http://schemas.microsoft.com/office/word/2010/wordprocessingShape" mc:Ignorable="w14 w15 w16se w16cid w16 w16cex wp14">
+<w:footnotes xmlns:wpc="http://schemas.microsoft.com/office/word/2010/wordprocessingCanvas" xmlns:cx="http://schemas.microsoft.com/office/drawing/2014/chartex" xmlns:cx1="http://schemas.microsoft.com/office/drawing/2015/9/8/chartex" xmlns:cx2="http://schemas.microsoft.com/office/drawing/2015/10/21/chartex" xmlns:cx3="http://schemas.microsoft.com/office/drawing/2016/5/9/chartex" xmlns:cx4="http://schemas.microsoft.com/office/drawing/2016/5/10/chartex" xmlns:cx5="http://schemas.microsoft.com/office/drawing/2016/5/11/chartex" xmlns:cx6="http://schemas.microsoft.com/office/drawing/2016/5/12/chartex" xmlns:cx7="http://schemas.microsoft.com/office/drawing/2016/5/13/chartex" xmlns:cx8="http://schemas.microsoft.com/office/drawing/2016/5/14/chartex" xmlns:mc="http://schemas.openxmlformats.org/markup-compatibility/2006" xmlns:aink="http://schemas.microsoft.com/office/drawing/2016/ink" xmlns:am3d="http://schemas.microsoft.com/office/drawing/2017/model3d" xmlns:o="urn:schemas-microsoft-com:office:office" xmlns:oel="http://schemas.microsoft.com/office/2019/extlst" xmlns:r="http://schemas.openxmlformats.org/officeDocument/2006/relationships" xmlns:m="http://schemas.openxmlformats.org/officeDocument/2006/math" xmlns:v="urn:schemas-microsoft-com:vml" xmlns:wp14="http://schemas.microsoft.com/office/word/2010/wordprocessingDrawing" xmlns:wp="http://schemas.openxmlformats.org/drawingml/2006/wordprocessingDrawing" xmlns:w10="urn:schemas-microsoft-com:office:word" xmlns:w="http://schemas.openxmlformats.org/wordprocessingml/2006/main" xmlns:w14="http://schemas.microsoft.com/office/word/2010/wordml" xmlns:w15="http://schemas.microsoft.com/office/word/2012/wordml" xmlns:w16cex="http://schemas.microsoft.com/office/word/2018/wordml/cex" xmlns:w16cid="http://schemas.microsoft.com/office/word/2016/wordml/cid" xmlns:w16="http://schemas.microsoft.com/office/word/2018/wordml" xmlns:w16sdtdh="http://schemas.microsoft.com/office/word/2020/wordml/sdtdatahash" xmlns:w16se="http://schemas.microsoft.com/office/word/2015/wordml/symex" xmlns:wpg="http://schemas.microsoft.com/office/word/2010/wordprocessingGroup" xmlns:wpi="http://schemas.microsoft.com/office/word/2010/wordprocessingInk" xmlns:wne="http://schemas.microsoft.com/office/word/2006/wordml" xmlns:wps="http://schemas.microsoft.com/office/word/2010/wordprocessingShape" mc:Ignorable="w14 w15 w16se w16cid w16 w16cex w16sdtdh wp14">
   <w:footnote w:type="separator" w:id="-1">
     <w:p>
       <w:pPr>
@@ -5978,20 +6187,20 @@
 </file>
 
 <file path=word/header1.xml><?xml version="1.0" encoding="utf-8"?>
-<w:hdr xmlns:wpc="http://schemas.microsoft.com/office/word/2010/wordprocessingCanvas" xmlns:cx="http://schemas.microsoft.com/office/drawing/2014/chartex" xmlns:cx1="http://schemas.microsoft.com/office/drawing/2015/9/8/chartex" xmlns:cx2="http://schemas.microsoft.com/office/drawing/2015/10/21/chartex" xmlns:cx3="http://schemas.microsoft.com/office/drawing/2016/5/9/chartex" xmlns:cx4="http://schemas.microsoft.com/office/drawing/2016/5/10/chartex" xmlns:cx5="http://schemas.microsoft.com/office/drawing/2016/5/11/chartex" xmlns:cx6="http://schemas.microsoft.com/office/drawing/2016/5/12/chartex" xmlns:cx7="http://schemas.microsoft.com/office/drawing/2016/5/13/chartex" xmlns:cx8="http://schemas.microsoft.com/office/drawing/2016/5/14/chartex" xmlns:mc="http://schemas.openxmlformats.org/markup-compatibility/2006" xmlns:aink="http://schemas.microsoft.com/office/drawing/2016/ink" xmlns:am3d="http://schemas.microsoft.com/office/drawing/2017/model3d" xmlns:o="urn:schemas-microsoft-com:office:office" xmlns:r="http://schemas.openxmlformats.org/officeDocument/2006/relationships" xmlns:m="http://schemas.openxmlformats.org/officeDocument/2006/math" xmlns:v="urn:schemas-microsoft-com:vml" xmlns:wp14="http://schemas.microsoft.com/office/word/2010/wordprocessingDrawing" xmlns:wp="http://schemas.openxmlformats.org/drawingml/2006/wordprocessingDrawing" xmlns:w10="urn:schemas-microsoft-com:office:word" xmlns:w="http://schemas.openxmlformats.org/wordprocessingml/2006/main" xmlns:w14="http://schemas.microsoft.com/office/word/2010/wordml" xmlns:w15="http://schemas.microsoft.com/office/word/2012/wordml" xmlns:w16cex="http://schemas.microsoft.com/office/word/2018/wordml/cex" xmlns:w16cid="http://schemas.microsoft.com/office/word/2016/wordml/cid" xmlns:w16="http://schemas.microsoft.com/office/word/2018/wordml" xmlns:w16se="http://schemas.microsoft.com/office/word/2015/wordml/symex" xmlns:wpg="http://schemas.microsoft.com/office/word/2010/wordprocessingGroup" xmlns:wpi="http://schemas.microsoft.com/office/word/2010/wordprocessingInk" xmlns:wne="http://schemas.microsoft.com/office/word/2006/wordml" xmlns:wps="http://schemas.microsoft.com/office/word/2010/wordprocessingShape" mc:Ignorable="w14 w15 w16se w16cid w16 w16cex wp14">
+<w:hdr xmlns:wpc="http://schemas.microsoft.com/office/word/2010/wordprocessingCanvas" xmlns:cx="http://schemas.microsoft.com/office/drawing/2014/chartex" xmlns:cx1="http://schemas.microsoft.com/office/drawing/2015/9/8/chartex" xmlns:cx2="http://schemas.microsoft.com/office/drawing/2015/10/21/chartex" xmlns:cx3="http://schemas.microsoft.com/office/drawing/2016/5/9/chartex" xmlns:cx4="http://schemas.microsoft.com/office/drawing/2016/5/10/chartex" xmlns:cx5="http://schemas.microsoft.com/office/drawing/2016/5/11/chartex" xmlns:cx6="http://schemas.microsoft.com/office/drawing/2016/5/12/chartex" xmlns:cx7="http://schemas.microsoft.com/office/drawing/2016/5/13/chartex" xmlns:cx8="http://schemas.microsoft.com/office/drawing/2016/5/14/chartex" xmlns:mc="http://schemas.openxmlformats.org/markup-compatibility/2006" xmlns:aink="http://schemas.microsoft.com/office/drawing/2016/ink" xmlns:am3d="http://schemas.microsoft.com/office/drawing/2017/model3d" xmlns:o="urn:schemas-microsoft-com:office:office" xmlns:oel="http://schemas.microsoft.com/office/2019/extlst" xmlns:r="http://schemas.openxmlformats.org/officeDocument/2006/relationships" xmlns:m="http://schemas.openxmlformats.org/officeDocument/2006/math" xmlns:v="urn:schemas-microsoft-com:vml" xmlns:wp14="http://schemas.microsoft.com/office/word/2010/wordprocessingDrawing" xmlns:wp="http://schemas.openxmlformats.org/drawingml/2006/wordprocessingDrawing" xmlns:w10="urn:schemas-microsoft-com:office:word" xmlns:w="http://schemas.openxmlformats.org/wordprocessingml/2006/main" xmlns:w14="http://schemas.microsoft.com/office/word/2010/wordml" xmlns:w15="http://schemas.microsoft.com/office/word/2012/wordml" xmlns:w16cex="http://schemas.microsoft.com/office/word/2018/wordml/cex" xmlns:w16cid="http://schemas.microsoft.com/office/word/2016/wordml/cid" xmlns:w16="http://schemas.microsoft.com/office/word/2018/wordml" xmlns:w16sdtdh="http://schemas.microsoft.com/office/word/2020/wordml/sdtdatahash" xmlns:w16se="http://schemas.microsoft.com/office/word/2015/wordml/symex" xmlns:wpg="http://schemas.microsoft.com/office/word/2010/wordprocessingGroup" xmlns:wpi="http://schemas.microsoft.com/office/word/2010/wordprocessingInk" xmlns:wne="http://schemas.microsoft.com/office/word/2006/wordml" xmlns:wps="http://schemas.microsoft.com/office/word/2010/wordprocessingShape" mc:Ignorable="w14 w15 w16se w16cid w16 w16cex w16sdtdh wp14">
   <w:p>
     <w:pPr>
-      <w:pStyle w:val="Kopfzeile"/>
+      <w:pStyle w:val="Header"/>
     </w:pPr>
   </w:p>
 </w:hdr>
 </file>
 
 <file path=word/header2.xml><?xml version="1.0" encoding="utf-8"?>
-<w:hdr xmlns:wpc="http://schemas.microsoft.com/office/word/2010/wordprocessingCanvas" xmlns:cx="http://schemas.microsoft.com/office/drawing/2014/chartex" xmlns:cx1="http://schemas.microsoft.com/office/drawing/2015/9/8/chartex" xmlns:cx2="http://schemas.microsoft.com/office/drawing/2015/10/21/chartex" xmlns:cx3="http://schemas.microsoft.com/office/drawing/2016/5/9/chartex" xmlns:cx4="http://schemas.microsoft.com/office/drawing/2016/5/10/chartex" xmlns:cx5="http://schemas.microsoft.com/office/drawing/2016/5/11/chartex" xmlns:cx6="http://schemas.microsoft.com/office/drawing/2016/5/12/chartex" xmlns:cx7="http://schemas.microsoft.com/office/drawing/2016/5/13/chartex" xmlns:cx8="http://schemas.microsoft.com/office/drawing/2016/5/14/chartex" xmlns:mc="http://schemas.openxmlformats.org/markup-compatibility/2006" xmlns:aink="http://schemas.microsoft.com/office/drawing/2016/ink" xmlns:am3d="http://schemas.microsoft.com/office/drawing/2017/model3d" xmlns:o="urn:schemas-microsoft-com:office:office" xmlns:r="http://schemas.openxmlformats.org/officeDocument/2006/relationships" xmlns:m="http://schemas.openxmlformats.org/officeDocument/2006/math" xmlns:v="urn:schemas-microsoft-com:vml" xmlns:wp14="http://schemas.microsoft.com/office/word/2010/wordprocessingDrawing" xmlns:wp="http://schemas.openxmlformats.org/drawingml/2006/wordprocessingDrawing" xmlns:w10="urn:schemas-microsoft-com:office:word" xmlns:w="http://schemas.openxmlformats.org/wordprocessingml/2006/main" xmlns:w14="http://schemas.microsoft.com/office/word/2010/wordml" xmlns:w15="http://schemas.microsoft.com/office/word/2012/wordml" xmlns:w16cex="http://schemas.microsoft.com/office/word/2018/wordml/cex" xmlns:w16cid="http://schemas.microsoft.com/office/word/2016/wordml/cid" xmlns:w16="http://schemas.microsoft.com/office/word/2018/wordml" xmlns:w16se="http://schemas.microsoft.com/office/word/2015/wordml/symex" xmlns:wpg="http://schemas.microsoft.com/office/word/2010/wordprocessingGroup" xmlns:wpi="http://schemas.microsoft.com/office/word/2010/wordprocessingInk" xmlns:wne="http://schemas.microsoft.com/office/word/2006/wordml" xmlns:wps="http://schemas.microsoft.com/office/word/2010/wordprocessingShape" mc:Ignorable="w14 w15 w16se w16cid w16 w16cex wp14">
+<w:hdr xmlns:wpc="http://schemas.microsoft.com/office/word/2010/wordprocessingCanvas" xmlns:cx="http://schemas.microsoft.com/office/drawing/2014/chartex" xmlns:cx1="http://schemas.microsoft.com/office/drawing/2015/9/8/chartex" xmlns:cx2="http://schemas.microsoft.com/office/drawing/2015/10/21/chartex" xmlns:cx3="http://schemas.microsoft.com/office/drawing/2016/5/9/chartex" xmlns:cx4="http://schemas.microsoft.com/office/drawing/2016/5/10/chartex" xmlns:cx5="http://schemas.microsoft.com/office/drawing/2016/5/11/chartex" xmlns:cx6="http://schemas.microsoft.com/office/drawing/2016/5/12/chartex" xmlns:cx7="http://schemas.microsoft.com/office/drawing/2016/5/13/chartex" xmlns:cx8="http://schemas.microsoft.com/office/drawing/2016/5/14/chartex" xmlns:mc="http://schemas.openxmlformats.org/markup-compatibility/2006" xmlns:aink="http://schemas.microsoft.com/office/drawing/2016/ink" xmlns:am3d="http://schemas.microsoft.com/office/drawing/2017/model3d" xmlns:o="urn:schemas-microsoft-com:office:office" xmlns:oel="http://schemas.microsoft.com/office/2019/extlst" xmlns:r="http://schemas.openxmlformats.org/officeDocument/2006/relationships" xmlns:m="http://schemas.openxmlformats.org/officeDocument/2006/math" xmlns:v="urn:schemas-microsoft-com:vml" xmlns:wp14="http://schemas.microsoft.com/office/word/2010/wordprocessingDrawing" xmlns:wp="http://schemas.openxmlformats.org/drawingml/2006/wordprocessingDrawing" xmlns:w10="urn:schemas-microsoft-com:office:word" xmlns:w="http://schemas.openxmlformats.org/wordprocessingml/2006/main" xmlns:w14="http://schemas.microsoft.com/office/word/2010/wordml" xmlns:w15="http://schemas.microsoft.com/office/word/2012/wordml" xmlns:w16cex="http://schemas.microsoft.com/office/word/2018/wordml/cex" xmlns:w16cid="http://schemas.microsoft.com/office/word/2016/wordml/cid" xmlns:w16="http://schemas.microsoft.com/office/word/2018/wordml" xmlns:w16sdtdh="http://schemas.microsoft.com/office/word/2020/wordml/sdtdatahash" xmlns:w16se="http://schemas.microsoft.com/office/word/2015/wordml/symex" xmlns:wpg="http://schemas.microsoft.com/office/word/2010/wordprocessingGroup" xmlns:wpi="http://schemas.microsoft.com/office/word/2010/wordprocessingInk" xmlns:wne="http://schemas.microsoft.com/office/word/2006/wordml" xmlns:wps="http://schemas.microsoft.com/office/word/2010/wordprocessingShape" mc:Ignorable="w14 w15 w16se w16cid w16 w16cex w16sdtdh wp14">
   <w:p>
     <w:pPr>
-      <w:pStyle w:val="Kopfzeile"/>
+      <w:pStyle w:val="Header"/>
       <w:pBdr>
         <w:bottom w:val="single" w:sz="4" w:space="1" w:color="auto"/>
       </w:pBdr>
@@ -5999,8 +6208,6 @@
     </w:pPr>
     <w:r>
       <w:tab/>
-    </w:r>
-    <w:r>
       <w:t>Naturwissenschaften (4.Jg)</w:t>
     </w:r>
     <w:r>
@@ -6011,17 +6218,17 @@
 </file>
 
 <file path=word/header3.xml><?xml version="1.0" encoding="utf-8"?>
-<w:hdr xmlns:wpc="http://schemas.microsoft.com/office/word/2010/wordprocessingCanvas" xmlns:cx="http://schemas.microsoft.com/office/drawing/2014/chartex" xmlns:cx1="http://schemas.microsoft.com/office/drawing/2015/9/8/chartex" xmlns:cx2="http://schemas.microsoft.com/office/drawing/2015/10/21/chartex" xmlns:cx3="http://schemas.microsoft.com/office/drawing/2016/5/9/chartex" xmlns:cx4="http://schemas.microsoft.com/office/drawing/2016/5/10/chartex" xmlns:cx5="http://schemas.microsoft.com/office/drawing/2016/5/11/chartex" xmlns:cx6="http://schemas.microsoft.com/office/drawing/2016/5/12/chartex" xmlns:cx7="http://schemas.microsoft.com/office/drawing/2016/5/13/chartex" xmlns:cx8="http://schemas.microsoft.com/office/drawing/2016/5/14/chartex" xmlns:mc="http://schemas.openxmlformats.org/markup-compatibility/2006" xmlns:aink="http://schemas.microsoft.com/office/drawing/2016/ink" xmlns:am3d="http://schemas.microsoft.com/office/drawing/2017/model3d" xmlns:o="urn:schemas-microsoft-com:office:office" xmlns:r="http://schemas.openxmlformats.org/officeDocument/2006/relationships" xmlns:m="http://schemas.openxmlformats.org/officeDocument/2006/math" xmlns:v="urn:schemas-microsoft-com:vml" xmlns:wp14="http://schemas.microsoft.com/office/word/2010/wordprocessingDrawing" xmlns:wp="http://schemas.openxmlformats.org/drawingml/2006/wordprocessingDrawing" xmlns:w10="urn:schemas-microsoft-com:office:word" xmlns:w="http://schemas.openxmlformats.org/wordprocessingml/2006/main" xmlns:w14="http://schemas.microsoft.com/office/word/2010/wordml" xmlns:w15="http://schemas.microsoft.com/office/word/2012/wordml" xmlns:w16cex="http://schemas.microsoft.com/office/word/2018/wordml/cex" xmlns:w16cid="http://schemas.microsoft.com/office/word/2016/wordml/cid" xmlns:w16="http://schemas.microsoft.com/office/word/2018/wordml" xmlns:w16se="http://schemas.microsoft.com/office/word/2015/wordml/symex" xmlns:wpg="http://schemas.microsoft.com/office/word/2010/wordprocessingGroup" xmlns:wpi="http://schemas.microsoft.com/office/word/2010/wordprocessingInk" xmlns:wne="http://schemas.microsoft.com/office/word/2006/wordml" xmlns:wps="http://schemas.microsoft.com/office/word/2010/wordprocessingShape" mc:Ignorable="w14 w15 w16se w16cid w16 w16cex wp14">
+<w:hdr xmlns:wpc="http://schemas.microsoft.com/office/word/2010/wordprocessingCanvas" xmlns:cx="http://schemas.microsoft.com/office/drawing/2014/chartex" xmlns:cx1="http://schemas.microsoft.com/office/drawing/2015/9/8/chartex" xmlns:cx2="http://schemas.microsoft.com/office/drawing/2015/10/21/chartex" xmlns:cx3="http://schemas.microsoft.com/office/drawing/2016/5/9/chartex" xmlns:cx4="http://schemas.microsoft.com/office/drawing/2016/5/10/chartex" xmlns:cx5="http://schemas.microsoft.com/office/drawing/2016/5/11/chartex" xmlns:cx6="http://schemas.microsoft.com/office/drawing/2016/5/12/chartex" xmlns:cx7="http://schemas.microsoft.com/office/drawing/2016/5/13/chartex" xmlns:cx8="http://schemas.microsoft.com/office/drawing/2016/5/14/chartex" xmlns:mc="http://schemas.openxmlformats.org/markup-compatibility/2006" xmlns:aink="http://schemas.microsoft.com/office/drawing/2016/ink" xmlns:am3d="http://schemas.microsoft.com/office/drawing/2017/model3d" xmlns:o="urn:schemas-microsoft-com:office:office" xmlns:oel="http://schemas.microsoft.com/office/2019/extlst" xmlns:r="http://schemas.openxmlformats.org/officeDocument/2006/relationships" xmlns:m="http://schemas.openxmlformats.org/officeDocument/2006/math" xmlns:v="urn:schemas-microsoft-com:vml" xmlns:wp14="http://schemas.microsoft.com/office/word/2010/wordprocessingDrawing" xmlns:wp="http://schemas.openxmlformats.org/drawingml/2006/wordprocessingDrawing" xmlns:w10="urn:schemas-microsoft-com:office:word" xmlns:w="http://schemas.openxmlformats.org/wordprocessingml/2006/main" xmlns:w14="http://schemas.microsoft.com/office/word/2010/wordml" xmlns:w15="http://schemas.microsoft.com/office/word/2012/wordml" xmlns:w16cex="http://schemas.microsoft.com/office/word/2018/wordml/cex" xmlns:w16cid="http://schemas.microsoft.com/office/word/2016/wordml/cid" xmlns:w16="http://schemas.microsoft.com/office/word/2018/wordml" xmlns:w16sdtdh="http://schemas.microsoft.com/office/word/2020/wordml/sdtdatahash" xmlns:w16se="http://schemas.microsoft.com/office/word/2015/wordml/symex" xmlns:wpg="http://schemas.microsoft.com/office/word/2010/wordprocessingGroup" xmlns:wpi="http://schemas.microsoft.com/office/word/2010/wordprocessingInk" xmlns:wne="http://schemas.microsoft.com/office/word/2006/wordml" xmlns:wps="http://schemas.microsoft.com/office/word/2010/wordprocessingShape" mc:Ignorable="w14 w15 w16se w16cid w16 w16cex w16sdtdh wp14">
   <w:p>
     <w:pPr>
-      <w:pStyle w:val="Kopfzeile"/>
+      <w:pStyle w:val="Header"/>
     </w:pPr>
   </w:p>
 </w:hdr>
 </file>
 
 <file path=word/numbering.xml><?xml version="1.0" encoding="utf-8"?>
-<w:numbering xmlns:wpc="http://schemas.microsoft.com/office/word/2010/wordprocessingCanvas" xmlns:cx="http://schemas.microsoft.com/office/drawing/2014/chartex" xmlns:cx1="http://schemas.microsoft.com/office/drawing/2015/9/8/chartex" xmlns:cx2="http://schemas.microsoft.com/office/drawing/2015/10/21/chartex" xmlns:cx3="http://schemas.microsoft.com/office/drawing/2016/5/9/chartex" xmlns:cx4="http://schemas.microsoft.com/office/drawing/2016/5/10/chartex" xmlns:cx5="http://schemas.microsoft.com/office/drawing/2016/5/11/chartex" xmlns:cx6="http://schemas.microsoft.com/office/drawing/2016/5/12/chartex" xmlns:cx7="http://schemas.microsoft.com/office/drawing/2016/5/13/chartex" xmlns:cx8="http://schemas.microsoft.com/office/drawing/2016/5/14/chartex" xmlns:mc="http://schemas.openxmlformats.org/markup-compatibility/2006" xmlns:aink="http://schemas.microsoft.com/office/drawing/2016/ink" xmlns:am3d="http://schemas.microsoft.com/office/drawing/2017/model3d" xmlns:o="urn:schemas-microsoft-com:office:office" xmlns:r="http://schemas.openxmlformats.org/officeDocument/2006/relationships" xmlns:m="http://schemas.openxmlformats.org/officeDocument/2006/math" xmlns:v="urn:schemas-microsoft-com:vml" xmlns:wp14="http://schemas.microsoft.com/office/word/2010/wordprocessingDrawing" xmlns:wp="http://schemas.openxmlformats.org/drawingml/2006/wordprocessingDrawing" xmlns:w10="urn:schemas-microsoft-com:office:word" xmlns:w="http://schemas.openxmlformats.org/wordprocessingml/2006/main" xmlns:w14="http://schemas.microsoft.com/office/word/2010/wordml" xmlns:w15="http://schemas.microsoft.com/office/word/2012/wordml" xmlns:w16cex="http://schemas.microsoft.com/office/word/2018/wordml/cex" xmlns:w16cid="http://schemas.microsoft.com/office/word/2016/wordml/cid" xmlns:w16="http://schemas.microsoft.com/office/word/2018/wordml" xmlns:w16se="http://schemas.microsoft.com/office/word/2015/wordml/symex" xmlns:wpg="http://schemas.microsoft.com/office/word/2010/wordprocessingGroup" xmlns:wpi="http://schemas.microsoft.com/office/word/2010/wordprocessingInk" xmlns:wne="http://schemas.microsoft.com/office/word/2006/wordml" xmlns:wps="http://schemas.microsoft.com/office/word/2010/wordprocessingShape" mc:Ignorable="w14 w15 w16se w16cid w16 w16cex wp14">
+<w:numbering xmlns:wpc="http://schemas.microsoft.com/office/word/2010/wordprocessingCanvas" xmlns:cx="http://schemas.microsoft.com/office/drawing/2014/chartex" xmlns:cx1="http://schemas.microsoft.com/office/drawing/2015/9/8/chartex" xmlns:cx2="http://schemas.microsoft.com/office/drawing/2015/10/21/chartex" xmlns:cx3="http://schemas.microsoft.com/office/drawing/2016/5/9/chartex" xmlns:cx4="http://schemas.microsoft.com/office/drawing/2016/5/10/chartex" xmlns:cx5="http://schemas.microsoft.com/office/drawing/2016/5/11/chartex" xmlns:cx6="http://schemas.microsoft.com/office/drawing/2016/5/12/chartex" xmlns:cx7="http://schemas.microsoft.com/office/drawing/2016/5/13/chartex" xmlns:cx8="http://schemas.microsoft.com/office/drawing/2016/5/14/chartex" xmlns:mc="http://schemas.openxmlformats.org/markup-compatibility/2006" xmlns:aink="http://schemas.microsoft.com/office/drawing/2016/ink" xmlns:am3d="http://schemas.microsoft.com/office/drawing/2017/model3d" xmlns:o="urn:schemas-microsoft-com:office:office" xmlns:oel="http://schemas.microsoft.com/office/2019/extlst" xmlns:r="http://schemas.openxmlformats.org/officeDocument/2006/relationships" xmlns:m="http://schemas.openxmlformats.org/officeDocument/2006/math" xmlns:v="urn:schemas-microsoft-com:vml" xmlns:wp14="http://schemas.microsoft.com/office/word/2010/wordprocessingDrawing" xmlns:wp="http://schemas.openxmlformats.org/drawingml/2006/wordprocessingDrawing" xmlns:w10="urn:schemas-microsoft-com:office:word" xmlns:w="http://schemas.openxmlformats.org/wordprocessingml/2006/main" xmlns:w14="http://schemas.microsoft.com/office/word/2010/wordml" xmlns:w15="http://schemas.microsoft.com/office/word/2012/wordml" xmlns:w16cex="http://schemas.microsoft.com/office/word/2018/wordml/cex" xmlns:w16cid="http://schemas.microsoft.com/office/word/2016/wordml/cid" xmlns:w16="http://schemas.microsoft.com/office/word/2018/wordml" xmlns:w16sdtdh="http://schemas.microsoft.com/office/word/2020/wordml/sdtdatahash" xmlns:w16se="http://schemas.microsoft.com/office/word/2015/wordml/symex" xmlns:wpg="http://schemas.microsoft.com/office/word/2010/wordprocessingGroup" xmlns:wpi="http://schemas.microsoft.com/office/word/2010/wordprocessingInk" xmlns:wne="http://schemas.microsoft.com/office/word/2006/wordml" xmlns:wps="http://schemas.microsoft.com/office/word/2010/wordprocessingShape" mc:Ignorable="w14 w15 w16se w16cid w16 w16cex w16sdtdh wp14">
   <w:abstractNum w:abstractNumId="0" w15:restartNumberingAfterBreak="0">
     <w:nsid w:val="02F53064"/>
     <w:multiLevelType w:val="multilevel"/>
@@ -8108,65 +8315,65 @@
       </w:rPr>
     </w:lvl>
   </w:abstractNum>
-  <w:num w:numId="1">
+  <w:num w:numId="1" w16cid:durableId="1715346200">
     <w:abstractNumId w:val="8"/>
   </w:num>
-  <w:num w:numId="2">
+  <w:num w:numId="2" w16cid:durableId="2517930">
     <w:abstractNumId w:val="13"/>
   </w:num>
-  <w:num w:numId="3">
+  <w:num w:numId="3" w16cid:durableId="47655845">
     <w:abstractNumId w:val="5"/>
   </w:num>
-  <w:num w:numId="4">
+  <w:num w:numId="4" w16cid:durableId="466165173">
     <w:abstractNumId w:val="12"/>
   </w:num>
-  <w:num w:numId="5">
+  <w:num w:numId="5" w16cid:durableId="747577673">
     <w:abstractNumId w:val="14"/>
   </w:num>
-  <w:num w:numId="6">
+  <w:num w:numId="6" w16cid:durableId="1154488869">
     <w:abstractNumId w:val="15"/>
   </w:num>
-  <w:num w:numId="7">
+  <w:num w:numId="7" w16cid:durableId="1263686682">
     <w:abstractNumId w:val="0"/>
   </w:num>
-  <w:num w:numId="8">
+  <w:num w:numId="8" w16cid:durableId="1207789832">
     <w:abstractNumId w:val="4"/>
   </w:num>
-  <w:num w:numId="9">
+  <w:num w:numId="9" w16cid:durableId="349914623">
     <w:abstractNumId w:val="11"/>
   </w:num>
-  <w:num w:numId="10">
+  <w:num w:numId="10" w16cid:durableId="1713922089">
     <w:abstractNumId w:val="2"/>
   </w:num>
-  <w:num w:numId="11">
+  <w:num w:numId="11" w16cid:durableId="791170245">
     <w:abstractNumId w:val="10"/>
   </w:num>
-  <w:num w:numId="12">
+  <w:num w:numId="12" w16cid:durableId="1405376874">
     <w:abstractNumId w:val="9"/>
   </w:num>
-  <w:num w:numId="13">
+  <w:num w:numId="13" w16cid:durableId="1173716415">
     <w:abstractNumId w:val="17"/>
   </w:num>
-  <w:num w:numId="14">
+  <w:num w:numId="14" w16cid:durableId="2109695191">
     <w:abstractNumId w:val="1"/>
   </w:num>
-  <w:num w:numId="15">
+  <w:num w:numId="15" w16cid:durableId="738408514">
     <w:abstractNumId w:val="3"/>
   </w:num>
-  <w:num w:numId="16">
+  <w:num w:numId="16" w16cid:durableId="1073043328">
     <w:abstractNumId w:val="16"/>
   </w:num>
-  <w:num w:numId="17">
+  <w:num w:numId="17" w16cid:durableId="980234058">
     <w:abstractNumId w:val="7"/>
   </w:num>
-  <w:num w:numId="18">
+  <w:num w:numId="18" w16cid:durableId="1137793759">
     <w:abstractNumId w:val="6"/>
   </w:num>
 </w:numbering>
 </file>
 
 <file path=word/styles.xml><?xml version="1.0" encoding="utf-8"?>
-<w:styles xmlns:mc="http://schemas.openxmlformats.org/markup-compatibility/2006" xmlns:r="http://schemas.openxmlformats.org/officeDocument/2006/relationships" xmlns:w="http://schemas.openxmlformats.org/wordprocessingml/2006/main" xmlns:w14="http://schemas.microsoft.com/office/word/2010/wordml" xmlns:w15="http://schemas.microsoft.com/office/word/2012/wordml" xmlns:w16cex="http://schemas.microsoft.com/office/word/2018/wordml/cex" xmlns:w16cid="http://schemas.microsoft.com/office/word/2016/wordml/cid" xmlns:w16="http://schemas.microsoft.com/office/word/2018/wordml" xmlns:w16se="http://schemas.microsoft.com/office/word/2015/wordml/symex" mc:Ignorable="w14 w15 w16se w16cid w16 w16cex">
+<w:styles xmlns:mc="http://schemas.openxmlformats.org/markup-compatibility/2006" xmlns:r="http://schemas.openxmlformats.org/officeDocument/2006/relationships" xmlns:w="http://schemas.openxmlformats.org/wordprocessingml/2006/main" xmlns:w14="http://schemas.microsoft.com/office/word/2010/wordml" xmlns:w15="http://schemas.microsoft.com/office/word/2012/wordml" xmlns:w16cex="http://schemas.microsoft.com/office/word/2018/wordml/cex" xmlns:w16cid="http://schemas.microsoft.com/office/word/2016/wordml/cid" xmlns:w16="http://schemas.microsoft.com/office/word/2018/wordml" xmlns:w16sdtdh="http://schemas.microsoft.com/office/word/2020/wordml/sdtdatahash" xmlns:w16se="http://schemas.microsoft.com/office/word/2015/wordml/symex" mc:Ignorable="w14 w15 w16se w16cid w16 w16cex w16sdtdh">
   <w:docDefaults>
     <w:rPrDefault>
       <w:rPr>
@@ -8554,7 +8761,7 @@
     <w:lsdException w:name="Unresolved Mention" w:semiHidden="1" w:unhideWhenUsed="1"/>
     <w:lsdException w:name="Smart Link" w:semiHidden="1" w:unhideWhenUsed="1"/>
   </w:latentStyles>
-  <w:style w:type="paragraph" w:default="1" w:styleId="Standard">
+  <w:style w:type="paragraph" w:default="1" w:styleId="Normal">
     <w:name w:val="Normal"/>
     <w:qFormat/>
     <w:pPr>
@@ -8566,10 +8773,10 @@
       <w:lang w:eastAsia="en-US"/>
     </w:rPr>
   </w:style>
-  <w:style w:type="paragraph" w:styleId="berschrift4">
+  <w:style w:type="paragraph" w:styleId="Heading4">
     <w:name w:val="heading 4"/>
-    <w:basedOn w:val="Standard"/>
-    <w:link w:val="berschrift4Zchn"/>
+    <w:basedOn w:val="Normal"/>
+    <w:link w:val="Heading4Char"/>
     <w:uiPriority w:val="9"/>
     <w:qFormat/>
     <w:rsid w:val="00251F4F"/>
@@ -8586,13 +8793,13 @@
       <w:lang w:eastAsia="de-AT"/>
     </w:rPr>
   </w:style>
-  <w:style w:type="character" w:default="1" w:styleId="Absatz-Standardschriftart">
+  <w:style w:type="character" w:default="1" w:styleId="DefaultParagraphFont">
     <w:name w:val="Default Paragraph Font"/>
     <w:uiPriority w:val="1"/>
     <w:semiHidden/>
     <w:unhideWhenUsed/>
   </w:style>
-  <w:style w:type="table" w:default="1" w:styleId="NormaleTabelle">
+  <w:style w:type="table" w:default="1" w:styleId="TableNormal">
     <w:name w:val="Normal Table"/>
     <w:uiPriority w:val="99"/>
     <w:semiHidden/>
@@ -8607,15 +8814,15 @@
       </w:tblCellMar>
     </w:tblPr>
   </w:style>
-  <w:style w:type="numbering" w:default="1" w:styleId="KeineListe">
+  <w:style w:type="numbering" w:default="1" w:styleId="NoList">
     <w:name w:val="No List"/>
     <w:uiPriority w:val="99"/>
     <w:semiHidden/>
     <w:unhideWhenUsed/>
   </w:style>
-  <w:style w:type="paragraph" w:styleId="Listenabsatz">
+  <w:style w:type="paragraph" w:styleId="ListParagraph">
     <w:name w:val="List Paragraph"/>
-    <w:basedOn w:val="Standard"/>
+    <w:basedOn w:val="Normal"/>
     <w:uiPriority w:val="34"/>
     <w:qFormat/>
     <w:rsid w:val="00DB6683"/>
@@ -8624,10 +8831,10 @@
       <w:contextualSpacing/>
     </w:pPr>
   </w:style>
-  <w:style w:type="paragraph" w:styleId="Kopfzeile">
+  <w:style w:type="paragraph" w:styleId="Header">
     <w:name w:val="header"/>
-    <w:basedOn w:val="Standard"/>
-    <w:link w:val="KopfzeileZchn"/>
+    <w:basedOn w:val="Normal"/>
+    <w:link w:val="HeaderChar"/>
     <w:uiPriority w:val="99"/>
     <w:unhideWhenUsed/>
     <w:rsid w:val="00EE0D8C"/>
@@ -8638,9 +8845,9 @@
       </w:tabs>
     </w:pPr>
   </w:style>
-  <w:style w:type="character" w:customStyle="1" w:styleId="KopfzeileZchn">
-    <w:name w:val="Kopfzeile Zchn"/>
-    <w:link w:val="Kopfzeile"/>
+  <w:style w:type="character" w:customStyle="1" w:styleId="HeaderChar">
+    <w:name w:val="Header Char"/>
+    <w:link w:val="Header"/>
     <w:uiPriority w:val="99"/>
     <w:rsid w:val="00EE0D8C"/>
     <w:rPr>
@@ -8649,10 +8856,10 @@
       <w:lang w:eastAsia="en-US"/>
     </w:rPr>
   </w:style>
-  <w:style w:type="paragraph" w:styleId="Fuzeile">
+  <w:style w:type="paragraph" w:styleId="Footer">
     <w:name w:val="footer"/>
-    <w:basedOn w:val="Standard"/>
-    <w:link w:val="FuzeileZchn"/>
+    <w:basedOn w:val="Normal"/>
+    <w:link w:val="FooterChar"/>
     <w:unhideWhenUsed/>
     <w:rsid w:val="00EE0D8C"/>
     <w:pPr>
@@ -8662,9 +8869,9 @@
       </w:tabs>
     </w:pPr>
   </w:style>
-  <w:style w:type="character" w:customStyle="1" w:styleId="FuzeileZchn">
-    <w:name w:val="Fußzeile Zchn"/>
-    <w:link w:val="Fuzeile"/>
+  <w:style w:type="character" w:customStyle="1" w:styleId="FooterChar">
+    <w:name w:val="Footer Char"/>
+    <w:link w:val="Footer"/>
     <w:uiPriority w:val="99"/>
     <w:rsid w:val="00EE0D8C"/>
     <w:rPr>
@@ -8673,10 +8880,10 @@
       <w:lang w:eastAsia="en-US"/>
     </w:rPr>
   </w:style>
-  <w:style w:type="paragraph" w:styleId="Sprechblasentext">
+  <w:style w:type="paragraph" w:styleId="BalloonText">
     <w:name w:val="Balloon Text"/>
-    <w:basedOn w:val="Standard"/>
-    <w:link w:val="SprechblasentextZchn"/>
+    <w:basedOn w:val="Normal"/>
+    <w:link w:val="BalloonTextChar"/>
     <w:uiPriority w:val="99"/>
     <w:semiHidden/>
     <w:unhideWhenUsed/>
@@ -8690,9 +8897,9 @@
       <w:szCs w:val="16"/>
     </w:rPr>
   </w:style>
-  <w:style w:type="character" w:customStyle="1" w:styleId="SprechblasentextZchn">
-    <w:name w:val="Sprechblasentext Zchn"/>
-    <w:link w:val="Sprechblasentext"/>
+  <w:style w:type="character" w:customStyle="1" w:styleId="BalloonTextChar">
+    <w:name w:val="Balloon Text Char"/>
+    <w:link w:val="BalloonText"/>
     <w:uiPriority w:val="99"/>
     <w:semiHidden/>
     <w:rsid w:val="00EE0D8C"/>
@@ -8703,9 +8910,9 @@
       <w:lang w:eastAsia="en-US"/>
     </w:rPr>
   </w:style>
-  <w:style w:type="character" w:styleId="Platzhaltertext">
+  <w:style w:type="character" w:styleId="PlaceholderText">
     <w:name w:val="Placeholder Text"/>
-    <w:basedOn w:val="Absatz-Standardschriftart"/>
+    <w:basedOn w:val="DefaultParagraphFont"/>
     <w:uiPriority w:val="99"/>
     <w:semiHidden/>
     <w:rsid w:val="00841272"/>
@@ -8713,10 +8920,10 @@
       <w:color w:val="808080"/>
     </w:rPr>
   </w:style>
-  <w:style w:type="paragraph" w:styleId="NurText">
+  <w:style w:type="paragraph" w:styleId="PlainText">
     <w:name w:val="Plain Text"/>
-    <w:basedOn w:val="Standard"/>
-    <w:link w:val="NurTextZchn"/>
+    <w:basedOn w:val="Normal"/>
+    <w:link w:val="PlainTextChar"/>
     <w:rsid w:val="00CF3DCA"/>
     <w:pPr>
       <w:spacing w:after="0" w:line="240" w:lineRule="auto"/>
@@ -8728,19 +8935,19 @@
       <w:lang w:eastAsia="de-DE"/>
     </w:rPr>
   </w:style>
-  <w:style w:type="character" w:customStyle="1" w:styleId="NurTextZchn">
-    <w:name w:val="Nur Text Zchn"/>
-    <w:basedOn w:val="Absatz-Standardschriftart"/>
-    <w:link w:val="NurText"/>
+  <w:style w:type="character" w:customStyle="1" w:styleId="PlainTextChar">
+    <w:name w:val="Plain Text Char"/>
+    <w:basedOn w:val="DefaultParagraphFont"/>
+    <w:link w:val="PlainText"/>
     <w:rsid w:val="00CF3DCA"/>
     <w:rPr>
       <w:rFonts w:ascii="Courier New" w:eastAsia="Times New Roman" w:hAnsi="Courier New" w:cs="Courier New"/>
       <w:lang w:eastAsia="de-DE"/>
     </w:rPr>
   </w:style>
-  <w:style w:type="paragraph" w:styleId="StandardWeb">
+  <w:style w:type="paragraph" w:styleId="NormalWeb">
     <w:name w:val="Normal (Web)"/>
-    <w:basedOn w:val="Standard"/>
+    <w:basedOn w:val="Normal"/>
     <w:uiPriority w:val="99"/>
     <w:semiHidden/>
     <w:unhideWhenUsed/>
@@ -8755,9 +8962,9 @@
       <w:lang w:eastAsia="de-AT"/>
     </w:rPr>
   </w:style>
-  <w:style w:type="table" w:styleId="Tabellenraster">
+  <w:style w:type="table" w:styleId="TableGrid">
     <w:name w:val="Table Grid"/>
-    <w:basedOn w:val="NormaleTabelle"/>
+    <w:basedOn w:val="TableNormal"/>
     <w:uiPriority w:val="59"/>
     <w:rsid w:val="002E2100"/>
     <w:tblPr>
@@ -8771,9 +8978,9 @@
       </w:tblBorders>
     </w:tblPr>
   </w:style>
-  <w:style w:type="character" w:styleId="Hervorhebung">
+  <w:style w:type="character" w:styleId="Emphasis">
     <w:name w:val="Emphasis"/>
-    <w:basedOn w:val="Absatz-Standardschriftart"/>
+    <w:basedOn w:val="DefaultParagraphFont"/>
     <w:uiPriority w:val="20"/>
     <w:qFormat/>
     <w:rsid w:val="00962039"/>
@@ -8782,9 +8989,9 @@
       <w:iCs/>
     </w:rPr>
   </w:style>
-  <w:style w:type="character" w:styleId="Fett">
+  <w:style w:type="character" w:styleId="Strong">
     <w:name w:val="Strong"/>
-    <w:basedOn w:val="Absatz-Standardschriftart"/>
+    <w:basedOn w:val="DefaultParagraphFont"/>
     <w:uiPriority w:val="22"/>
     <w:qFormat/>
     <w:rsid w:val="00962039"/>
@@ -8793,10 +9000,10 @@
       <w:bCs/>
     </w:rPr>
   </w:style>
-  <w:style w:type="character" w:customStyle="1" w:styleId="berschrift4Zchn">
-    <w:name w:val="Überschrift 4 Zchn"/>
-    <w:basedOn w:val="Absatz-Standardschriftart"/>
-    <w:link w:val="berschrift4"/>
+  <w:style w:type="character" w:customStyle="1" w:styleId="Heading4Char">
+    <w:name w:val="Heading 4 Char"/>
+    <w:basedOn w:val="DefaultParagraphFont"/>
+    <w:link w:val="Heading4"/>
     <w:uiPriority w:val="9"/>
     <w:rsid w:val="00251F4F"/>
     <w:rPr>
@@ -8809,7 +9016,7 @@
   </w:style>
   <w:style w:type="character" w:styleId="Hyperlink">
     <w:name w:val="Hyperlink"/>
-    <w:basedOn w:val="Absatz-Standardschriftart"/>
+    <w:basedOn w:val="DefaultParagraphFont"/>
     <w:uiPriority w:val="99"/>
     <w:semiHidden/>
     <w:unhideWhenUsed/>
@@ -9112,6 +9319,21 @@
 </file>
 
 <file path=customXml/item2.xml><?xml version="1.0" encoding="utf-8"?>
+<p:properties xmlns:p="http://schemas.microsoft.com/office/2006/metadata/properties" xmlns:xsi="http://www.w3.org/2001/XMLSchema-instance" xmlns:pc="http://schemas.microsoft.com/office/infopath/2007/PartnerControls">
+  <documentManagement/>
+</p:properties>
+</file>
+
+<file path=customXml/item3.xml><?xml version="1.0" encoding="utf-8"?>
+<?mso-contentType ?>
+<FormTemplates xmlns="http://schemas.microsoft.com/sharepoint/v3/contenttype/forms">
+  <Display>DocumentLibraryForm</Display>
+  <Edit>DocumentLibraryForm</Edit>
+  <New>DocumentLibraryForm</New>
+</FormTemplates>
+</file>
+
+<file path=customXml/item4.xml><?xml version="1.0" encoding="utf-8"?>
 <ct:contentTypeSchema xmlns:ct="http://schemas.microsoft.com/office/2006/metadata/contentType" xmlns:ma="http://schemas.microsoft.com/office/2006/metadata/properties/metaAttributes" ct:_="" ma:_="" ma:contentTypeName="Dokument" ma:contentTypeID="0x01010077648E524CC1E94EBA9726411AA819B5" ma:contentTypeVersion="0" ma:contentTypeDescription="Ein neues Dokument erstellen." ma:contentTypeScope="" ma:versionID="7aeff52a878c365d18f7efc505caf646">
   <xsd:schema xmlns:xsd="http://www.w3.org/2001/XMLSchema" xmlns:xs="http://www.w3.org/2001/XMLSchema" xmlns:p="http://schemas.microsoft.com/office/2006/metadata/properties" targetNamespace="http://schemas.microsoft.com/office/2006/metadata/properties" ma:root="true" ma:fieldsID="3b0e86e43268d7499bc47c9769927b6e">
     <xsd:element name="properties">
@@ -9225,38 +9447,43 @@
 </ct:contentTypeSchema>
 </file>
 
-<file path=customXml/item3.xml><?xml version="1.0" encoding="utf-8"?>
-<?mso-contentType ?>
-<FormTemplates xmlns="http://schemas.microsoft.com/sharepoint/v3/contenttype/forms">
-  <Display>DocumentLibraryForm</Display>
-  <Edit>DocumentLibraryForm</Edit>
-  <New>DocumentLibraryForm</New>
-</FormTemplates>
-</file>
-
-<file path=customXml/item4.xml><?xml version="1.0" encoding="utf-8"?>
-<p:properties xmlns:p="http://schemas.microsoft.com/office/2006/metadata/properties" xmlns:xsi="http://www.w3.org/2001/XMLSchema-instance" xmlns:pc="http://schemas.microsoft.com/office/infopath/2007/PartnerControls">
-  <documentManagement/>
-</p:properties>
-</file>
-
 <file path=customXml/itemProps1.xml><?xml version="1.0" encoding="utf-8"?>
 <ds:datastoreItem xmlns:ds="http://schemas.openxmlformats.org/officeDocument/2006/customXml" ds:itemID="{609D961F-D5E4-4CD3-B36F-7B768FE0EF08}">
   <ds:schemaRefs>
     <ds:schemaRef ds:uri="http://schemas.openxmlformats.org/officeDocument/2006/bibliography"/>
-    <ds:schemaRef ds:uri="http://www.w3.org/2000/xmlns/"/>
   </ds:schemaRefs>
 </ds:datastoreItem>
 </file>
 
 <file path=customXml/itemProps2.xml><?xml version="1.0" encoding="utf-8"?>
-<ds:datastoreItem xmlns:ds="http://schemas.openxmlformats.org/officeDocument/2006/customXml" ds:itemID="{21BC00B9-A51A-4337-94C1-55CC60F23C7D}"/>
+<ds:datastoreItem xmlns:ds="http://schemas.openxmlformats.org/officeDocument/2006/customXml" ds:itemID="{EB5E243B-D4E3-46F3-9537-512B4C0DA343}">
+  <ds:schemaRefs>
+    <ds:schemaRef ds:uri="http://schemas.microsoft.com/office/2006/metadata/properties"/>
+    <ds:schemaRef ds:uri="http://schemas.microsoft.com/office/infopath/2007/PartnerControls"/>
+  </ds:schemaRefs>
+</ds:datastoreItem>
 </file>
 
 <file path=customXml/itemProps3.xml><?xml version="1.0" encoding="utf-8"?>
-<ds:datastoreItem xmlns:ds="http://schemas.openxmlformats.org/officeDocument/2006/customXml" ds:itemID="{E81B64BD-4FD9-4F48-8147-D1CB344D69A1}"/>
+<ds:datastoreItem xmlns:ds="http://schemas.openxmlformats.org/officeDocument/2006/customXml" ds:itemID="{E81B64BD-4FD9-4F48-8147-D1CB344D69A1}">
+  <ds:schemaRefs>
+    <ds:schemaRef ds:uri="http://schemas.microsoft.com/sharepoint/v3/contenttype/forms"/>
+  </ds:schemaRefs>
+</ds:datastoreItem>
 </file>
 
 <file path=customXml/itemProps4.xml><?xml version="1.0" encoding="utf-8"?>
-<ds:datastoreItem xmlns:ds="http://schemas.openxmlformats.org/officeDocument/2006/customXml" ds:itemID="{EB5E243B-D4E3-46F3-9537-512B4C0DA343}"/>
+<ds:datastoreItem xmlns:ds="http://schemas.openxmlformats.org/officeDocument/2006/customXml" ds:itemID="{21BC00B9-A51A-4337-94C1-55CC60F23C7D}">
+  <ds:schemaRefs>
+    <ds:schemaRef ds:uri="http://schemas.microsoft.com/office/2006/metadata/contentType"/>
+    <ds:schemaRef ds:uri="http://schemas.microsoft.com/office/2006/metadata/properties/metaAttributes"/>
+    <ds:schemaRef ds:uri="http://www.w3.org/2001/XMLSchema"/>
+    <ds:schemaRef ds:uri="http://schemas.microsoft.com/office/2006/metadata/properties"/>
+    <ds:schemaRef ds:uri="http://schemas.openxmlformats.org/package/2006/metadata/core-properties"/>
+    <ds:schemaRef ds:uri="http://purl.org/dc/elements/1.1/"/>
+    <ds:schemaRef ds:uri="http://purl.org/dc/terms/"/>
+    <ds:schemaRef ds:uri="http://schemas.microsoft.com/internal/obd"/>
+    <ds:schemaRef ds:uri="http://schemas.microsoft.com/office/infopath/2007/PartnerControls"/>
+  </ds:schemaRefs>
+</ds:datastoreItem>
 </file>
</xml_diff>

<commit_message>
Vault backup: 17/01/24 22:01:07 ASUS
Affected files:
NW/NW Testvorbereitung 19.1.23.md
NW/PhysikHA4_2.docx
NW/~$ysikHA4_2.docx
</commit_message>
<xml_diff>
--- a/NW/PhysikHA4_2.docx
+++ b/NW/PhysikHA4_2.docx
@@ -669,13 +669,10 @@
         <w:t>Js ergibt sich für makroskopische Objekte (zB.: Auto m=1000k</w:t>
       </w:r>
       <w:r>
-        <w:t>g; v=30m.s</w:t>
-      </w:r>
-      <w:r>
-        <w:rPr>
-          <w:vertAlign w:val="superscript"/>
-        </w:rPr>
-        <w:t>-1</w:t>
+        <w:t>g; v=30m</w:t>
+      </w:r>
+      <w:r>
+        <w:t>/s</w:t>
       </w:r>
       <w:r>
         <w:t xml:space="preserve">) eine Wellenlänge </w:t>
@@ -1024,6 +1021,7 @@
           <w:b/>
           <w:sz w:val="28"/>
           <w:szCs w:val="28"/>
+          <w:highlight w:val="yellow"/>
           <w:u w:val="single"/>
         </w:rPr>
         <w:t>5. Elementarteilchenphysik</w:t>
@@ -1437,7 +1435,16 @@
         <w:t>Im Standard-Model w</w:t>
       </w:r>
       <w:r>
-        <w:t>ird zwischen Hadronen, die der s</w:t>
+        <w:t>ird zwischen Hadronen</w:t>
+      </w:r>
+      <w:r>
+        <w:t xml:space="preserve"> </w:t>
+      </w:r>
+      <w:r>
+        <w:tab/>
+      </w:r>
+      <w:r>
+        <w:t>, die der s</w:t>
       </w:r>
       <w:r>
         <w:t>tarken Wechselwirkung unterliegen, und Leptonen, die der schwachen Wechselwirkung unterliegen, unterschieden. Die Hadronen wiederum werden in Baryonen (Halbzahliger Spin) und M</w:t>
@@ -1539,7 +1546,7 @@
           <w:lang w:eastAsia="de-AT"/>
         </w:rPr>
         <w:drawing>
-          <wp:inline distT="0" distB="0" distL="0" distR="0" wp14:anchorId="38D206CC" wp14:editId="6C5B8950">
+          <wp:inline distT="0" distB="0" distL="0" distR="0" wp14:anchorId="38D206CC" wp14:editId="69CA4D9C">
             <wp:extent cx="1269242" cy="1269242"/>
             <wp:effectExtent l="0" t="0" r="0" b="0"/>
             <wp:docPr id="3" name="Grafik 3"/>
@@ -1568,7 +1575,7 @@
                   <pic:spPr>
                     <a:xfrm>
                       <a:off x="0" y="0"/>
-                      <a:ext cx="1339380" cy="1339380"/>
+                      <a:ext cx="1269242" cy="1269242"/>
                     </a:xfrm>
                     <a:prstGeom prst="rect">
                       <a:avLst/>
@@ -1881,7 +1888,25 @@
         <w:t>1.</w:t>
       </w:r>
       <w:r>
-        <w:t xml:space="preserve"> Alpha-Strahlen: positiv geladene, schwere Teilchen (4fache Masse vom H-Atom; He-Kern)</w:t>
+        <w:t xml:space="preserve"> Alpha-Strahlen: </w:t>
+      </w:r>
+      <w:r>
+        <w:rPr>
+          <w:highlight w:val="yellow"/>
+        </w:rPr>
+        <w:t>positiv geladene</w:t>
+      </w:r>
+      <w:r>
+        <w:t xml:space="preserve">, schwere Teilchen (4fache Masse vom H-Atom; </w:t>
+      </w:r>
+      <w:r>
+        <w:rPr>
+          <w:highlight w:val="yellow"/>
+        </w:rPr>
+        <w:t>He-Kern</w:t>
+      </w:r>
+      <w:r>
+        <w:t>)</w:t>
       </w:r>
     </w:p>
     <w:p>
@@ -1893,7 +1918,13 @@
         <w:t>2.</w:t>
       </w:r>
       <w:r>
-        <w:t xml:space="preserve"> Beta-Strahlen: Elektronen</w:t>
+        <w:t xml:space="preserve"> Beta-Strahlen: </w:t>
+      </w:r>
+      <w:r>
+        <w:rPr>
+          <w:highlight w:val="yellow"/>
+        </w:rPr>
+        <w:t>Elektronen</w:t>
       </w:r>
     </w:p>
     <w:p>
@@ -1905,7 +1936,22 @@
         <w:t xml:space="preserve">3. </w:t>
       </w:r>
       <w:r>
-        <w:t>Gamma-Strahlen: keine materiellen Teilchen, sondern kurzwellige elektromagnetische Wellen, elektrisch ungeladen</w:t>
+        <w:t xml:space="preserve">Gamma-Strahlen: keine materiellen Teilchen, </w:t>
+      </w:r>
+      <w:r>
+        <w:rPr>
+          <w:highlight w:val="yellow"/>
+        </w:rPr>
+        <w:t>sondern kurzwellige elektromagnetische Wellen</w:t>
+      </w:r>
+      <w:r>
+        <w:t xml:space="preserve">, elektrisch </w:t>
+      </w:r>
+      <w:r>
+        <w:rPr>
+          <w:highlight w:val="yellow"/>
+        </w:rPr>
+        <w:t>ungeladen</w:t>
       </w:r>
     </w:p>
     <w:p>
@@ -2927,11 +2973,9 @@
       <w:r>
         <w:t xml:space="preserve">Beim Alpha-zerfall sendet der Mutterkern (zB. 238U) ein Alpha-Teilchen, bestehend aus zwei Protonen und zwei Neutronen (=He-Kern) aus. Dabei entsteht ein Thorium-Kern (=Tochterkern). Der Grund liegt in einem Ungleichgewicht zwischen Protonen und Neutronen. Doch die Alpha-Teilchen hätten klassisch zu wenig </w:t>
       </w:r>
-      <w:proofErr w:type="gramStart"/>
-      <w:r>
-        <w:t>Energie</w:t>
-      </w:r>
-      <w:proofErr w:type="gramEnd"/>
+      <w:r>
+        <w:t>Energie,</w:t>
+      </w:r>
       <w:r>
         <w:t xml:space="preserve"> um den Kern zu verlassen, nur mit Hilfe des Tunnel-Effekts können die Alpha-Teilchen das Kernpotential überwinden. Die schweren Alpha-Teilchen haben sehr hohe Energien im Bereich einigen MeV, werden aber beim Durchgang durch Materie durch Stöße sehr stark abgebremst.</w:t>
       </w:r>
@@ -9315,25 +9359,6 @@
 </file>
 
 <file path=customXml/item1.xml><?xml version="1.0" encoding="utf-8"?>
-<b:Sources xmlns:b="http://schemas.openxmlformats.org/officeDocument/2006/bibliography" xmlns="http://schemas.openxmlformats.org/officeDocument/2006/bibliography" SelectedStyle="\APASixthEditionOfficeOnline.xsl" StyleName="APA" Version="6"/>
-</file>
-
-<file path=customXml/item2.xml><?xml version="1.0" encoding="utf-8"?>
-<p:properties xmlns:p="http://schemas.microsoft.com/office/2006/metadata/properties" xmlns:xsi="http://www.w3.org/2001/XMLSchema-instance" xmlns:pc="http://schemas.microsoft.com/office/infopath/2007/PartnerControls">
-  <documentManagement/>
-</p:properties>
-</file>
-
-<file path=customXml/item3.xml><?xml version="1.0" encoding="utf-8"?>
-<?mso-contentType ?>
-<FormTemplates xmlns="http://schemas.microsoft.com/sharepoint/v3/contenttype/forms">
-  <Display>DocumentLibraryForm</Display>
-  <Edit>DocumentLibraryForm</Edit>
-  <New>DocumentLibraryForm</New>
-</FormTemplates>
-</file>
-
-<file path=customXml/item4.xml><?xml version="1.0" encoding="utf-8"?>
 <ct:contentTypeSchema xmlns:ct="http://schemas.microsoft.com/office/2006/metadata/contentType" xmlns:ma="http://schemas.microsoft.com/office/2006/metadata/properties/metaAttributes" ct:_="" ma:_="" ma:contentTypeName="Dokument" ma:contentTypeID="0x01010077648E524CC1E94EBA9726411AA819B5" ma:contentTypeVersion="0" ma:contentTypeDescription="Ein neues Dokument erstellen." ma:contentTypeScope="" ma:versionID="7aeff52a878c365d18f7efc505caf646">
   <xsd:schema xmlns:xsd="http://www.w3.org/2001/XMLSchema" xmlns:xs="http://www.w3.org/2001/XMLSchema" xmlns:p="http://schemas.microsoft.com/office/2006/metadata/properties" targetNamespace="http://schemas.microsoft.com/office/2006/metadata/properties" ma:root="true" ma:fieldsID="3b0e86e43268d7499bc47c9769927b6e">
     <xsd:element name="properties">
@@ -9447,32 +9472,26 @@
 </ct:contentTypeSchema>
 </file>
 
-<file path=customXml/itemProps1.xml><?xml version="1.0" encoding="utf-8"?>
-<ds:datastoreItem xmlns:ds="http://schemas.openxmlformats.org/officeDocument/2006/customXml" ds:itemID="{609D961F-D5E4-4CD3-B36F-7B768FE0EF08}">
-  <ds:schemaRefs>
-    <ds:schemaRef ds:uri="http://schemas.openxmlformats.org/officeDocument/2006/bibliography"/>
-  </ds:schemaRefs>
-</ds:datastoreItem>
+<file path=customXml/item2.xml><?xml version="1.0" encoding="utf-8"?>
+<?mso-contentType ?>
+<FormTemplates xmlns="http://schemas.microsoft.com/sharepoint/v3/contenttype/forms">
+  <Display>DocumentLibraryForm</Display>
+  <Edit>DocumentLibraryForm</Edit>
+  <New>DocumentLibraryForm</New>
+</FormTemplates>
 </file>
 
-<file path=customXml/itemProps2.xml><?xml version="1.0" encoding="utf-8"?>
-<ds:datastoreItem xmlns:ds="http://schemas.openxmlformats.org/officeDocument/2006/customXml" ds:itemID="{EB5E243B-D4E3-46F3-9537-512B4C0DA343}">
-  <ds:schemaRefs>
-    <ds:schemaRef ds:uri="http://schemas.microsoft.com/office/2006/metadata/properties"/>
-    <ds:schemaRef ds:uri="http://schemas.microsoft.com/office/infopath/2007/PartnerControls"/>
-  </ds:schemaRefs>
-</ds:datastoreItem>
+<file path=customXml/item3.xml><?xml version="1.0" encoding="utf-8"?>
+<p:properties xmlns:p="http://schemas.microsoft.com/office/2006/metadata/properties" xmlns:xsi="http://www.w3.org/2001/XMLSchema-instance" xmlns:pc="http://schemas.microsoft.com/office/infopath/2007/PartnerControls">
+  <documentManagement/>
+</p:properties>
 </file>
 
-<file path=customXml/itemProps3.xml><?xml version="1.0" encoding="utf-8"?>
-<ds:datastoreItem xmlns:ds="http://schemas.openxmlformats.org/officeDocument/2006/customXml" ds:itemID="{E81B64BD-4FD9-4F48-8147-D1CB344D69A1}">
-  <ds:schemaRefs>
-    <ds:schemaRef ds:uri="http://schemas.microsoft.com/sharepoint/v3/contenttype/forms"/>
-  </ds:schemaRefs>
-</ds:datastoreItem>
+<file path=customXml/item4.xml><?xml version="1.0" encoding="utf-8"?>
+<b:Sources xmlns:b="http://schemas.openxmlformats.org/officeDocument/2006/bibliography" xmlns="http://schemas.openxmlformats.org/officeDocument/2006/bibliography" SelectedStyle="\APASixthEditionOfficeOnline.xsl" StyleName="APA" Version="6"/>
 </file>
 
-<file path=customXml/itemProps4.xml><?xml version="1.0" encoding="utf-8"?>
+<file path=customXml/itemProps1.xml><?xml version="1.0" encoding="utf-8"?>
 <ds:datastoreItem xmlns:ds="http://schemas.openxmlformats.org/officeDocument/2006/customXml" ds:itemID="{21BC00B9-A51A-4337-94C1-55CC60F23C7D}">
   <ds:schemaRefs>
     <ds:schemaRef ds:uri="http://schemas.microsoft.com/office/2006/metadata/contentType"/>
@@ -9486,4 +9505,29 @@
     <ds:schemaRef ds:uri="http://schemas.microsoft.com/office/infopath/2007/PartnerControls"/>
   </ds:schemaRefs>
 </ds:datastoreItem>
+</file>
+
+<file path=customXml/itemProps2.xml><?xml version="1.0" encoding="utf-8"?>
+<ds:datastoreItem xmlns:ds="http://schemas.openxmlformats.org/officeDocument/2006/customXml" ds:itemID="{E81B64BD-4FD9-4F48-8147-D1CB344D69A1}">
+  <ds:schemaRefs>
+    <ds:schemaRef ds:uri="http://schemas.microsoft.com/sharepoint/v3/contenttype/forms"/>
+  </ds:schemaRefs>
+</ds:datastoreItem>
+</file>
+
+<file path=customXml/itemProps3.xml><?xml version="1.0" encoding="utf-8"?>
+<ds:datastoreItem xmlns:ds="http://schemas.openxmlformats.org/officeDocument/2006/customXml" ds:itemID="{EB5E243B-D4E3-46F3-9537-512B4C0DA343}">
+  <ds:schemaRefs>
+    <ds:schemaRef ds:uri="http://schemas.microsoft.com/office/2006/metadata/properties"/>
+    <ds:schemaRef ds:uri="http://schemas.microsoft.com/office/infopath/2007/PartnerControls"/>
+  </ds:schemaRefs>
+</ds:datastoreItem>
+</file>
+
+<file path=customXml/itemProps4.xml><?xml version="1.0" encoding="utf-8"?>
+<ds:datastoreItem xmlns:ds="http://schemas.openxmlformats.org/officeDocument/2006/customXml" ds:itemID="{609D961F-D5E4-4CD3-B36F-7B768FE0EF08}">
+  <ds:schemaRefs>
+    <ds:schemaRef ds:uri="http://schemas.openxmlformats.org/officeDocument/2006/bibliography"/>
+  </ds:schemaRefs>
+</ds:datastoreItem>
 </file>
</xml_diff>

<commit_message>
Vault backup: 18/01/24 16:26:27 XMG-MAZ SHUTDOWN
</commit_message>
<xml_diff>
--- a/NW/PhysikHA4_2.docx
+++ b/NW/PhysikHA4_2.docx
@@ -405,7 +405,7 @@
     </w:p>
     <w:p>
       <w:pPr>
-        <w:pStyle w:val="ListParagraph"/>
+        <w:pStyle w:val="Listenabsatz"/>
         <w:ind w:left="567"/>
         <w:jc w:val="both"/>
       </w:pPr>
@@ -478,7 +478,7 @@
     </w:p>
     <w:p>
       <w:pPr>
-        <w:pStyle w:val="ListParagraph"/>
+        <w:pStyle w:val="Listenabsatz"/>
         <w:numPr>
           <w:ilvl w:val="1"/>
           <w:numId w:val="11"/>
@@ -544,7 +544,7 @@
     </w:p>
     <w:p>
       <w:pPr>
-        <w:pStyle w:val="ListParagraph"/>
+        <w:pStyle w:val="Listenabsatz"/>
         <w:numPr>
           <w:ilvl w:val="1"/>
           <w:numId w:val="11"/>
@@ -709,7 +709,7 @@
     </w:p>
     <w:p>
       <w:pPr>
-        <w:pStyle w:val="ListParagraph"/>
+        <w:pStyle w:val="Listenabsatz"/>
         <w:numPr>
           <w:ilvl w:val="1"/>
           <w:numId w:val="11"/>
@@ -876,7 +876,7 @@
     </w:p>
     <w:p>
       <w:pPr>
-        <w:pStyle w:val="ListParagraph"/>
+        <w:pStyle w:val="Listenabsatz"/>
         <w:numPr>
           <w:ilvl w:val="1"/>
           <w:numId w:val="11"/>
@@ -938,7 +938,7 @@
     </w:p>
     <w:p>
       <w:pPr>
-        <w:pStyle w:val="ListParagraph"/>
+        <w:pStyle w:val="Listenabsatz"/>
         <w:numPr>
           <w:ilvl w:val="1"/>
           <w:numId w:val="11"/>
@@ -1679,7 +1679,16 @@
         <w:jc w:val="both"/>
       </w:pPr>
       <w:r>
-        <w:t>Moderne Elementarteilchen-Beschleunigeranlagen bestehen aus einem Linearbeschleuniger und einem oder mehreren Ringbeschleunigern. Elektrisch geladene Teilchen (Elektronen und Protonen bzw. deren Antiteilchen oder schwere Ionen) werden im Linearbeschleuniger auf Energien von einigen 100MeV und anschließen im Ringbeschleuniger auf bis zu 14TeV (Stand: 2015; CERN) beschleunigt.</w:t>
+        <w:t xml:space="preserve">Moderne Elementarteilchen-Beschleunigeranlagen bestehen aus einem Linearbeschleuniger und einem oder mehreren Ringbeschleunigern. Elektrisch geladene Teilchen (Elektronen und Protonen bzw. deren Antiteilchen oder schwere Ionen) werden im Linearbeschleuniger auf Energien von einigen 100MeV und anschließen im Ringbeschleuniger auf bis zu </w:t>
+      </w:r>
+      <w:r>
+        <w:rPr>
+          <w:highlight w:val="yellow"/>
+        </w:rPr>
+        <w:t>14TeV</w:t>
+      </w:r>
+      <w:r>
+        <w:t xml:space="preserve"> (Stand: 2015; CERN) beschleunigt.</w:t>
       </w:r>
     </w:p>
     <w:p>
@@ -2448,7 +2457,7 @@
     </w:p>
     <w:p>
       <w:pPr>
-        <w:pStyle w:val="NormalWeb"/>
+        <w:pStyle w:val="StandardWeb"/>
         <w:rPr>
           <w:rFonts w:ascii="Calibri" w:eastAsia="Calibri" w:hAnsi="Calibri"/>
           <w:sz w:val="22"/>
@@ -2468,7 +2477,7 @@
     </w:p>
     <w:p>
       <w:pPr>
-        <w:pStyle w:val="NormalWeb"/>
+        <w:pStyle w:val="StandardWeb"/>
         <w:jc w:val="both"/>
         <w:rPr>
           <w:rFonts w:ascii="Calibri" w:eastAsia="Calibri" w:hAnsi="Calibri"/>
@@ -2509,7 +2518,7 @@
     </w:p>
     <w:p>
       <w:pPr>
-        <w:pStyle w:val="NormalWeb"/>
+        <w:pStyle w:val="StandardWeb"/>
         <w:jc w:val="both"/>
         <w:rPr>
           <w:rFonts w:ascii="Calibri" w:eastAsia="Calibri" w:hAnsi="Calibri"/>
@@ -3424,7 +3433,7 @@
     </w:p>
     <w:p>
       <w:pPr>
-        <w:pStyle w:val="NormalWeb"/>
+        <w:pStyle w:val="StandardWeb"/>
         <w:rPr>
           <w:rFonts w:ascii="Calibri" w:eastAsia="Calibri" w:hAnsi="Calibri"/>
           <w:sz w:val="22"/>
@@ -3665,7 +3674,7 @@
     </w:p>
     <w:p>
       <w:pPr>
-        <w:pStyle w:val="PlainText"/>
+        <w:pStyle w:val="NurText"/>
         <w:tabs>
           <w:tab w:val="left" w:pos="540"/>
           <w:tab w:val="left" w:pos="1260"/>
@@ -3681,7 +3690,7 @@
     </w:p>
     <w:p>
       <w:pPr>
-        <w:pStyle w:val="PlainText"/>
+        <w:pStyle w:val="NurText"/>
         <w:tabs>
           <w:tab w:val="left" w:pos="540"/>
           <w:tab w:val="left" w:pos="1260"/>
@@ -3771,7 +3780,7 @@
     </w:p>
     <w:p>
       <w:pPr>
-        <w:pStyle w:val="PlainText"/>
+        <w:pStyle w:val="NurText"/>
         <w:tabs>
           <w:tab w:val="left" w:pos="540"/>
           <w:tab w:val="left" w:pos="1260"/>
@@ -3796,7 +3805,7 @@
     </w:p>
     <w:p>
       <w:pPr>
-        <w:pStyle w:val="PlainText"/>
+        <w:pStyle w:val="NurText"/>
         <w:tabs>
           <w:tab w:val="left" w:pos="540"/>
           <w:tab w:val="left" w:pos="1260"/>
@@ -3812,7 +3821,7 @@
     </w:p>
     <w:tbl>
       <w:tblPr>
-        <w:tblStyle w:val="TableGrid"/>
+        <w:tblStyle w:val="Tabellenraster"/>
         <w:tblW w:w="0" w:type="auto"/>
         <w:tblLook w:val="04A0" w:firstRow="1" w:lastRow="0" w:firstColumn="1" w:lastColumn="0" w:noHBand="0" w:noVBand="1"/>
       </w:tblPr>
@@ -3830,7 +3839,7 @@
           </w:tcPr>
           <w:p>
             <w:pPr>
-              <w:pStyle w:val="PlainText"/>
+              <w:pStyle w:val="NurText"/>
               <w:tabs>
                 <w:tab w:val="left" w:pos="540"/>
                 <w:tab w:val="left" w:pos="1260"/>
@@ -3862,7 +3871,7 @@
           </w:tcPr>
           <w:p>
             <w:pPr>
-              <w:pStyle w:val="PlainText"/>
+              <w:pStyle w:val="NurText"/>
               <w:tabs>
                 <w:tab w:val="left" w:pos="540"/>
                 <w:tab w:val="left" w:pos="1260"/>
@@ -3894,7 +3903,7 @@
           </w:tcPr>
           <w:p>
             <w:pPr>
-              <w:pStyle w:val="PlainText"/>
+              <w:pStyle w:val="NurText"/>
               <w:tabs>
                 <w:tab w:val="left" w:pos="540"/>
                 <w:tab w:val="left" w:pos="1260"/>
@@ -3926,7 +3935,7 @@
           </w:tcPr>
           <w:p>
             <w:pPr>
-              <w:pStyle w:val="PlainText"/>
+              <w:pStyle w:val="NurText"/>
               <w:tabs>
                 <w:tab w:val="left" w:pos="540"/>
                 <w:tab w:val="left" w:pos="1260"/>
@@ -3958,7 +3967,7 @@
           </w:tcPr>
           <w:p>
             <w:pPr>
-              <w:pStyle w:val="PlainText"/>
+              <w:pStyle w:val="NurText"/>
               <w:tabs>
                 <w:tab w:val="left" w:pos="540"/>
                 <w:tab w:val="left" w:pos="1260"/>
@@ -3992,7 +4001,7 @@
           </w:tcPr>
           <w:p>
             <w:pPr>
-              <w:pStyle w:val="PlainText"/>
+              <w:pStyle w:val="NurText"/>
               <w:tabs>
                 <w:tab w:val="left" w:pos="540"/>
                 <w:tab w:val="left" w:pos="1260"/>
@@ -4024,7 +4033,7 @@
           </w:tcPr>
           <w:p>
             <w:pPr>
-              <w:pStyle w:val="PlainText"/>
+              <w:pStyle w:val="NurText"/>
               <w:tabs>
                 <w:tab w:val="left" w:pos="540"/>
                 <w:tab w:val="left" w:pos="1260"/>
@@ -4056,7 +4065,7 @@
           </w:tcPr>
           <w:p>
             <w:pPr>
-              <w:pStyle w:val="PlainText"/>
+              <w:pStyle w:val="NurText"/>
               <w:tabs>
                 <w:tab w:val="left" w:pos="540"/>
                 <w:tab w:val="left" w:pos="1260"/>
@@ -4114,7 +4123,7 @@
           </w:tcPr>
           <w:p>
             <w:pPr>
-              <w:pStyle w:val="PlainText"/>
+              <w:pStyle w:val="NurText"/>
               <w:tabs>
                 <w:tab w:val="left" w:pos="540"/>
                 <w:tab w:val="left" w:pos="1260"/>
@@ -4144,7 +4153,7 @@
           </w:tcPr>
           <w:p>
             <w:pPr>
-              <w:pStyle w:val="PlainText"/>
+              <w:pStyle w:val="NurText"/>
               <w:tabs>
                 <w:tab w:val="left" w:pos="540"/>
                 <w:tab w:val="left" w:pos="1260"/>
@@ -4195,7 +4204,7 @@
           </w:tcPr>
           <w:p>
             <w:pPr>
-              <w:pStyle w:val="PlainText"/>
+              <w:pStyle w:val="NurText"/>
               <w:tabs>
                 <w:tab w:val="left" w:pos="540"/>
                 <w:tab w:val="left" w:pos="1260"/>
@@ -4227,7 +4236,7 @@
           </w:tcPr>
           <w:p>
             <w:pPr>
-              <w:pStyle w:val="PlainText"/>
+              <w:pStyle w:val="NurText"/>
               <w:tabs>
                 <w:tab w:val="left" w:pos="540"/>
                 <w:tab w:val="left" w:pos="1260"/>
@@ -4259,7 +4268,7 @@
           </w:tcPr>
           <w:p>
             <w:pPr>
-              <w:pStyle w:val="PlainText"/>
+              <w:pStyle w:val="NurText"/>
               <w:tabs>
                 <w:tab w:val="left" w:pos="540"/>
                 <w:tab w:val="left" w:pos="1260"/>
@@ -4298,7 +4307,7 @@
           </w:tcPr>
           <w:p>
             <w:pPr>
-              <w:pStyle w:val="PlainText"/>
+              <w:pStyle w:val="NurText"/>
               <w:tabs>
                 <w:tab w:val="left" w:pos="540"/>
                 <w:tab w:val="left" w:pos="1260"/>
@@ -4328,7 +4337,7 @@
           </w:tcPr>
           <w:p>
             <w:pPr>
-              <w:pStyle w:val="PlainText"/>
+              <w:pStyle w:val="NurText"/>
               <w:tabs>
                 <w:tab w:val="left" w:pos="540"/>
                 <w:tab w:val="left" w:pos="1260"/>
@@ -4379,7 +4388,7 @@
           </w:tcPr>
           <w:p>
             <w:pPr>
-              <w:pStyle w:val="PlainText"/>
+              <w:pStyle w:val="NurText"/>
               <w:tabs>
                 <w:tab w:val="left" w:pos="540"/>
                 <w:tab w:val="left" w:pos="1260"/>
@@ -4411,7 +4420,7 @@
           </w:tcPr>
           <w:p>
             <w:pPr>
-              <w:pStyle w:val="PlainText"/>
+              <w:pStyle w:val="NurText"/>
               <w:tabs>
                 <w:tab w:val="left" w:pos="540"/>
                 <w:tab w:val="left" w:pos="1260"/>
@@ -4443,7 +4452,7 @@
           </w:tcPr>
           <w:p>
             <w:pPr>
-              <w:pStyle w:val="PlainText"/>
+              <w:pStyle w:val="NurText"/>
               <w:tabs>
                 <w:tab w:val="left" w:pos="540"/>
                 <w:tab w:val="left" w:pos="1260"/>
@@ -4473,7 +4482,7 @@
           </w:tcPr>
           <w:p>
             <w:pPr>
-              <w:pStyle w:val="PlainText"/>
+              <w:pStyle w:val="NurText"/>
               <w:tabs>
                 <w:tab w:val="left" w:pos="540"/>
                 <w:tab w:val="left" w:pos="1260"/>
@@ -4503,7 +4512,7 @@
           </w:tcPr>
           <w:p>
             <w:pPr>
-              <w:pStyle w:val="PlainText"/>
+              <w:pStyle w:val="NurText"/>
               <w:tabs>
                 <w:tab w:val="left" w:pos="540"/>
                 <w:tab w:val="left" w:pos="1260"/>
@@ -4554,7 +4563,7 @@
           </w:tcPr>
           <w:p>
             <w:pPr>
-              <w:pStyle w:val="PlainText"/>
+              <w:pStyle w:val="NurText"/>
               <w:tabs>
                 <w:tab w:val="left" w:pos="540"/>
                 <w:tab w:val="left" w:pos="1260"/>
@@ -4586,7 +4595,7 @@
           </w:tcPr>
           <w:p>
             <w:pPr>
-              <w:pStyle w:val="PlainText"/>
+              <w:pStyle w:val="NurText"/>
               <w:tabs>
                 <w:tab w:val="left" w:pos="540"/>
                 <w:tab w:val="left" w:pos="1260"/>
@@ -4618,7 +4627,7 @@
           </w:tcPr>
           <w:p>
             <w:pPr>
-              <w:pStyle w:val="PlainText"/>
+              <w:pStyle w:val="NurText"/>
               <w:tabs>
                 <w:tab w:val="left" w:pos="540"/>
                 <w:tab w:val="left" w:pos="1260"/>
@@ -4657,7 +4666,7 @@
           </w:tcPr>
           <w:p>
             <w:pPr>
-              <w:pStyle w:val="PlainText"/>
+              <w:pStyle w:val="NurText"/>
               <w:tabs>
                 <w:tab w:val="left" w:pos="540"/>
                 <w:tab w:val="left" w:pos="1260"/>
@@ -4687,7 +4696,7 @@
           </w:tcPr>
           <w:p>
             <w:pPr>
-              <w:pStyle w:val="PlainText"/>
+              <w:pStyle w:val="NurText"/>
               <w:tabs>
                 <w:tab w:val="left" w:pos="540"/>
                 <w:tab w:val="left" w:pos="1260"/>
@@ -4734,7 +4743,7 @@
     </w:tbl>
     <w:p>
       <w:pPr>
-        <w:pStyle w:val="PlainText"/>
+        <w:pStyle w:val="NurText"/>
         <w:tabs>
           <w:tab w:val="left" w:pos="540"/>
           <w:tab w:val="left" w:pos="1260"/>
@@ -4837,7 +4846,7 @@
     </w:p>
     <w:tbl>
       <w:tblPr>
-        <w:tblStyle w:val="TableGrid"/>
+        <w:tblStyle w:val="Tabellenraster"/>
         <w:tblW w:w="0" w:type="auto"/>
         <w:tblLook w:val="04A0" w:firstRow="1" w:lastRow="0" w:firstColumn="1" w:lastColumn="0" w:noHBand="0" w:noVBand="1"/>
       </w:tblPr>
@@ -5138,7 +5147,7 @@
     </w:p>
     <w:tbl>
       <w:tblPr>
-        <w:tblStyle w:val="TableGrid"/>
+        <w:tblStyle w:val="Tabellenraster"/>
         <w:tblW w:w="0" w:type="auto"/>
         <w:tblLook w:val="04A0" w:firstRow="1" w:lastRow="0" w:firstColumn="1" w:lastColumn="0" w:noHBand="0" w:noVBand="1"/>
       </w:tblPr>
@@ -5467,7 +5476,7 @@
     </w:p>
     <w:tbl>
       <w:tblPr>
-        <w:tblStyle w:val="TableGrid"/>
+        <w:tblStyle w:val="Tabellenraster"/>
         <w:tblW w:w="0" w:type="auto"/>
         <w:tblLook w:val="04A0" w:firstRow="1" w:lastRow="0" w:firstColumn="1" w:lastColumn="0" w:noHBand="0" w:noVBand="1"/>
       </w:tblPr>
@@ -6148,7 +6157,7 @@
 <w:ftr xmlns:wpc="http://schemas.microsoft.com/office/word/2010/wordprocessingCanvas" xmlns:cx="http://schemas.microsoft.com/office/drawing/2014/chartex" xmlns:cx1="http://schemas.microsoft.com/office/drawing/2015/9/8/chartex" xmlns:cx2="http://schemas.microsoft.com/office/drawing/2015/10/21/chartex" xmlns:cx3="http://schemas.microsoft.com/office/drawing/2016/5/9/chartex" xmlns:cx4="http://schemas.microsoft.com/office/drawing/2016/5/10/chartex" xmlns:cx5="http://schemas.microsoft.com/office/drawing/2016/5/11/chartex" xmlns:cx6="http://schemas.microsoft.com/office/drawing/2016/5/12/chartex" xmlns:cx7="http://schemas.microsoft.com/office/drawing/2016/5/13/chartex" xmlns:cx8="http://schemas.microsoft.com/office/drawing/2016/5/14/chartex" xmlns:mc="http://schemas.openxmlformats.org/markup-compatibility/2006" xmlns:aink="http://schemas.microsoft.com/office/drawing/2016/ink" xmlns:am3d="http://schemas.microsoft.com/office/drawing/2017/model3d" xmlns:o="urn:schemas-microsoft-com:office:office" xmlns:oel="http://schemas.microsoft.com/office/2019/extlst" xmlns:r="http://schemas.openxmlformats.org/officeDocument/2006/relationships" xmlns:m="http://schemas.openxmlformats.org/officeDocument/2006/math" xmlns:v="urn:schemas-microsoft-com:vml" xmlns:wp14="http://schemas.microsoft.com/office/word/2010/wordprocessingDrawing" xmlns:wp="http://schemas.openxmlformats.org/drawingml/2006/wordprocessingDrawing" xmlns:w10="urn:schemas-microsoft-com:office:word" xmlns:w="http://schemas.openxmlformats.org/wordprocessingml/2006/main" xmlns:w14="http://schemas.microsoft.com/office/word/2010/wordml" xmlns:w15="http://schemas.microsoft.com/office/word/2012/wordml" xmlns:w16cex="http://schemas.microsoft.com/office/word/2018/wordml/cex" xmlns:w16cid="http://schemas.microsoft.com/office/word/2016/wordml/cid" xmlns:w16="http://schemas.microsoft.com/office/word/2018/wordml" xmlns:w16sdtdh="http://schemas.microsoft.com/office/word/2020/wordml/sdtdatahash" xmlns:w16se="http://schemas.microsoft.com/office/word/2015/wordml/symex" xmlns:wpg="http://schemas.microsoft.com/office/word/2010/wordprocessingGroup" xmlns:wpi="http://schemas.microsoft.com/office/word/2010/wordprocessingInk" xmlns:wne="http://schemas.microsoft.com/office/word/2006/wordml" xmlns:wps="http://schemas.microsoft.com/office/word/2010/wordprocessingShape" mc:Ignorable="w14 w15 w16se w16cid w16 w16cex w16sdtdh wp14">
   <w:p>
     <w:pPr>
-      <w:pStyle w:val="Footer"/>
+      <w:pStyle w:val="Fuzeile"/>
     </w:pPr>
   </w:p>
 </w:ftr>
@@ -6158,7 +6167,7 @@
 <w:ftr xmlns:wpc="http://schemas.microsoft.com/office/word/2010/wordprocessingCanvas" xmlns:cx="http://schemas.microsoft.com/office/drawing/2014/chartex" xmlns:cx1="http://schemas.microsoft.com/office/drawing/2015/9/8/chartex" xmlns:cx2="http://schemas.microsoft.com/office/drawing/2015/10/21/chartex" xmlns:cx3="http://schemas.microsoft.com/office/drawing/2016/5/9/chartex" xmlns:cx4="http://schemas.microsoft.com/office/drawing/2016/5/10/chartex" xmlns:cx5="http://schemas.microsoft.com/office/drawing/2016/5/11/chartex" xmlns:cx6="http://schemas.microsoft.com/office/drawing/2016/5/12/chartex" xmlns:cx7="http://schemas.microsoft.com/office/drawing/2016/5/13/chartex" xmlns:cx8="http://schemas.microsoft.com/office/drawing/2016/5/14/chartex" xmlns:mc="http://schemas.openxmlformats.org/markup-compatibility/2006" xmlns:aink="http://schemas.microsoft.com/office/drawing/2016/ink" xmlns:am3d="http://schemas.microsoft.com/office/drawing/2017/model3d" xmlns:o="urn:schemas-microsoft-com:office:office" xmlns:oel="http://schemas.microsoft.com/office/2019/extlst" xmlns:r="http://schemas.openxmlformats.org/officeDocument/2006/relationships" xmlns:m="http://schemas.openxmlformats.org/officeDocument/2006/math" xmlns:v="urn:schemas-microsoft-com:vml" xmlns:wp14="http://schemas.microsoft.com/office/word/2010/wordprocessingDrawing" xmlns:wp="http://schemas.openxmlformats.org/drawingml/2006/wordprocessingDrawing" xmlns:w10="urn:schemas-microsoft-com:office:word" xmlns:w="http://schemas.openxmlformats.org/wordprocessingml/2006/main" xmlns:w14="http://schemas.microsoft.com/office/word/2010/wordml" xmlns:w15="http://schemas.microsoft.com/office/word/2012/wordml" xmlns:w16cex="http://schemas.microsoft.com/office/word/2018/wordml/cex" xmlns:w16cid="http://schemas.microsoft.com/office/word/2016/wordml/cid" xmlns:w16="http://schemas.microsoft.com/office/word/2018/wordml" xmlns:w16sdtdh="http://schemas.microsoft.com/office/word/2020/wordml/sdtdatahash" xmlns:w16se="http://schemas.microsoft.com/office/word/2015/wordml/symex" xmlns:wpg="http://schemas.microsoft.com/office/word/2010/wordprocessingGroup" xmlns:wpi="http://schemas.microsoft.com/office/word/2010/wordprocessingInk" xmlns:wne="http://schemas.microsoft.com/office/word/2006/wordml" xmlns:wps="http://schemas.microsoft.com/office/word/2010/wordprocessingShape" mc:Ignorable="w14 w15 w16se w16cid w16 w16cex w16sdtdh wp14">
   <w:p>
     <w:pPr>
-      <w:pStyle w:val="Footer"/>
+      <w:pStyle w:val="Fuzeile"/>
       <w:pBdr>
         <w:top w:val="single" w:sz="4" w:space="1" w:color="auto"/>
       </w:pBdr>
@@ -6199,7 +6208,7 @@
 <w:ftr xmlns:wpc="http://schemas.microsoft.com/office/word/2010/wordprocessingCanvas" xmlns:cx="http://schemas.microsoft.com/office/drawing/2014/chartex" xmlns:cx1="http://schemas.microsoft.com/office/drawing/2015/9/8/chartex" xmlns:cx2="http://schemas.microsoft.com/office/drawing/2015/10/21/chartex" xmlns:cx3="http://schemas.microsoft.com/office/drawing/2016/5/9/chartex" xmlns:cx4="http://schemas.microsoft.com/office/drawing/2016/5/10/chartex" xmlns:cx5="http://schemas.microsoft.com/office/drawing/2016/5/11/chartex" xmlns:cx6="http://schemas.microsoft.com/office/drawing/2016/5/12/chartex" xmlns:cx7="http://schemas.microsoft.com/office/drawing/2016/5/13/chartex" xmlns:cx8="http://schemas.microsoft.com/office/drawing/2016/5/14/chartex" xmlns:mc="http://schemas.openxmlformats.org/markup-compatibility/2006" xmlns:aink="http://schemas.microsoft.com/office/drawing/2016/ink" xmlns:am3d="http://schemas.microsoft.com/office/drawing/2017/model3d" xmlns:o="urn:schemas-microsoft-com:office:office" xmlns:oel="http://schemas.microsoft.com/office/2019/extlst" xmlns:r="http://schemas.openxmlformats.org/officeDocument/2006/relationships" xmlns:m="http://schemas.openxmlformats.org/officeDocument/2006/math" xmlns:v="urn:schemas-microsoft-com:vml" xmlns:wp14="http://schemas.microsoft.com/office/word/2010/wordprocessingDrawing" xmlns:wp="http://schemas.openxmlformats.org/drawingml/2006/wordprocessingDrawing" xmlns:w10="urn:schemas-microsoft-com:office:word" xmlns:w="http://schemas.openxmlformats.org/wordprocessingml/2006/main" xmlns:w14="http://schemas.microsoft.com/office/word/2010/wordml" xmlns:w15="http://schemas.microsoft.com/office/word/2012/wordml" xmlns:w16cex="http://schemas.microsoft.com/office/word/2018/wordml/cex" xmlns:w16cid="http://schemas.microsoft.com/office/word/2016/wordml/cid" xmlns:w16="http://schemas.microsoft.com/office/word/2018/wordml" xmlns:w16sdtdh="http://schemas.microsoft.com/office/word/2020/wordml/sdtdatahash" xmlns:w16se="http://schemas.microsoft.com/office/word/2015/wordml/symex" xmlns:wpg="http://schemas.microsoft.com/office/word/2010/wordprocessingGroup" xmlns:wpi="http://schemas.microsoft.com/office/word/2010/wordprocessingInk" xmlns:wne="http://schemas.microsoft.com/office/word/2006/wordml" xmlns:wps="http://schemas.microsoft.com/office/word/2010/wordprocessingShape" mc:Ignorable="w14 w15 w16se w16cid w16 w16cex w16sdtdh wp14">
   <w:p>
     <w:pPr>
-      <w:pStyle w:val="Footer"/>
+      <w:pStyle w:val="Fuzeile"/>
     </w:pPr>
   </w:p>
 </w:ftr>
@@ -6234,7 +6243,7 @@
 <w:hdr xmlns:wpc="http://schemas.microsoft.com/office/word/2010/wordprocessingCanvas" xmlns:cx="http://schemas.microsoft.com/office/drawing/2014/chartex" xmlns:cx1="http://schemas.microsoft.com/office/drawing/2015/9/8/chartex" xmlns:cx2="http://schemas.microsoft.com/office/drawing/2015/10/21/chartex" xmlns:cx3="http://schemas.microsoft.com/office/drawing/2016/5/9/chartex" xmlns:cx4="http://schemas.microsoft.com/office/drawing/2016/5/10/chartex" xmlns:cx5="http://schemas.microsoft.com/office/drawing/2016/5/11/chartex" xmlns:cx6="http://schemas.microsoft.com/office/drawing/2016/5/12/chartex" xmlns:cx7="http://schemas.microsoft.com/office/drawing/2016/5/13/chartex" xmlns:cx8="http://schemas.microsoft.com/office/drawing/2016/5/14/chartex" xmlns:mc="http://schemas.openxmlformats.org/markup-compatibility/2006" xmlns:aink="http://schemas.microsoft.com/office/drawing/2016/ink" xmlns:am3d="http://schemas.microsoft.com/office/drawing/2017/model3d" xmlns:o="urn:schemas-microsoft-com:office:office" xmlns:oel="http://schemas.microsoft.com/office/2019/extlst" xmlns:r="http://schemas.openxmlformats.org/officeDocument/2006/relationships" xmlns:m="http://schemas.openxmlformats.org/officeDocument/2006/math" xmlns:v="urn:schemas-microsoft-com:vml" xmlns:wp14="http://schemas.microsoft.com/office/word/2010/wordprocessingDrawing" xmlns:wp="http://schemas.openxmlformats.org/drawingml/2006/wordprocessingDrawing" xmlns:w10="urn:schemas-microsoft-com:office:word" xmlns:w="http://schemas.openxmlformats.org/wordprocessingml/2006/main" xmlns:w14="http://schemas.microsoft.com/office/word/2010/wordml" xmlns:w15="http://schemas.microsoft.com/office/word/2012/wordml" xmlns:w16cex="http://schemas.microsoft.com/office/word/2018/wordml/cex" xmlns:w16cid="http://schemas.microsoft.com/office/word/2016/wordml/cid" xmlns:w16="http://schemas.microsoft.com/office/word/2018/wordml" xmlns:w16sdtdh="http://schemas.microsoft.com/office/word/2020/wordml/sdtdatahash" xmlns:w16se="http://schemas.microsoft.com/office/word/2015/wordml/symex" xmlns:wpg="http://schemas.microsoft.com/office/word/2010/wordprocessingGroup" xmlns:wpi="http://schemas.microsoft.com/office/word/2010/wordprocessingInk" xmlns:wne="http://schemas.microsoft.com/office/word/2006/wordml" xmlns:wps="http://schemas.microsoft.com/office/word/2010/wordprocessingShape" mc:Ignorable="w14 w15 w16se w16cid w16 w16cex w16sdtdh wp14">
   <w:p>
     <w:pPr>
-      <w:pStyle w:val="Header"/>
+      <w:pStyle w:val="Kopfzeile"/>
     </w:pPr>
   </w:p>
 </w:hdr>
@@ -6244,7 +6253,7 @@
 <w:hdr xmlns:wpc="http://schemas.microsoft.com/office/word/2010/wordprocessingCanvas" xmlns:cx="http://schemas.microsoft.com/office/drawing/2014/chartex" xmlns:cx1="http://schemas.microsoft.com/office/drawing/2015/9/8/chartex" xmlns:cx2="http://schemas.microsoft.com/office/drawing/2015/10/21/chartex" xmlns:cx3="http://schemas.microsoft.com/office/drawing/2016/5/9/chartex" xmlns:cx4="http://schemas.microsoft.com/office/drawing/2016/5/10/chartex" xmlns:cx5="http://schemas.microsoft.com/office/drawing/2016/5/11/chartex" xmlns:cx6="http://schemas.microsoft.com/office/drawing/2016/5/12/chartex" xmlns:cx7="http://schemas.microsoft.com/office/drawing/2016/5/13/chartex" xmlns:cx8="http://schemas.microsoft.com/office/drawing/2016/5/14/chartex" xmlns:mc="http://schemas.openxmlformats.org/markup-compatibility/2006" xmlns:aink="http://schemas.microsoft.com/office/drawing/2016/ink" xmlns:am3d="http://schemas.microsoft.com/office/drawing/2017/model3d" xmlns:o="urn:schemas-microsoft-com:office:office" xmlns:oel="http://schemas.microsoft.com/office/2019/extlst" xmlns:r="http://schemas.openxmlformats.org/officeDocument/2006/relationships" xmlns:m="http://schemas.openxmlformats.org/officeDocument/2006/math" xmlns:v="urn:schemas-microsoft-com:vml" xmlns:wp14="http://schemas.microsoft.com/office/word/2010/wordprocessingDrawing" xmlns:wp="http://schemas.openxmlformats.org/drawingml/2006/wordprocessingDrawing" xmlns:w10="urn:schemas-microsoft-com:office:word" xmlns:w="http://schemas.openxmlformats.org/wordprocessingml/2006/main" xmlns:w14="http://schemas.microsoft.com/office/word/2010/wordml" xmlns:w15="http://schemas.microsoft.com/office/word/2012/wordml" xmlns:w16cex="http://schemas.microsoft.com/office/word/2018/wordml/cex" xmlns:w16cid="http://schemas.microsoft.com/office/word/2016/wordml/cid" xmlns:w16="http://schemas.microsoft.com/office/word/2018/wordml" xmlns:w16sdtdh="http://schemas.microsoft.com/office/word/2020/wordml/sdtdatahash" xmlns:w16se="http://schemas.microsoft.com/office/word/2015/wordml/symex" xmlns:wpg="http://schemas.microsoft.com/office/word/2010/wordprocessingGroup" xmlns:wpi="http://schemas.microsoft.com/office/word/2010/wordprocessingInk" xmlns:wne="http://schemas.microsoft.com/office/word/2006/wordml" xmlns:wps="http://schemas.microsoft.com/office/word/2010/wordprocessingShape" mc:Ignorable="w14 w15 w16se w16cid w16 w16cex w16sdtdh wp14">
   <w:p>
     <w:pPr>
-      <w:pStyle w:val="Header"/>
+      <w:pStyle w:val="Kopfzeile"/>
       <w:pBdr>
         <w:bottom w:val="single" w:sz="4" w:space="1" w:color="auto"/>
       </w:pBdr>
@@ -6265,7 +6274,7 @@
 <w:hdr xmlns:wpc="http://schemas.microsoft.com/office/word/2010/wordprocessingCanvas" xmlns:cx="http://schemas.microsoft.com/office/drawing/2014/chartex" xmlns:cx1="http://schemas.microsoft.com/office/drawing/2015/9/8/chartex" xmlns:cx2="http://schemas.microsoft.com/office/drawing/2015/10/21/chartex" xmlns:cx3="http://schemas.microsoft.com/office/drawing/2016/5/9/chartex" xmlns:cx4="http://schemas.microsoft.com/office/drawing/2016/5/10/chartex" xmlns:cx5="http://schemas.microsoft.com/office/drawing/2016/5/11/chartex" xmlns:cx6="http://schemas.microsoft.com/office/drawing/2016/5/12/chartex" xmlns:cx7="http://schemas.microsoft.com/office/drawing/2016/5/13/chartex" xmlns:cx8="http://schemas.microsoft.com/office/drawing/2016/5/14/chartex" xmlns:mc="http://schemas.openxmlformats.org/markup-compatibility/2006" xmlns:aink="http://schemas.microsoft.com/office/drawing/2016/ink" xmlns:am3d="http://schemas.microsoft.com/office/drawing/2017/model3d" xmlns:o="urn:schemas-microsoft-com:office:office" xmlns:oel="http://schemas.microsoft.com/office/2019/extlst" xmlns:r="http://schemas.openxmlformats.org/officeDocument/2006/relationships" xmlns:m="http://schemas.openxmlformats.org/officeDocument/2006/math" xmlns:v="urn:schemas-microsoft-com:vml" xmlns:wp14="http://schemas.microsoft.com/office/word/2010/wordprocessingDrawing" xmlns:wp="http://schemas.openxmlformats.org/drawingml/2006/wordprocessingDrawing" xmlns:w10="urn:schemas-microsoft-com:office:word" xmlns:w="http://schemas.openxmlformats.org/wordprocessingml/2006/main" xmlns:w14="http://schemas.microsoft.com/office/word/2010/wordml" xmlns:w15="http://schemas.microsoft.com/office/word/2012/wordml" xmlns:w16cex="http://schemas.microsoft.com/office/word/2018/wordml/cex" xmlns:w16cid="http://schemas.microsoft.com/office/word/2016/wordml/cid" xmlns:w16="http://schemas.microsoft.com/office/word/2018/wordml" xmlns:w16sdtdh="http://schemas.microsoft.com/office/word/2020/wordml/sdtdatahash" xmlns:w16se="http://schemas.microsoft.com/office/word/2015/wordml/symex" xmlns:wpg="http://schemas.microsoft.com/office/word/2010/wordprocessingGroup" xmlns:wpi="http://schemas.microsoft.com/office/word/2010/wordprocessingInk" xmlns:wne="http://schemas.microsoft.com/office/word/2006/wordml" xmlns:wps="http://schemas.microsoft.com/office/word/2010/wordprocessingShape" mc:Ignorable="w14 w15 w16se w16cid w16 w16cex w16sdtdh wp14">
   <w:p>
     <w:pPr>
-      <w:pStyle w:val="Header"/>
+      <w:pStyle w:val="Kopfzeile"/>
     </w:pPr>
   </w:p>
 </w:hdr>
@@ -8805,7 +8814,7 @@
     <w:lsdException w:name="Unresolved Mention" w:semiHidden="1" w:unhideWhenUsed="1"/>
     <w:lsdException w:name="Smart Link" w:semiHidden="1" w:unhideWhenUsed="1"/>
   </w:latentStyles>
-  <w:style w:type="paragraph" w:default="1" w:styleId="Normal">
+  <w:style w:type="paragraph" w:default="1" w:styleId="Standard">
     <w:name w:val="Normal"/>
     <w:qFormat/>
     <w:pPr>
@@ -8817,10 +8826,10 @@
       <w:lang w:eastAsia="en-US"/>
     </w:rPr>
   </w:style>
-  <w:style w:type="paragraph" w:styleId="Heading4">
+  <w:style w:type="paragraph" w:styleId="berschrift4">
     <w:name w:val="heading 4"/>
-    <w:basedOn w:val="Normal"/>
-    <w:link w:val="Heading4Char"/>
+    <w:basedOn w:val="Standard"/>
+    <w:link w:val="berschrift4Zchn"/>
     <w:uiPriority w:val="9"/>
     <w:qFormat/>
     <w:rsid w:val="00251F4F"/>
@@ -8837,13 +8846,13 @@
       <w:lang w:eastAsia="de-AT"/>
     </w:rPr>
   </w:style>
-  <w:style w:type="character" w:default="1" w:styleId="DefaultParagraphFont">
+  <w:style w:type="character" w:default="1" w:styleId="Absatz-Standardschriftart">
     <w:name w:val="Default Paragraph Font"/>
     <w:uiPriority w:val="1"/>
     <w:semiHidden/>
     <w:unhideWhenUsed/>
   </w:style>
-  <w:style w:type="table" w:default="1" w:styleId="TableNormal">
+  <w:style w:type="table" w:default="1" w:styleId="NormaleTabelle">
     <w:name w:val="Normal Table"/>
     <w:uiPriority w:val="99"/>
     <w:semiHidden/>
@@ -8858,15 +8867,15 @@
       </w:tblCellMar>
     </w:tblPr>
   </w:style>
-  <w:style w:type="numbering" w:default="1" w:styleId="NoList">
+  <w:style w:type="numbering" w:default="1" w:styleId="KeineListe">
     <w:name w:val="No List"/>
     <w:uiPriority w:val="99"/>
     <w:semiHidden/>
     <w:unhideWhenUsed/>
   </w:style>
-  <w:style w:type="paragraph" w:styleId="ListParagraph">
+  <w:style w:type="paragraph" w:styleId="Listenabsatz">
     <w:name w:val="List Paragraph"/>
-    <w:basedOn w:val="Normal"/>
+    <w:basedOn w:val="Standard"/>
     <w:uiPriority w:val="34"/>
     <w:qFormat/>
     <w:rsid w:val="00DB6683"/>
@@ -8875,10 +8884,10 @@
       <w:contextualSpacing/>
     </w:pPr>
   </w:style>
-  <w:style w:type="paragraph" w:styleId="Header">
+  <w:style w:type="paragraph" w:styleId="Kopfzeile">
     <w:name w:val="header"/>
-    <w:basedOn w:val="Normal"/>
-    <w:link w:val="HeaderChar"/>
+    <w:basedOn w:val="Standard"/>
+    <w:link w:val="KopfzeileZchn"/>
     <w:uiPriority w:val="99"/>
     <w:unhideWhenUsed/>
     <w:rsid w:val="00EE0D8C"/>
@@ -8889,9 +8898,9 @@
       </w:tabs>
     </w:pPr>
   </w:style>
-  <w:style w:type="character" w:customStyle="1" w:styleId="HeaderChar">
-    <w:name w:val="Header Char"/>
-    <w:link w:val="Header"/>
+  <w:style w:type="character" w:customStyle="1" w:styleId="KopfzeileZchn">
+    <w:name w:val="Kopfzeile Zchn"/>
+    <w:link w:val="Kopfzeile"/>
     <w:uiPriority w:val="99"/>
     <w:rsid w:val="00EE0D8C"/>
     <w:rPr>
@@ -8900,10 +8909,10 @@
       <w:lang w:eastAsia="en-US"/>
     </w:rPr>
   </w:style>
-  <w:style w:type="paragraph" w:styleId="Footer">
+  <w:style w:type="paragraph" w:styleId="Fuzeile">
     <w:name w:val="footer"/>
-    <w:basedOn w:val="Normal"/>
-    <w:link w:val="FooterChar"/>
+    <w:basedOn w:val="Standard"/>
+    <w:link w:val="FuzeileZchn"/>
     <w:unhideWhenUsed/>
     <w:rsid w:val="00EE0D8C"/>
     <w:pPr>
@@ -8913,9 +8922,9 @@
       </w:tabs>
     </w:pPr>
   </w:style>
-  <w:style w:type="character" w:customStyle="1" w:styleId="FooterChar">
-    <w:name w:val="Footer Char"/>
-    <w:link w:val="Footer"/>
+  <w:style w:type="character" w:customStyle="1" w:styleId="FuzeileZchn">
+    <w:name w:val="Fußzeile Zchn"/>
+    <w:link w:val="Fuzeile"/>
     <w:uiPriority w:val="99"/>
     <w:rsid w:val="00EE0D8C"/>
     <w:rPr>
@@ -8924,10 +8933,10 @@
       <w:lang w:eastAsia="en-US"/>
     </w:rPr>
   </w:style>
-  <w:style w:type="paragraph" w:styleId="BalloonText">
+  <w:style w:type="paragraph" w:styleId="Sprechblasentext">
     <w:name w:val="Balloon Text"/>
-    <w:basedOn w:val="Normal"/>
-    <w:link w:val="BalloonTextChar"/>
+    <w:basedOn w:val="Standard"/>
+    <w:link w:val="SprechblasentextZchn"/>
     <w:uiPriority w:val="99"/>
     <w:semiHidden/>
     <w:unhideWhenUsed/>
@@ -8941,9 +8950,9 @@
       <w:szCs w:val="16"/>
     </w:rPr>
   </w:style>
-  <w:style w:type="character" w:customStyle="1" w:styleId="BalloonTextChar">
-    <w:name w:val="Balloon Text Char"/>
-    <w:link w:val="BalloonText"/>
+  <w:style w:type="character" w:customStyle="1" w:styleId="SprechblasentextZchn">
+    <w:name w:val="Sprechblasentext Zchn"/>
+    <w:link w:val="Sprechblasentext"/>
     <w:uiPriority w:val="99"/>
     <w:semiHidden/>
     <w:rsid w:val="00EE0D8C"/>
@@ -8954,9 +8963,9 @@
       <w:lang w:eastAsia="en-US"/>
     </w:rPr>
   </w:style>
-  <w:style w:type="character" w:styleId="PlaceholderText">
+  <w:style w:type="character" w:styleId="Platzhaltertext">
     <w:name w:val="Placeholder Text"/>
-    <w:basedOn w:val="DefaultParagraphFont"/>
+    <w:basedOn w:val="Absatz-Standardschriftart"/>
     <w:uiPriority w:val="99"/>
     <w:semiHidden/>
     <w:rsid w:val="00841272"/>
@@ -8964,10 +8973,10 @@
       <w:color w:val="808080"/>
     </w:rPr>
   </w:style>
-  <w:style w:type="paragraph" w:styleId="PlainText">
+  <w:style w:type="paragraph" w:styleId="NurText">
     <w:name w:val="Plain Text"/>
-    <w:basedOn w:val="Normal"/>
-    <w:link w:val="PlainTextChar"/>
+    <w:basedOn w:val="Standard"/>
+    <w:link w:val="NurTextZchn"/>
     <w:rsid w:val="00CF3DCA"/>
     <w:pPr>
       <w:spacing w:after="0" w:line="240" w:lineRule="auto"/>
@@ -8979,19 +8988,19 @@
       <w:lang w:eastAsia="de-DE"/>
     </w:rPr>
   </w:style>
-  <w:style w:type="character" w:customStyle="1" w:styleId="PlainTextChar">
-    <w:name w:val="Plain Text Char"/>
-    <w:basedOn w:val="DefaultParagraphFont"/>
-    <w:link w:val="PlainText"/>
+  <w:style w:type="character" w:customStyle="1" w:styleId="NurTextZchn">
+    <w:name w:val="Nur Text Zchn"/>
+    <w:basedOn w:val="Absatz-Standardschriftart"/>
+    <w:link w:val="NurText"/>
     <w:rsid w:val="00CF3DCA"/>
     <w:rPr>
       <w:rFonts w:ascii="Courier New" w:eastAsia="Times New Roman" w:hAnsi="Courier New" w:cs="Courier New"/>
       <w:lang w:eastAsia="de-DE"/>
     </w:rPr>
   </w:style>
-  <w:style w:type="paragraph" w:styleId="NormalWeb">
+  <w:style w:type="paragraph" w:styleId="StandardWeb">
     <w:name w:val="Normal (Web)"/>
-    <w:basedOn w:val="Normal"/>
+    <w:basedOn w:val="Standard"/>
     <w:uiPriority w:val="99"/>
     <w:semiHidden/>
     <w:unhideWhenUsed/>
@@ -9006,9 +9015,9 @@
       <w:lang w:eastAsia="de-AT"/>
     </w:rPr>
   </w:style>
-  <w:style w:type="table" w:styleId="TableGrid">
+  <w:style w:type="table" w:styleId="Tabellenraster">
     <w:name w:val="Table Grid"/>
-    <w:basedOn w:val="TableNormal"/>
+    <w:basedOn w:val="NormaleTabelle"/>
     <w:uiPriority w:val="59"/>
     <w:rsid w:val="002E2100"/>
     <w:tblPr>
@@ -9022,9 +9031,9 @@
       </w:tblBorders>
     </w:tblPr>
   </w:style>
-  <w:style w:type="character" w:styleId="Emphasis">
+  <w:style w:type="character" w:styleId="Hervorhebung">
     <w:name w:val="Emphasis"/>
-    <w:basedOn w:val="DefaultParagraphFont"/>
+    <w:basedOn w:val="Absatz-Standardschriftart"/>
     <w:uiPriority w:val="20"/>
     <w:qFormat/>
     <w:rsid w:val="00962039"/>
@@ -9033,9 +9042,9 @@
       <w:iCs/>
     </w:rPr>
   </w:style>
-  <w:style w:type="character" w:styleId="Strong">
+  <w:style w:type="character" w:styleId="Fett">
     <w:name w:val="Strong"/>
-    <w:basedOn w:val="DefaultParagraphFont"/>
+    <w:basedOn w:val="Absatz-Standardschriftart"/>
     <w:uiPriority w:val="22"/>
     <w:qFormat/>
     <w:rsid w:val="00962039"/>
@@ -9044,10 +9053,10 @@
       <w:bCs/>
     </w:rPr>
   </w:style>
-  <w:style w:type="character" w:customStyle="1" w:styleId="Heading4Char">
-    <w:name w:val="Heading 4 Char"/>
-    <w:basedOn w:val="DefaultParagraphFont"/>
-    <w:link w:val="Heading4"/>
+  <w:style w:type="character" w:customStyle="1" w:styleId="berschrift4Zchn">
+    <w:name w:val="Überschrift 4 Zchn"/>
+    <w:basedOn w:val="Absatz-Standardschriftart"/>
+    <w:link w:val="berschrift4"/>
     <w:uiPriority w:val="9"/>
     <w:rsid w:val="00251F4F"/>
     <w:rPr>
@@ -9060,7 +9069,7 @@
   </w:style>
   <w:style w:type="character" w:styleId="Hyperlink">
     <w:name w:val="Hyperlink"/>
-    <w:basedOn w:val="DefaultParagraphFont"/>
+    <w:basedOn w:val="Absatz-Standardschriftart"/>
     <w:uiPriority w:val="99"/>
     <w:semiHidden/>
     <w:unhideWhenUsed/>
@@ -9359,6 +9368,25 @@
 </file>
 
 <file path=customXml/item1.xml><?xml version="1.0" encoding="utf-8"?>
+<b:Sources xmlns:b="http://schemas.openxmlformats.org/officeDocument/2006/bibliography" xmlns="http://schemas.openxmlformats.org/officeDocument/2006/bibliography" SelectedStyle="\APASixthEditionOfficeOnline.xsl" StyleName="APA" Version="6"/>
+</file>
+
+<file path=customXml/item2.xml><?xml version="1.0" encoding="utf-8"?>
+<p:properties xmlns:p="http://schemas.microsoft.com/office/2006/metadata/properties" xmlns:xsi="http://www.w3.org/2001/XMLSchema-instance" xmlns:pc="http://schemas.microsoft.com/office/infopath/2007/PartnerControls">
+  <documentManagement/>
+</p:properties>
+</file>
+
+<file path=customXml/item3.xml><?xml version="1.0" encoding="utf-8"?>
+<?mso-contentType ?>
+<FormTemplates xmlns="http://schemas.microsoft.com/sharepoint/v3/contenttype/forms">
+  <Display>DocumentLibraryForm</Display>
+  <Edit>DocumentLibraryForm</Edit>
+  <New>DocumentLibraryForm</New>
+</FormTemplates>
+</file>
+
+<file path=customXml/item4.xml><?xml version="1.0" encoding="utf-8"?>
 <ct:contentTypeSchema xmlns:ct="http://schemas.microsoft.com/office/2006/metadata/contentType" xmlns:ma="http://schemas.microsoft.com/office/2006/metadata/properties/metaAttributes" ct:_="" ma:_="" ma:contentTypeName="Dokument" ma:contentTypeID="0x01010077648E524CC1E94EBA9726411AA819B5" ma:contentTypeVersion="0" ma:contentTypeDescription="Ein neues Dokument erstellen." ma:contentTypeScope="" ma:versionID="7aeff52a878c365d18f7efc505caf646">
   <xsd:schema xmlns:xsd="http://www.w3.org/2001/XMLSchema" xmlns:xs="http://www.w3.org/2001/XMLSchema" xmlns:p="http://schemas.microsoft.com/office/2006/metadata/properties" targetNamespace="http://schemas.microsoft.com/office/2006/metadata/properties" ma:root="true" ma:fieldsID="3b0e86e43268d7499bc47c9769927b6e">
     <xsd:element name="properties">
@@ -9472,26 +9500,32 @@
 </ct:contentTypeSchema>
 </file>
 
-<file path=customXml/item2.xml><?xml version="1.0" encoding="utf-8"?>
-<?mso-contentType ?>
-<FormTemplates xmlns="http://schemas.microsoft.com/sharepoint/v3/contenttype/forms">
-  <Display>DocumentLibraryForm</Display>
-  <Edit>DocumentLibraryForm</Edit>
-  <New>DocumentLibraryForm</New>
-</FormTemplates>
+<file path=customXml/itemProps1.xml><?xml version="1.0" encoding="utf-8"?>
+<ds:datastoreItem xmlns:ds="http://schemas.openxmlformats.org/officeDocument/2006/customXml" ds:itemID="{609D961F-D5E4-4CD3-B36F-7B768FE0EF08}">
+  <ds:schemaRefs>
+    <ds:schemaRef ds:uri="http://schemas.openxmlformats.org/officeDocument/2006/bibliography"/>
+  </ds:schemaRefs>
+</ds:datastoreItem>
 </file>
 
-<file path=customXml/item3.xml><?xml version="1.0" encoding="utf-8"?>
-<p:properties xmlns:p="http://schemas.microsoft.com/office/2006/metadata/properties" xmlns:xsi="http://www.w3.org/2001/XMLSchema-instance" xmlns:pc="http://schemas.microsoft.com/office/infopath/2007/PartnerControls">
-  <documentManagement/>
-</p:properties>
+<file path=customXml/itemProps2.xml><?xml version="1.0" encoding="utf-8"?>
+<ds:datastoreItem xmlns:ds="http://schemas.openxmlformats.org/officeDocument/2006/customXml" ds:itemID="{EB5E243B-D4E3-46F3-9537-512B4C0DA343}">
+  <ds:schemaRefs>
+    <ds:schemaRef ds:uri="http://schemas.microsoft.com/office/2006/metadata/properties"/>
+    <ds:schemaRef ds:uri="http://schemas.microsoft.com/office/infopath/2007/PartnerControls"/>
+  </ds:schemaRefs>
+</ds:datastoreItem>
 </file>
 
-<file path=customXml/item4.xml><?xml version="1.0" encoding="utf-8"?>
-<b:Sources xmlns:b="http://schemas.openxmlformats.org/officeDocument/2006/bibliography" xmlns="http://schemas.openxmlformats.org/officeDocument/2006/bibliography" SelectedStyle="\APASixthEditionOfficeOnline.xsl" StyleName="APA" Version="6"/>
+<file path=customXml/itemProps3.xml><?xml version="1.0" encoding="utf-8"?>
+<ds:datastoreItem xmlns:ds="http://schemas.openxmlformats.org/officeDocument/2006/customXml" ds:itemID="{E81B64BD-4FD9-4F48-8147-D1CB344D69A1}">
+  <ds:schemaRefs>
+    <ds:schemaRef ds:uri="http://schemas.microsoft.com/sharepoint/v3/contenttype/forms"/>
+  </ds:schemaRefs>
+</ds:datastoreItem>
 </file>
 
-<file path=customXml/itemProps1.xml><?xml version="1.0" encoding="utf-8"?>
+<file path=customXml/itemProps4.xml><?xml version="1.0" encoding="utf-8"?>
 <ds:datastoreItem xmlns:ds="http://schemas.openxmlformats.org/officeDocument/2006/customXml" ds:itemID="{21BC00B9-A51A-4337-94C1-55CC60F23C7D}">
   <ds:schemaRefs>
     <ds:schemaRef ds:uri="http://schemas.microsoft.com/office/2006/metadata/contentType"/>
@@ -9505,29 +9539,4 @@
     <ds:schemaRef ds:uri="http://schemas.microsoft.com/office/infopath/2007/PartnerControls"/>
   </ds:schemaRefs>
 </ds:datastoreItem>
-</file>
-
-<file path=customXml/itemProps2.xml><?xml version="1.0" encoding="utf-8"?>
-<ds:datastoreItem xmlns:ds="http://schemas.openxmlformats.org/officeDocument/2006/customXml" ds:itemID="{E81B64BD-4FD9-4F48-8147-D1CB344D69A1}">
-  <ds:schemaRefs>
-    <ds:schemaRef ds:uri="http://schemas.microsoft.com/sharepoint/v3/contenttype/forms"/>
-  </ds:schemaRefs>
-</ds:datastoreItem>
-</file>
-
-<file path=customXml/itemProps3.xml><?xml version="1.0" encoding="utf-8"?>
-<ds:datastoreItem xmlns:ds="http://schemas.openxmlformats.org/officeDocument/2006/customXml" ds:itemID="{EB5E243B-D4E3-46F3-9537-512B4C0DA343}">
-  <ds:schemaRefs>
-    <ds:schemaRef ds:uri="http://schemas.microsoft.com/office/2006/metadata/properties"/>
-    <ds:schemaRef ds:uri="http://schemas.microsoft.com/office/infopath/2007/PartnerControls"/>
-  </ds:schemaRefs>
-</ds:datastoreItem>
-</file>
-
-<file path=customXml/itemProps4.xml><?xml version="1.0" encoding="utf-8"?>
-<ds:datastoreItem xmlns:ds="http://schemas.openxmlformats.org/officeDocument/2006/customXml" ds:itemID="{609D961F-D5E4-4CD3-B36F-7B768FE0EF08}">
-  <ds:schemaRefs>
-    <ds:schemaRef ds:uri="http://schemas.openxmlformats.org/officeDocument/2006/bibliography"/>
-  </ds:schemaRefs>
-</ds:datastoreItem>
 </file>
</xml_diff>

<commit_message>
Vault backup: 15/02/24 12:36:35 XMG
Affected files:
.obsidian/workspace.json
Backlog_0224.md
NW/PhysikHA4_2.docx
NW/~$ysikHA4_2.docx
</commit_message>
<xml_diff>
--- a/NW/PhysikHA4_2.docx
+++ b/NW/PhysikHA4_2.docx
@@ -84,16 +84,11 @@
       <w:r>
         <w:t xml:space="preserve">Grundgedanke dazu ist, dass </w:t>
       </w:r>
-      <w:proofErr w:type="gramStart"/>
       <w:r>
         <w:t>man pri</w:t>
       </w:r>
       <w:r>
-        <w:t>nzipiell</w:t>
-      </w:r>
-      <w:proofErr w:type="gramEnd"/>
-      <w:r>
-        <w:t xml:space="preserve"> b</w:t>
+        <w:t>nzipiell b</w:t>
       </w:r>
       <w:r>
         <w:t>eschleunigte Systeme ohne Gravitation nicht von ruhenden System</w:t>
@@ -178,15 +173,7 @@
         <w:jc w:val="both"/>
       </w:pPr>
       <w:r>
-        <w:t xml:space="preserve">Ein Photon steigt im Gravitationsfeld nach oben und muss Arbeit gegen die Anziehungskraft leisten. D.h. die Energie des Photons verringert sich. Geringere Energie </w:t>
-      </w:r>
-      <w:proofErr w:type="gramStart"/>
-      <w:r>
-        <w:t>bedeutet</w:t>
-      </w:r>
-      <w:proofErr w:type="gramEnd"/>
-      <w:r>
-        <w:t xml:space="preserve"> aber geringere Frequenz und damit eine Verschiebung der Wellenlänge zu mehr "Rot".</w:t>
+        <w:t>Ein Photon steigt im Gravitationsfeld nach oben und muss Arbeit gegen die Anziehungskraft leisten. D.h. die Energie des Photons verringert sich. Geringere Energie bedeutet aber geringere Frequenz und damit eine Verschiebung der Wellenlänge zu mehr "Rot".</w:t>
       </w:r>
     </w:p>
     <w:p>
@@ -348,15 +335,7 @@
         <w:t>Gravitationsfeldern</w:t>
       </w:r>
       <w:r>
-        <w:t xml:space="preserve"> (Erde) </w:t>
-      </w:r>
-      <w:proofErr w:type="gramStart"/>
-      <w:r>
-        <w:t>extrem gering</w:t>
-      </w:r>
-      <w:proofErr w:type="gramEnd"/>
-      <w:r>
-        <w:t xml:space="preserve"> (10</w:t>
+        <w:t xml:space="preserve"> (Erde) extrem gering (10</w:t>
       </w:r>
       <w:r>
         <w:rPr>
@@ -506,15 +485,7 @@
         <w:jc w:val="both"/>
       </w:pPr>
       <w:r>
-        <w:t xml:space="preserve">Der Welle-Teilchen-Dualismus, dessen Problematik schon die klassische Physik beschäftigte, </w:t>
-      </w:r>
-      <w:proofErr w:type="gramStart"/>
-      <w:r>
-        <w:t>führte letztlich</w:t>
-      </w:r>
-      <w:proofErr w:type="gramEnd"/>
-      <w:r>
-        <w:t xml:space="preserve"> zu</w:t>
+        <w:t>Der Welle-Teilchen-Dualismus, dessen Problematik schon die klassische Physik beschäftigte, führte letztlich zu</w:t>
       </w:r>
       <w:r>
         <w:t>r Entwicklung der Quantenphysik.</w:t>
@@ -742,15 +713,7 @@
         <w:jc w:val="both"/>
       </w:pPr>
       <w:r>
-        <w:t xml:space="preserve">Nach Heisenberg ist </w:t>
-      </w:r>
-      <w:proofErr w:type="gramStart"/>
-      <w:r>
-        <w:t>es prinzipiell</w:t>
-      </w:r>
-      <w:proofErr w:type="gramEnd"/>
-      <w:r>
-        <w:t xml:space="preserve"> unmöglich den Ort und den Impuls eines (Quanten)-Objekts beliebig genau zu bestimmen. Es gilt folgende Unschärferelation:</w:t>
+        <w:t>Nach Heisenberg ist es prinzipiell unmöglich den Ort und den Impuls eines (Quanten)-Objekts beliebig genau zu bestimmen. Es gilt folgende Unschärferelation:</w:t>
       </w:r>
     </w:p>
     <w:p>
@@ -977,13 +940,8 @@
       <w:r>
         <w:t xml:space="preserve">auch </w:t>
       </w:r>
-      <w:proofErr w:type="gramStart"/>
-      <w:r>
-        <w:t>durchaus praktische</w:t>
-      </w:r>
-      <w:proofErr w:type="gramEnd"/>
-      <w:r>
-        <w:t xml:space="preserve"> Bedeutung </w:t>
+      <w:r>
+        <w:t xml:space="preserve">durchaus praktische Bedeutung </w:t>
       </w:r>
       <w:r>
         <w:t xml:space="preserve">erlangt </w:t>
@@ -1046,15 +1004,7 @@
         <w:jc w:val="both"/>
       </w:pPr>
       <w:r>
-        <w:t xml:space="preserve">Obwohl die Atom- und Quantenphysik am Beginn des 20.Jahrhunderts sehr rasch akzeptiert wurde, gelang der Nachweis der fundamentalen Teilchen </w:t>
-      </w:r>
-      <w:proofErr w:type="gramStart"/>
-      <w:r>
-        <w:t>erst relativ</w:t>
-      </w:r>
-      <w:proofErr w:type="gramEnd"/>
-      <w:r>
-        <w:t xml:space="preserve"> spät. So wurde das Elektron 1911, das Proton 1919 und das Neutron gar erst 1932 nachgewiesen.</w:t>
+        <w:t>Obwohl die Atom- und Quantenphysik am Beginn des 20.Jahrhunderts sehr rasch akzeptiert wurde, gelang der Nachweis der fundamentalen Teilchen erst relativ spät. So wurde das Elektron 1911, das Proton 1919 und das Neutron gar erst 1932 nachgewiesen.</w:t>
       </w:r>
     </w:p>
     <w:p>
@@ -1282,13 +1232,8 @@
         </w:rPr>
         <w:t>-15</w:t>
       </w:r>
-      <w:proofErr w:type="gramStart"/>
-      <w:r>
-        <w:t>m;  Uran</w:t>
-      </w:r>
-      <w:proofErr w:type="gramEnd"/>
-      <w:r>
-        <w:t xml:space="preserve"> </w:t>
+      <w:r>
+        <w:t xml:space="preserve">m;  Uran </w:t>
       </w:r>
       <w:r>
         <w:rPr>
@@ -1408,15 +1353,7 @@
         <w:t>Elementarteilchen sind die kleinsten Bausteine der Materie.</w:t>
       </w:r>
       <w:r>
-        <w:t xml:space="preserve"> Die Erforschung und </w:t>
-      </w:r>
-      <w:proofErr w:type="gramStart"/>
-      <w:r>
-        <w:t>Beschreibung  ihrer</w:t>
-      </w:r>
-      <w:proofErr w:type="gramEnd"/>
-      <w:r>
-        <w:t xml:space="preserve"> Eigenschaften und Wechselwirkungen ermöglichen nicht nur ein Verständnis des Mikrokosmos (Atomaufbau) sondern auch des Makrokosmos (Universum).</w:t>
+        <w:t xml:space="preserve"> Die Erforschung und Beschreibung  ihrer Eigenschaften und Wechselwirkungen ermöglichen nicht nur ein Verständnis des Mikrokosmos (Atomaufbau) sondern auch des Makrokosmos (Universum).</w:t>
       </w:r>
     </w:p>
     <w:p>
@@ -1759,15 +1696,7 @@
         <w:t>In großen Detektoren</w:t>
       </w:r>
       <w:r>
-        <w:t xml:space="preserve">, die in kurzer Zeit </w:t>
-      </w:r>
-      <w:proofErr w:type="gramStart"/>
-      <w:r>
-        <w:t>extrem große</w:t>
-      </w:r>
-      <w:proofErr w:type="gramEnd"/>
-      <w:r>
-        <w:t xml:space="preserve"> Datenmengen verarbeiten müssen,</w:t>
+        <w:t>, die in kurzer Zeit extrem große Datenmengen verarbeiten müssen,</w:t>
       </w:r>
       <w:r>
         <w:t xml:space="preserve"> werden die Kollisionen der Teilchen beobachtet und analysiert. </w:t>
@@ -1980,15 +1909,7 @@
         <w:t xml:space="preserve"> </w:t>
       </w:r>
       <w:r>
-        <w:t xml:space="preserve">Der Zerfall verläuft bei den verschiedenen Elementen </w:t>
-      </w:r>
-      <w:proofErr w:type="gramStart"/>
-      <w:r>
-        <w:t>ganz verschieden</w:t>
-      </w:r>
-      <w:proofErr w:type="gramEnd"/>
-      <w:r>
-        <w:t xml:space="preserve"> rasch ab, und kann durch keinerlei M</w:t>
+        <w:t>Der Zerfall verläuft bei den verschiedenen Elementen ganz verschieden rasch ab, und kann durch keinerlei M</w:t>
       </w:r>
       <w:r>
         <w:t>i</w:t>
@@ -2146,7 +2067,6 @@
         </w:rPr>
         <w:t xml:space="preserve"> = -</w:t>
       </w:r>
-      <w:proofErr w:type="gramStart"/>
       <w:r>
         <w:rPr>
           <w:rFonts w:ascii="Symbol" w:hAnsi="Symbol"/>
@@ -2160,7 +2080,6 @@
         </w:rPr>
         <w:t>.n.</w:t>
       </w:r>
-      <w:proofErr w:type="gramEnd"/>
       <w:r>
         <w:rPr>
           <w:rFonts w:ascii="Symbol" w:hAnsi="Symbol"/>
@@ -2200,7 +2119,6 @@
         <w:tab/>
         <w:t>dn/n = -</w:t>
       </w:r>
-      <w:proofErr w:type="gramStart"/>
       <w:r>
         <w:rPr>
           <w:rFonts w:ascii="Symbol" w:hAnsi="Symbol"/>
@@ -2210,7 +2128,6 @@
       <w:r>
         <w:t>.dt</w:t>
       </w:r>
-      <w:proofErr w:type="gramEnd"/>
     </w:p>
     <w:p>
       <w:pPr>
@@ -2649,15 +2566,7 @@
         <w:jc w:val="both"/>
       </w:pPr>
       <w:r>
-        <w:t xml:space="preserve">Stirbt eine Pflanze, ein Tier oder ein Mensch, wird von da </w:t>
-      </w:r>
-      <w:proofErr w:type="gramStart"/>
-      <w:r>
-        <w:t>an kein neuer radioaktiver Kohlenstoff</w:t>
-      </w:r>
-      <w:proofErr w:type="gramEnd"/>
-      <w:r>
-        <w:t xml:space="preserve"> mehr zugeführt. Der Kohlenstoff C14 baut sich mit einer Halbwertszeit von </w:t>
+        <w:t xml:space="preserve">Stirbt eine Pflanze, ein Tier oder ein Mensch, wird von da an kein neuer radioaktiver Kohlenstoff mehr zugeführt. Der Kohlenstoff C14 baut sich mit einer Halbwertszeit von </w:t>
       </w:r>
       <w:r>
         <w:t>T</w:t>
@@ -2896,13 +2805,8 @@
           <w:vertAlign w:val="superscript"/>
         </w:rPr>
       </w:pPr>
-      <w:proofErr w:type="gramStart"/>
-      <w:r>
-        <w:t>ln(</w:t>
-      </w:r>
-      <w:proofErr w:type="gramEnd"/>
-      <w:r>
-        <w:t>5/16) =</w:t>
+      <w:r>
+        <w:t>ln(5/16) =</w:t>
       </w:r>
       <w:r>
         <w:t xml:space="preserve"> </w:t>
@@ -2940,15 +2844,7 @@
         <w:t>1/2</w:t>
       </w:r>
       <w:r>
-        <w:t>.[</w:t>
-      </w:r>
-      <w:proofErr w:type="gramStart"/>
-      <w:r>
-        <w:t>ln(</w:t>
-      </w:r>
-      <w:proofErr w:type="gramEnd"/>
-      <w:r>
-        <w:t>16/5)]/ln2 = 9615a</w:t>
+        <w:t>.[ln(16/5)]/ln2 = 9615a</w:t>
       </w:r>
     </w:p>
     <w:p>
@@ -3600,6 +3496,22 @@
     </w:p>
     <w:p>
       <w:pPr>
+        <w:jc w:val="both"/>
+      </w:pPr>
+      <w:r>
+        <w:t>x-Achse = Anzahl Protonen</w:t>
+      </w:r>
+    </w:p>
+    <w:p>
+      <w:pPr>
+        <w:jc w:val="both"/>
+      </w:pPr>
+      <w:r>
+        <w:t>y-Achse = Anzahl Neutronen</w:t>
+      </w:r>
+    </w:p>
+    <w:p>
+      <w:pPr>
         <w:spacing w:after="0" w:line="240" w:lineRule="auto"/>
       </w:pPr>
       <w:r>
@@ -3639,7 +3551,11 @@
         <w:t>N-2</w:t>
       </w:r>
       <w:r>
-        <w:t>, weil ein Alpha-Teilchen aus je zwei Protonen und Neutronen besteht). Bei einem Beta-Zerfall entsteht ein Nuklid in der Diagonale nach rechts unten, weil ja ein Neutron in ein Proton umgewandelt wird.</w:t>
+        <w:t xml:space="preserve">, weil ein Alpha-Teilchen aus je zwei Protonen und Neutronen besteht). Bei einem Beta-Zerfall </w:t>
+      </w:r>
+      <w:r>
+        <w:lastRenderedPageBreak/>
+        <w:t>entsteht ein Nuklid in der Diagonale nach rechts unten, weil ja ein Neutron in ein Proton umgewandelt wird.</w:t>
       </w:r>
     </w:p>
     <w:p>
@@ -3719,9 +3635,8 @@
           <w:szCs w:val="22"/>
           <w:lang w:eastAsia="en-US"/>
         </w:rPr>
-        <w:t xml:space="preserve">w. die Dosimetrie </w:t>
-      </w:r>
-      <w:proofErr w:type="gramStart"/>
+        <w:t>w. die Dosimetrie von vermehrtem</w:t>
+      </w:r>
       <w:r>
         <w:rPr>
           <w:rFonts w:ascii="Calibri" w:eastAsia="Calibri" w:hAnsi="Calibri" w:cs="Times New Roman"/>
@@ -3729,7 +3644,7 @@
           <w:szCs w:val="22"/>
           <w:lang w:eastAsia="en-US"/>
         </w:rPr>
-        <w:t>von vermehrtem</w:t>
+        <w:t xml:space="preserve"> </w:t>
       </w:r>
       <w:r>
         <w:rPr>
@@ -3738,7 +3653,7 @@
           <w:szCs w:val="22"/>
           <w:lang w:eastAsia="en-US"/>
         </w:rPr>
-        <w:t xml:space="preserve"> </w:t>
+        <w:t>öffentliche</w:t>
       </w:r>
       <w:r>
         <w:rPr>
@@ -3747,7 +3662,7 @@
           <w:szCs w:val="22"/>
           <w:lang w:eastAsia="en-US"/>
         </w:rPr>
-        <w:t>öffentliche</w:t>
+        <w:t>n</w:t>
       </w:r>
       <w:r>
         <w:rPr>
@@ -3756,26 +3671,7 @@
           <w:szCs w:val="22"/>
           <w:lang w:eastAsia="en-US"/>
         </w:rPr>
-        <w:t>n</w:t>
-      </w:r>
-      <w:r>
-        <w:rPr>
-          <w:rFonts w:ascii="Calibri" w:eastAsia="Calibri" w:hAnsi="Calibri" w:cs="Times New Roman"/>
-          <w:sz w:val="22"/>
-          <w:szCs w:val="22"/>
-          <w:lang w:eastAsia="en-US"/>
-        </w:rPr>
-        <w:t xml:space="preserve"> Interesse</w:t>
-      </w:r>
-      <w:proofErr w:type="gramEnd"/>
-      <w:r>
-        <w:rPr>
-          <w:rFonts w:ascii="Calibri" w:eastAsia="Calibri" w:hAnsi="Calibri" w:cs="Times New Roman"/>
-          <w:sz w:val="22"/>
-          <w:szCs w:val="22"/>
-          <w:lang w:eastAsia="en-US"/>
-        </w:rPr>
-        <w:t>. Die Gefährlichkeit von ionisierender Strahlung hängt von der Aktivität der Quelle, vom Ionisierungsvermögen der Strahlung und deren biologischer Wirksamkeit ab.</w:t>
+        <w:t xml:space="preserve"> Interesse. Die Gefährlichkeit von ionisierender Strahlung hängt von der Aktivität der Quelle, vom Ionisierungsvermögen der Strahlung und deren biologischer Wirksamkeit ab.</w:t>
       </w:r>
     </w:p>
     <w:p>
@@ -5393,15 +5289,7 @@
         <w:t>NA</w:t>
       </w:r>
       <w:r>
-        <w:t xml:space="preserve"> kann geschädigt werden und wenn beide Stränge des Riesenmoleküls brechen, kann der </w:t>
-      </w:r>
-      <w:proofErr w:type="gramStart"/>
-      <w:r>
-        <w:t>Körper</w:t>
-      </w:r>
-      <w:proofErr w:type="gramEnd"/>
-      <w:r>
-        <w:t xml:space="preserve"> die nicht mehr selbstständig beheben. Daher sind die zellbindenden Organe des menschlichen Körpers am empfindli</w:t>
+        <w:t xml:space="preserve"> kann geschädigt werden und wenn beide Stränge des Riesenmoleküls brechen, kann der Körper die nicht mehr selbstständig beheben. Daher sind die zellbindenden Organe des menschlichen Körpers am empfindli</w:t>
       </w:r>
       <w:r>
         <w:t>chsten: Knochenmark, Milz, Lymph</w:t>
@@ -5706,15 +5594,7 @@
         <w:spacing w:after="0" w:line="240" w:lineRule="auto"/>
       </w:pPr>
       <w:r>
-        <w:t xml:space="preserve">Die Intensität der Strahlung nimmt beim Durchgang durch ein absorbierendes Material exponentiell ab. Speziell Alpha- und Beta-Strahlen können bereits </w:t>
-      </w:r>
-      <w:proofErr w:type="gramStart"/>
-      <w:r>
-        <w:t>durch relativ</w:t>
-      </w:r>
-      <w:proofErr w:type="gramEnd"/>
-      <w:r>
-        <w:t xml:space="preserve"> dünne Schichten an Material (Kleidung, Wände) weitgehend abgehalten werden. Für Gamma-Strahlen sind schon dicke Wände aus Stahlbeton oder Blei notwendig. Das größte Problem stellt aber die Freisetzung großer Mengen radioaktiver Stoffe in Form von Staub und Gasen dar, da diese leicht auch in Gebäude eindringen können.</w:t>
+        <w:t>Die Intensität der Strahlung nimmt beim Durchgang durch ein absorbierendes Material exponentiell ab. Speziell Alpha- und Beta-Strahlen können bereits durch relativ dünne Schichten an Material (Kleidung, Wände) weitgehend abgehalten werden. Für Gamma-Strahlen sind schon dicke Wände aus Stahlbeton oder Blei notwendig. Das größte Problem stellt aber die Freisetzung großer Mengen radioaktiver Stoffe in Form von Staub und Gasen dar, da diese leicht auch in Gebäude eindringen können.</w:t>
       </w:r>
     </w:p>
     <w:p>
@@ -5788,15 +5668,7 @@
         <w:jc w:val="both"/>
       </w:pPr>
       <w:r>
-        <w:t xml:space="preserve">Es </w:t>
-      </w:r>
-      <w:proofErr w:type="gramStart"/>
-      <w:r>
-        <w:t>gibt prinzipiell</w:t>
-      </w:r>
-      <w:proofErr w:type="gramEnd"/>
-      <w:r>
-        <w:t xml:space="preserve"> zwei Möglichkeiten</w:t>
+        <w:t>Es gibt prinzipiell zwei Möglichkeiten</w:t>
       </w:r>
       <w:r>
         <w:t xml:space="preserve"> zur Energiegewinnung durch Kernkraft: einerseits durch Spaltung (Fission) bei der ein schwerer Atomkern in zwei leichtere Kerne gespalten wird und andererseits durch die Verschmelzung (Fusion) von zwei leichten Atomkernen. </w:t>
@@ -5839,11 +5711,7 @@
         <w:t>7</w:t>
       </w:r>
       <w:r>
-        <w:t xml:space="preserve"> J. Bei der Kernspaltung ist der Energiegewinn also </w:t>
-      </w:r>
-      <w:proofErr w:type="gramStart"/>
-      <w:r>
-        <w:t>2.10</w:t>
+        <w:t xml:space="preserve"> J. Bei der Kernspaltung ist der Energiegewinn also 2.10</w:t>
       </w:r>
       <w:r>
         <w:rPr>
@@ -5852,11 +5720,7 @@
         <w:t>6</w:t>
       </w:r>
       <w:r>
-        <w:t xml:space="preserve"> mal</w:t>
-      </w:r>
-      <w:proofErr w:type="gramEnd"/>
-      <w:r>
-        <w:t xml:space="preserve"> so hoch wie bei der Verbrennung fossiler Brennstoffe. Diese verlockende Aussicht auf nahezu unbegrenzte Energie trieb die Entwicklung der Kernkraft in den 1950er und 1960er Jahren massiv voran.</w:t>
+        <w:t xml:space="preserve"> mal so hoch wie bei der Verbrennung fossiler Brennstoffe. Diese verlockende Aussicht auf nahezu unbegrenzte Energie trieb die Entwicklung der Kernkraft in den 1950er und 1960er Jahren massiv voran.</w:t>
       </w:r>
     </w:p>
     <w:p>
@@ -5948,15 +5812,7 @@
         <w:t xml:space="preserve"> m annähern können und die Starke Kernkraft wirksam werden kann.</w:t>
       </w:r>
       <w:r>
-        <w:t xml:space="preserve"> D.h. man muss die Kerne mit sehr hoher kinetischer Energie </w:t>
-      </w:r>
-      <w:proofErr w:type="gramStart"/>
-      <w:r>
-        <w:t>aufeinander prallen</w:t>
-      </w:r>
-      <w:proofErr w:type="gramEnd"/>
-      <w:r>
-        <w:t xml:space="preserve"> lassen. Dies kann entweder durch Teilchenstrahlen geschehen oder durch die thermische Bewegung bei Temperaturen &gt; 10</w:t>
+        <w:t xml:space="preserve"> D.h. man muss die Kerne mit sehr hoher kinetischer Energie aufeinander prallen lassen. Dies kann entweder durch Teilchenstrahlen geschehen oder durch die thermische Bewegung bei Temperaturen &gt; 10</w:t>
       </w:r>
       <w:r>
         <w:rPr>
@@ -6022,52 +5878,36 @@
         <w:rPr>
           <w:lang w:val="en-GB"/>
         </w:rPr>
-        <w:t xml:space="preserve">1986 </w:t>
-      </w:r>
-      <w:proofErr w:type="spellStart"/>
-      <w:r>
+        <w:t>1986 Tschernobyl</w:t>
+      </w:r>
+    </w:p>
+    <w:p>
+      <w:pPr>
+        <w:jc w:val="both"/>
         <w:rPr>
           <w:lang w:val="en-GB"/>
         </w:rPr>
-        <w:t>Tschernobyl</w:t>
-      </w:r>
-      <w:proofErr w:type="spellEnd"/>
-    </w:p>
-    <w:p>
-      <w:pPr>
-        <w:jc w:val="both"/>
+      </w:pPr>
+      <w:r>
         <w:rPr>
           <w:lang w:val="en-GB"/>
         </w:rPr>
-      </w:pPr>
-      <w:r>
+        <w:t>1979 Three Mile Island</w:t>
+      </w:r>
+    </w:p>
+    <w:p>
+      <w:pPr>
+        <w:jc w:val="both"/>
         <w:rPr>
           <w:lang w:val="en-GB"/>
         </w:rPr>
-        <w:t>1979 Three Mile Island</w:t>
-      </w:r>
-    </w:p>
-    <w:p>
-      <w:pPr>
-        <w:jc w:val="both"/>
+      </w:pPr>
+      <w:r>
         <w:rPr>
           <w:lang w:val="en-GB"/>
         </w:rPr>
-      </w:pPr>
-      <w:r>
-        <w:rPr>
-          <w:lang w:val="en-GB"/>
-        </w:rPr>
-        <w:t xml:space="preserve">1973 </w:t>
-      </w:r>
-      <w:proofErr w:type="spellStart"/>
-      <w:r>
-        <w:rPr>
-          <w:lang w:val="en-GB"/>
-        </w:rPr>
-        <w:t>Sellafiled</w:t>
-      </w:r>
-      <w:proofErr w:type="spellEnd"/>
+        <w:t>1973 Sellafiled</w:t>
+      </w:r>
     </w:p>
     <w:p>
       <w:pPr>
@@ -9368,25 +9208,6 @@
 </file>
 
 <file path=customXml/item1.xml><?xml version="1.0" encoding="utf-8"?>
-<b:Sources xmlns:b="http://schemas.openxmlformats.org/officeDocument/2006/bibliography" xmlns="http://schemas.openxmlformats.org/officeDocument/2006/bibliography" SelectedStyle="\APASixthEditionOfficeOnline.xsl" StyleName="APA" Version="6"/>
-</file>
-
-<file path=customXml/item2.xml><?xml version="1.0" encoding="utf-8"?>
-<p:properties xmlns:p="http://schemas.microsoft.com/office/2006/metadata/properties" xmlns:xsi="http://www.w3.org/2001/XMLSchema-instance" xmlns:pc="http://schemas.microsoft.com/office/infopath/2007/PartnerControls">
-  <documentManagement/>
-</p:properties>
-</file>
-
-<file path=customXml/item3.xml><?xml version="1.0" encoding="utf-8"?>
-<?mso-contentType ?>
-<FormTemplates xmlns="http://schemas.microsoft.com/sharepoint/v3/contenttype/forms">
-  <Display>DocumentLibraryForm</Display>
-  <Edit>DocumentLibraryForm</Edit>
-  <New>DocumentLibraryForm</New>
-</FormTemplates>
-</file>
-
-<file path=customXml/item4.xml><?xml version="1.0" encoding="utf-8"?>
 <ct:contentTypeSchema xmlns:ct="http://schemas.microsoft.com/office/2006/metadata/contentType" xmlns:ma="http://schemas.microsoft.com/office/2006/metadata/properties/metaAttributes" ct:_="" ma:_="" ma:contentTypeName="Dokument" ma:contentTypeID="0x01010077648E524CC1E94EBA9726411AA819B5" ma:contentTypeVersion="0" ma:contentTypeDescription="Ein neues Dokument erstellen." ma:contentTypeScope="" ma:versionID="7aeff52a878c365d18f7efc505caf646">
   <xsd:schema xmlns:xsd="http://www.w3.org/2001/XMLSchema" xmlns:xs="http://www.w3.org/2001/XMLSchema" xmlns:p="http://schemas.microsoft.com/office/2006/metadata/properties" targetNamespace="http://schemas.microsoft.com/office/2006/metadata/properties" ma:root="true" ma:fieldsID="3b0e86e43268d7499bc47c9769927b6e">
     <xsd:element name="properties">
@@ -9500,32 +9321,26 @@
 </ct:contentTypeSchema>
 </file>
 
-<file path=customXml/itemProps1.xml><?xml version="1.0" encoding="utf-8"?>
-<ds:datastoreItem xmlns:ds="http://schemas.openxmlformats.org/officeDocument/2006/customXml" ds:itemID="{609D961F-D5E4-4CD3-B36F-7B768FE0EF08}">
-  <ds:schemaRefs>
-    <ds:schemaRef ds:uri="http://schemas.openxmlformats.org/officeDocument/2006/bibliography"/>
-  </ds:schemaRefs>
-</ds:datastoreItem>
+<file path=customXml/item2.xml><?xml version="1.0" encoding="utf-8"?>
+<?mso-contentType ?>
+<FormTemplates xmlns="http://schemas.microsoft.com/sharepoint/v3/contenttype/forms">
+  <Display>DocumentLibraryForm</Display>
+  <Edit>DocumentLibraryForm</Edit>
+  <New>DocumentLibraryForm</New>
+</FormTemplates>
 </file>
 
-<file path=customXml/itemProps2.xml><?xml version="1.0" encoding="utf-8"?>
-<ds:datastoreItem xmlns:ds="http://schemas.openxmlformats.org/officeDocument/2006/customXml" ds:itemID="{EB5E243B-D4E3-46F3-9537-512B4C0DA343}">
-  <ds:schemaRefs>
-    <ds:schemaRef ds:uri="http://schemas.microsoft.com/office/2006/metadata/properties"/>
-    <ds:schemaRef ds:uri="http://schemas.microsoft.com/office/infopath/2007/PartnerControls"/>
-  </ds:schemaRefs>
-</ds:datastoreItem>
+<file path=customXml/item3.xml><?xml version="1.0" encoding="utf-8"?>
+<p:properties xmlns:p="http://schemas.microsoft.com/office/2006/metadata/properties" xmlns:xsi="http://www.w3.org/2001/XMLSchema-instance" xmlns:pc="http://schemas.microsoft.com/office/infopath/2007/PartnerControls">
+  <documentManagement/>
+</p:properties>
 </file>
 
-<file path=customXml/itemProps3.xml><?xml version="1.0" encoding="utf-8"?>
-<ds:datastoreItem xmlns:ds="http://schemas.openxmlformats.org/officeDocument/2006/customXml" ds:itemID="{E81B64BD-4FD9-4F48-8147-D1CB344D69A1}">
-  <ds:schemaRefs>
-    <ds:schemaRef ds:uri="http://schemas.microsoft.com/sharepoint/v3/contenttype/forms"/>
-  </ds:schemaRefs>
-</ds:datastoreItem>
+<file path=customXml/item4.xml><?xml version="1.0" encoding="utf-8"?>
+<b:Sources xmlns:b="http://schemas.openxmlformats.org/officeDocument/2006/bibliography" xmlns="http://schemas.openxmlformats.org/officeDocument/2006/bibliography" SelectedStyle="\APASixthEditionOfficeOnline.xsl" StyleName="APA" Version="6"/>
 </file>
 
-<file path=customXml/itemProps4.xml><?xml version="1.0" encoding="utf-8"?>
+<file path=customXml/itemProps1.xml><?xml version="1.0" encoding="utf-8"?>
 <ds:datastoreItem xmlns:ds="http://schemas.openxmlformats.org/officeDocument/2006/customXml" ds:itemID="{21BC00B9-A51A-4337-94C1-55CC60F23C7D}">
   <ds:schemaRefs>
     <ds:schemaRef ds:uri="http://schemas.microsoft.com/office/2006/metadata/contentType"/>
@@ -9539,4 +9354,29 @@
     <ds:schemaRef ds:uri="http://schemas.microsoft.com/office/infopath/2007/PartnerControls"/>
   </ds:schemaRefs>
 </ds:datastoreItem>
+</file>
+
+<file path=customXml/itemProps2.xml><?xml version="1.0" encoding="utf-8"?>
+<ds:datastoreItem xmlns:ds="http://schemas.openxmlformats.org/officeDocument/2006/customXml" ds:itemID="{E81B64BD-4FD9-4F48-8147-D1CB344D69A1}">
+  <ds:schemaRefs>
+    <ds:schemaRef ds:uri="http://schemas.microsoft.com/sharepoint/v3/contenttype/forms"/>
+  </ds:schemaRefs>
+</ds:datastoreItem>
+</file>
+
+<file path=customXml/itemProps3.xml><?xml version="1.0" encoding="utf-8"?>
+<ds:datastoreItem xmlns:ds="http://schemas.openxmlformats.org/officeDocument/2006/customXml" ds:itemID="{EB5E243B-D4E3-46F3-9537-512B4C0DA343}">
+  <ds:schemaRefs>
+    <ds:schemaRef ds:uri="http://schemas.microsoft.com/office/2006/metadata/properties"/>
+    <ds:schemaRef ds:uri="http://schemas.microsoft.com/office/infopath/2007/PartnerControls"/>
+  </ds:schemaRefs>
+</ds:datastoreItem>
+</file>
+
+<file path=customXml/itemProps4.xml><?xml version="1.0" encoding="utf-8"?>
+<ds:datastoreItem xmlns:ds="http://schemas.openxmlformats.org/officeDocument/2006/customXml" ds:itemID="{609D961F-D5E4-4CD3-B36F-7B768FE0EF08}">
+  <ds:schemaRefs>
+    <ds:schemaRef ds:uri="http://schemas.openxmlformats.org/officeDocument/2006/bibliography"/>
+  </ds:schemaRefs>
+</ds:datastoreItem>
 </file>
</xml_diff>

<commit_message>
Vault backup: 04/04/24 20:36:36 ASUS
Affected files:
.obsidian/workspace.json
NW/PhysikHA4_2.docx
</commit_message>
<xml_diff>
--- a/NW/PhysikHA4_2.docx
+++ b/NW/PhysikHA4_2.docx
@@ -62,10 +62,18 @@
         <w:jc w:val="both"/>
       </w:pPr>
       <w:r>
-        <w:t>Bei der speziellen Relativitätstheorie spielt die Gravitation keine Rolle, bzw. wird sie klassisch (d.h. in einer flachen Raum-Zeit) betrachtet. Einige experimentelle Befunde (z.B.: Per</w:t>
-      </w:r>
-      <w:r>
-        <w:t xml:space="preserve">iheldrehung des Merkur) konnten </w:t>
+        <w:t xml:space="preserve">Bei der speziellen Relativitätstheorie spielt die Gravitation keine Rolle, bzw. wird sie klassisch (d.h. in einer flachen Raum-Zeit) betrachtet. Einige experimentelle Befunde (z.B.: </w:t>
+      </w:r>
+      <w:proofErr w:type="spellStart"/>
+      <w:r>
+        <w:t>Per</w:t>
+      </w:r>
+      <w:r>
+        <w:t>iheldrehung</w:t>
+      </w:r>
+      <w:proofErr w:type="spellEnd"/>
+      <w:r>
+        <w:t xml:space="preserve"> des Merkur) konnten </w:t>
       </w:r>
       <w:r>
         <w:t>damit</w:t>
@@ -84,11 +92,16 @@
       <w:r>
         <w:t xml:space="preserve">Grundgedanke dazu ist, dass </w:t>
       </w:r>
+      <w:proofErr w:type="gramStart"/>
       <w:r>
         <w:t>man pri</w:t>
       </w:r>
       <w:r>
-        <w:t>nzipiell b</w:t>
+        <w:t>nzipiell</w:t>
+      </w:r>
+      <w:proofErr w:type="gramEnd"/>
+      <w:r>
+        <w:t xml:space="preserve"> b</w:t>
       </w:r>
       <w:r>
         <w:t>eschleunigte Systeme ohne Gravitation nicht von ruhenden System</w:t>
@@ -143,8 +156,13 @@
         <w:t>;</w:t>
       </w:r>
       <w:r>
-        <w:t xml:space="preserve"> Ablenkung des Lichts durch große Masse; Periheldrehung</w:t>
-      </w:r>
+        <w:t xml:space="preserve"> Ablenkung des Lichts durch große Masse; </w:t>
+      </w:r>
+      <w:proofErr w:type="spellStart"/>
+      <w:r>
+        <w:t>Periheldrehung</w:t>
+      </w:r>
+      <w:proofErr w:type="spellEnd"/>
       <w:r>
         <w:t xml:space="preserve"> von Planeten usw.</w:t>
       </w:r>
@@ -173,7 +191,15 @@
         <w:jc w:val="both"/>
       </w:pPr>
       <w:r>
-        <w:t>Ein Photon steigt im Gravitationsfeld nach oben und muss Arbeit gegen die Anziehungskraft leisten. D.h. die Energie des Photons verringert sich. Geringere Energie bedeutet aber geringere Frequenz und damit eine Verschiebung der Wellenlänge zu mehr "Rot".</w:t>
+        <w:t xml:space="preserve">Ein Photon steigt im Gravitationsfeld nach oben und muss Arbeit gegen die Anziehungskraft leisten. D.h. die Energie des Photons verringert sich. Geringere Energie </w:t>
+      </w:r>
+      <w:proofErr w:type="gramStart"/>
+      <w:r>
+        <w:t>bedeutet</w:t>
+      </w:r>
+      <w:proofErr w:type="gramEnd"/>
+      <w:r>
+        <w:t xml:space="preserve"> aber geringere Frequenz und damit eine Verschiebung der Wellenlänge zu mehr "Rot".</w:t>
       </w:r>
     </w:p>
     <w:p>
@@ -196,7 +222,15 @@
         <w:t xml:space="preserve">   </w:t>
       </w:r>
       <w:r>
-        <w:t xml:space="preserve">E = h.f  </w:t>
+        <w:t xml:space="preserve">E = </w:t>
+      </w:r>
+      <w:proofErr w:type="spellStart"/>
+      <w:r>
+        <w:t>h.f</w:t>
+      </w:r>
+      <w:proofErr w:type="spellEnd"/>
+      <w:r>
+        <w:t xml:space="preserve">  </w:t>
       </w:r>
       <w:r>
         <w:t xml:space="preserve"> </w:t>
@@ -207,6 +241,7 @@
       <w:r>
         <w:t xml:space="preserve">  </w:t>
       </w:r>
+      <w:proofErr w:type="spellStart"/>
       <w:r>
         <w:t>E</w:t>
       </w:r>
@@ -214,7 +249,14 @@
         <w:rPr>
           <w:vertAlign w:val="subscript"/>
         </w:rPr>
-        <w:t xml:space="preserve">pot </w:t>
+        <w:t>pot</w:t>
+      </w:r>
+      <w:proofErr w:type="spellEnd"/>
+      <w:r>
+        <w:rPr>
+          <w:vertAlign w:val="subscript"/>
+        </w:rPr>
+        <w:t xml:space="preserve"> </w:t>
       </w:r>
       <w:r>
         <w:t>=</w:t>
@@ -225,12 +267,14 @@
         </w:rPr>
         <w:t xml:space="preserve"> </w:t>
       </w:r>
+      <w:proofErr w:type="spellStart"/>
       <w:r>
         <w:t>m.g.</w:t>
       </w:r>
       <w:r>
         <w:t>H</w:t>
       </w:r>
+      <w:proofErr w:type="spellEnd"/>
       <w:r>
         <w:t xml:space="preserve"> ergibt sich:</w:t>
       </w:r>
@@ -335,7 +379,15 @@
         <w:t>Gravitationsfeldern</w:t>
       </w:r>
       <w:r>
-        <w:t xml:space="preserve"> (Erde) extrem gering (10</w:t>
+        <w:t xml:space="preserve"> (Erde) </w:t>
+      </w:r>
+      <w:proofErr w:type="gramStart"/>
+      <w:r>
+        <w:t>extrem gering</w:t>
+      </w:r>
+      <w:proofErr w:type="gramEnd"/>
+      <w:r>
+        <w:t xml:space="preserve"> (10</w:t>
       </w:r>
       <w:r>
         <w:rPr>
@@ -352,13 +404,29 @@
         <w:jc w:val="both"/>
       </w:pPr>
       <w:r>
-        <w:t xml:space="preserve">Licht, das an einer großen Masse (zB.: Stern) </w:t>
+        <w:t>Licht, das an einer großen Masse (</w:t>
+      </w:r>
+      <w:proofErr w:type="spellStart"/>
+      <w:r>
+        <w:t>zB</w:t>
+      </w:r>
+      <w:proofErr w:type="spellEnd"/>
+      <w:r>
+        <w:t xml:space="preserve">.: Stern) </w:t>
       </w:r>
       <w:r>
         <w:t>vorbeiläuft</w:t>
       </w:r>
       <w:r>
-        <w:t xml:space="preserve">, wird (geringfügig) abgelenkt. Das wurde bereits 1919 bei einer Sonnenfinsternis nachgewiesen. Die ART konnte auch die Periheldrehung des </w:t>
+        <w:t xml:space="preserve">, wird (geringfügig) abgelenkt. Das wurde bereits 1919 bei einer Sonnenfinsternis nachgewiesen. Die ART konnte auch die </w:t>
+      </w:r>
+      <w:proofErr w:type="spellStart"/>
+      <w:r>
+        <w:t>Periheldrehung</w:t>
+      </w:r>
+      <w:proofErr w:type="spellEnd"/>
+      <w:r>
+        <w:t xml:space="preserve"> des </w:t>
       </w:r>
       <w:r>
         <w:t xml:space="preserve">Planeten </w:t>
@@ -485,7 +553,15 @@
         <w:jc w:val="both"/>
       </w:pPr>
       <w:r>
-        <w:t>Der Welle-Teilchen-Dualismus, dessen Problematik schon die klassische Physik beschäftigte, führte letztlich zu</w:t>
+        <w:t xml:space="preserve">Der Welle-Teilchen-Dualismus, dessen Problematik schon die klassische Physik beschäftigte, </w:t>
+      </w:r>
+      <w:proofErr w:type="gramStart"/>
+      <w:r>
+        <w:t>führte letztlich</w:t>
+      </w:r>
+      <w:proofErr w:type="gramEnd"/>
+      <w:r>
+        <w:t xml:space="preserve"> zu</w:t>
       </w:r>
       <w:r>
         <w:t>r Entwicklung der Quantenphysik.</w:t>
@@ -505,7 +581,15 @@
         <w:t>.</w:t>
       </w:r>
       <w:r>
-        <w:t xml:space="preserve"> Durch die Deutung der Welleneigenschaften von mikroskopischen Teilchen (zB. Elektronen) als Aufenthaltswahrscheinlichkeiten können diese Erscheinungen qualitativ und quantitativ richtig vorhergesagt werden.</w:t>
+        <w:t xml:space="preserve"> Durch die Deutung der Welleneigenschaften von mikroskopischen Teilchen (</w:t>
+      </w:r>
+      <w:proofErr w:type="spellStart"/>
+      <w:r>
+        <w:t>zB</w:t>
+      </w:r>
+      <w:proofErr w:type="spellEnd"/>
+      <w:r>
+        <w:t>. Elektronen) als Aufenthaltswahrscheinlichkeiten können diese Erscheinungen qualitativ und quantitativ richtig vorhergesagt werden.</w:t>
       </w:r>
     </w:p>
     <w:p>
@@ -637,7 +721,15 @@
         <w:t>-34</w:t>
       </w:r>
       <w:r>
-        <w:t>Js ergibt sich für makroskopische Objekte (zB.: Auto m=1000k</w:t>
+        <w:t>Js ergibt sich für makroskopische Objekte (</w:t>
+      </w:r>
+      <w:proofErr w:type="spellStart"/>
+      <w:r>
+        <w:t>zB</w:t>
+      </w:r>
+      <w:proofErr w:type="spellEnd"/>
+      <w:r>
+        <w:t>.: Auto m=1000k</w:t>
       </w:r>
       <w:r>
         <w:t>g; v=30m</w:t>
@@ -667,7 +759,23 @@
         <w:t>m</w:t>
       </w:r>
       <w:r>
-        <w:t>! Für Elektronen im Elektronenmikroskop ergeben sich Wellenlängen im Bereich von pm bis nm!</w:t>
+        <w:t xml:space="preserve">! Für Elektronen im Elektronenmikroskop ergeben sich Wellenlängen im Bereich von </w:t>
+      </w:r>
+      <w:proofErr w:type="spellStart"/>
+      <w:r>
+        <w:t>pm</w:t>
+      </w:r>
+      <w:proofErr w:type="spellEnd"/>
+      <w:r>
+        <w:t xml:space="preserve"> bis </w:t>
+      </w:r>
+      <w:proofErr w:type="spellStart"/>
+      <w:r>
+        <w:t>nm</w:t>
+      </w:r>
+      <w:proofErr w:type="spellEnd"/>
+      <w:r>
+        <w:t>!</w:t>
       </w:r>
       <w:r>
         <w:t xml:space="preserve"> Daher zeigen Elektronen dort auch deutliche Welleneigenschaften.</w:t>
@@ -690,11 +798,19 @@
           <w:b/>
         </w:rPr>
       </w:pPr>
+      <w:proofErr w:type="spellStart"/>
       <w:r>
         <w:rPr>
           <w:b/>
         </w:rPr>
-        <w:t>Heisenberg´sche Unschärferelation</w:t>
+        <w:t>Heisenberg´sche</w:t>
+      </w:r>
+      <w:proofErr w:type="spellEnd"/>
+      <w:r>
+        <w:rPr>
+          <w:b/>
+        </w:rPr>
+        <w:t xml:space="preserve"> Unschärferelation</w:t>
       </w:r>
     </w:p>
     <w:p>
@@ -713,7 +829,15 @@
         <w:jc w:val="both"/>
       </w:pPr>
       <w:r>
-        <w:t>Nach Heisenberg ist es prinzipiell unmöglich den Ort und den Impuls eines (Quanten)-Objekts beliebig genau zu bestimmen. Es gilt folgende Unschärferelation:</w:t>
+        <w:t xml:space="preserve">Nach Heisenberg ist </w:t>
+      </w:r>
+      <w:proofErr w:type="gramStart"/>
+      <w:r>
+        <w:t>es prinzipiell</w:t>
+      </w:r>
+      <w:proofErr w:type="gramEnd"/>
+      <w:r>
+        <w:t xml:space="preserve"> unmöglich den Ort und den Impuls eines (Quanten)-Objekts beliebig genau zu bestimmen. Es gilt folgende Unschärferelation:</w:t>
       </w:r>
     </w:p>
     <w:p>
@@ -810,7 +934,15 @@
         <w:t></w:t>
       </w:r>
       <w:r>
-        <w:t>nicht für eine Differenz, sondern für die "Unschärfe" (=Standardabweichung einer Messung) steht. Diese Relation gilt für alle Größen, die eine Wirkung ergeben: p.x; E.t</w:t>
+        <w:t xml:space="preserve">nicht für eine Differenz, sondern für die "Unschärfe" (=Standardabweichung einer Messung) steht. Diese Relation gilt für alle Größen, die eine Wirkung ergeben: </w:t>
+      </w:r>
+      <w:proofErr w:type="spellStart"/>
+      <w:r>
+        <w:t>p.x</w:t>
+      </w:r>
+      <w:proofErr w:type="spellEnd"/>
+      <w:r>
+        <w:t>; E.t</w:t>
       </w:r>
     </w:p>
     <w:p>
@@ -870,7 +1002,15 @@
         <w:t>Ähn</w:t>
       </w:r>
       <w:r>
-        <w:t>lich den Newton´schen Axiomen postulierte</w:t>
+        <w:t xml:space="preserve">lich den </w:t>
+      </w:r>
+      <w:proofErr w:type="spellStart"/>
+      <w:r>
+        <w:t>Newton´schen</w:t>
+      </w:r>
+      <w:proofErr w:type="spellEnd"/>
+      <w:r>
+        <w:t xml:space="preserve"> Axiomen postulierte</w:t>
       </w:r>
       <w:r>
         <w:t xml:space="preserve"> Erwin Schrödinger eine Gleichung, mit der man die Aufenthaltswahrscheinlichkeit </w:t>
@@ -940,14 +1080,27 @@
       <w:r>
         <w:t xml:space="preserve">auch </w:t>
       </w:r>
-      <w:r>
-        <w:t xml:space="preserve">durchaus praktische Bedeutung </w:t>
+      <w:proofErr w:type="gramStart"/>
+      <w:r>
+        <w:t>durchaus praktische</w:t>
+      </w:r>
+      <w:proofErr w:type="gramEnd"/>
+      <w:r>
+        <w:t xml:space="preserve"> Bedeutung </w:t>
       </w:r>
       <w:r>
         <w:t xml:space="preserve">erlangt </w:t>
       </w:r>
       <w:r>
-        <w:t>(zB. Tun</w:t>
+        <w:t>(</w:t>
+      </w:r>
+      <w:proofErr w:type="spellStart"/>
+      <w:r>
+        <w:t>zB</w:t>
+      </w:r>
+      <w:proofErr w:type="spellEnd"/>
+      <w:r>
+        <w:t>. Tun</w:t>
       </w:r>
       <w:r>
         <w:t>n</w:t>
@@ -1004,7 +1157,15 @@
         <w:jc w:val="both"/>
       </w:pPr>
       <w:r>
-        <w:t>Obwohl die Atom- und Quantenphysik am Beginn des 20.Jahrhunderts sehr rasch akzeptiert wurde, gelang der Nachweis der fundamentalen Teilchen erst relativ spät. So wurde das Elektron 1911, das Proton 1919 und das Neutron gar erst 1932 nachgewiesen.</w:t>
+        <w:t xml:space="preserve">Obwohl die Atom- und Quantenphysik am Beginn des 20.Jahrhunderts sehr rasch akzeptiert wurde, gelang der Nachweis der fundamentalen Teilchen </w:t>
+      </w:r>
+      <w:proofErr w:type="gramStart"/>
+      <w:r>
+        <w:t>erst relativ</w:t>
+      </w:r>
+      <w:proofErr w:type="gramEnd"/>
+      <w:r>
+        <w:t xml:space="preserve"> spät. So wurde das Elektron 1911, das Proton 1919 und das Neutron gar erst 1932 nachgewiesen.</w:t>
       </w:r>
     </w:p>
     <w:p>
@@ -1361,7 +1522,15 @@
         <w:jc w:val="both"/>
       </w:pPr>
       <w:r>
-        <w:t>Mit dem Aufbau von immer leistungsstärkeren Teilchenbeschleunigern (zB. LHC im CERN) und dem Einsatz von riesigen Detektoren konnten zahlreiche neue Teilchen neben den klassischen Teilchen wie Elektron, Neutron und Proton entdeckt werden. Daraus entwickelte sich das Standard-Modell der Elementarteilchen.</w:t>
+        <w:t>Mit dem Aufbau von immer leistungsstärkeren Teilchenbeschleunigern (</w:t>
+      </w:r>
+      <w:proofErr w:type="spellStart"/>
+      <w:r>
+        <w:t>zB</w:t>
+      </w:r>
+      <w:proofErr w:type="spellEnd"/>
+      <w:r>
+        <w:t>. LHC im CERN) und dem Einsatz von riesigen Detektoren konnten zahlreiche neue Teilchen neben den klassischen Teilchen wie Elektron, Neutron und Proton entdeckt werden. Daraus entwickelte sich das Standard-Modell der Elementarteilchen.</w:t>
       </w:r>
     </w:p>
     <w:p>
@@ -1384,7 +1553,15 @@
         <w:t>, die der s</w:t>
       </w:r>
       <w:r>
-        <w:t>tarken Wechselwirkung unterliegen, und Leptonen, die der schwachen Wechselwirkung unterliegen, unterschieden. Die Hadronen wiederum werden in Baryonen (Halbzahliger Spin) und M</w:t>
+        <w:t>tarken Wechselwirkung unterliegen, und Leptonen, die der schwachen Wechselwirkung unterliegen, unterschieden. Die Hadronen wiederum werden in Baryonen (</w:t>
+      </w:r>
+      <w:proofErr w:type="spellStart"/>
+      <w:r>
+        <w:t>Halbzahliger</w:t>
+      </w:r>
+      <w:proofErr w:type="spellEnd"/>
+      <w:r>
+        <w:t xml:space="preserve"> Spin) und M</w:t>
       </w:r>
       <w:r>
         <w:t>e</w:t>
@@ -1396,8 +1573,13 @@
         <w:t>r</w:t>
       </w:r>
       <w:r>
-        <w:t>yonen- und Leptonenzahl</w:t>
-      </w:r>
+        <w:t xml:space="preserve">yonen- und </w:t>
+      </w:r>
+      <w:proofErr w:type="spellStart"/>
+      <w:r>
+        <w:t>Leptonenzahl</w:t>
+      </w:r>
+      <w:proofErr w:type="spellEnd"/>
       <w:r>
         <w:t>.</w:t>
       </w:r>
@@ -1696,7 +1878,15 @@
         <w:t>In großen Detektoren</w:t>
       </w:r>
       <w:r>
-        <w:t>, die in kurzer Zeit extrem große Datenmengen verarbeiten müssen,</w:t>
+        <w:t xml:space="preserve">, die in kurzer Zeit </w:t>
+      </w:r>
+      <w:proofErr w:type="gramStart"/>
+      <w:r>
+        <w:t>extrem große</w:t>
+      </w:r>
+      <w:proofErr w:type="gramEnd"/>
+      <w:r>
+        <w:t xml:space="preserve"> Datenmengen verarbeiten müssen,</w:t>
       </w:r>
       <w:r>
         <w:t xml:space="preserve"> werden die Kollisionen der Teilchen beobachtet und analysiert. </w:t>
@@ -1909,7 +2099,15 @@
         <w:t xml:space="preserve"> </w:t>
       </w:r>
       <w:r>
-        <w:t>Der Zerfall verläuft bei den verschiedenen Elementen ganz verschieden rasch ab, und kann durch keinerlei M</w:t>
+        <w:t xml:space="preserve">Der Zerfall verläuft bei den verschiedenen Elementen </w:t>
+      </w:r>
+      <w:proofErr w:type="gramStart"/>
+      <w:r>
+        <w:t>ganz verschieden</w:t>
+      </w:r>
+      <w:proofErr w:type="gramEnd"/>
+      <w:r>
+        <w:t xml:space="preserve"> rasch ab, und kann durch keinerlei M</w:t>
       </w:r>
       <w:r>
         <w:t>i</w:t>
@@ -2078,7 +2276,14 @@
         <w:rPr>
           <w:i/>
         </w:rPr>
-        <w:t>.n.</w:t>
+        <w:t>.</w:t>
+      </w:r>
+      <w:proofErr w:type="spellStart"/>
+      <w:r>
+        <w:rPr>
+          <w:i/>
+        </w:rPr>
+        <w:t>n.</w:t>
       </w:r>
       <w:r>
         <w:rPr>
@@ -2093,6 +2298,7 @@
         </w:rPr>
         <w:t>t</w:t>
       </w:r>
+      <w:proofErr w:type="spellEnd"/>
     </w:p>
     <w:p>
       <w:pPr>
@@ -2117,7 +2323,14 @@
       </w:r>
       <w:r>
         <w:tab/>
-        <w:t>dn/n = -</w:t>
+      </w:r>
+      <w:proofErr w:type="spellStart"/>
+      <w:r>
+        <w:t>dn</w:t>
+      </w:r>
+      <w:proofErr w:type="spellEnd"/>
+      <w:r>
+        <w:t>/n = -</w:t>
       </w:r>
       <w:r>
         <w:rPr>
@@ -2126,8 +2339,13 @@
         <w:t></w:t>
       </w:r>
       <w:r>
-        <w:t>.dt</w:t>
-      </w:r>
+        <w:t>.</w:t>
+      </w:r>
+      <w:proofErr w:type="spellStart"/>
+      <w:r>
+        <w:t>dt</w:t>
+      </w:r>
+      <w:proofErr w:type="spellEnd"/>
     </w:p>
     <w:p>
       <w:pPr>
@@ -2566,7 +2784,15 @@
         <w:jc w:val="both"/>
       </w:pPr>
       <w:r>
-        <w:t xml:space="preserve">Stirbt eine Pflanze, ein Tier oder ein Mensch, wird von da an kein neuer radioaktiver Kohlenstoff mehr zugeführt. Der Kohlenstoff C14 baut sich mit einer Halbwertszeit von </w:t>
+        <w:t xml:space="preserve">Stirbt eine Pflanze, ein Tier oder ein Mensch, wird von da </w:t>
+      </w:r>
+      <w:proofErr w:type="gramStart"/>
+      <w:r>
+        <w:t>an kein neuer radioaktiver Kohlenstoff</w:t>
+      </w:r>
+      <w:proofErr w:type="gramEnd"/>
+      <w:r>
+        <w:t xml:space="preserve"> mehr zugeführt. Der Kohlenstoff C14 baut sich mit einer Halbwertszeit von </w:t>
       </w:r>
       <w:r>
         <w:t>T</w:t>
@@ -2600,7 +2826,15 @@
       </w:r>
       <w:hyperlink r:id="rId14" w:tooltip="Parts per million" w:history="1">
         <w:r>
-          <w:t>Teil pro Billion (ppt)</w:t>
+          <w:t>Teil pro Billion (</w:t>
+        </w:r>
+        <w:proofErr w:type="spellStart"/>
+        <w:r>
+          <w:t>ppt</w:t>
+        </w:r>
+        <w:proofErr w:type="spellEnd"/>
+        <w:r>
+          <w:t>)</w:t>
         </w:r>
       </w:hyperlink>
       <w:r>
@@ -2627,7 +2861,15 @@
         <w:t xml:space="preserve"> </w:t>
       </w:r>
       <w:r>
-        <w:t>Die Nachweisgrenze von 14C liegt bei 1 Teil pro Billiarde (ppq), entsprechend einer Konzentration von etwa einem Tausendstel der Menge an 14C in einer frischen Probe, und wird durch Beschränkungen der Messgeräte sowie in sehr geringen Mengen vorhandenes „Untergrund-14C“ aus anderen Quellen bestimmt. Durch den radioaktiven Zerfall nimmt die Menge von 14C mit der Zeit ab. Nach 10 Halbwertszeiten, das sind ca. 57.300 Jahre, liegt der Anteil unterhalb der Nachweisgrenze.</w:t>
+        <w:t>Die Nachweisgrenze von 14C liegt bei 1 Teil pro Billiarde (</w:t>
+      </w:r>
+      <w:proofErr w:type="spellStart"/>
+      <w:r>
+        <w:t>ppq</w:t>
+      </w:r>
+      <w:proofErr w:type="spellEnd"/>
+      <w:r>
+        <w:t>), entsprechend einer Konzentration von etwa einem Tausendstel der Menge an 14C in einer frischen Probe, und wird durch Beschränkungen der Messgeräte sowie in sehr geringen Mengen vorhandenes „Untergrund-14C“ aus anderen Quellen bestimmt. Durch den radioaktiven Zerfall nimmt die Menge von 14C mit der Zeit ab. Nach 10 Halbwertszeiten, das sind ca. 57.300 Jahre, liegt der Anteil unterhalb der Nachweisgrenze.</w:t>
       </w:r>
     </w:p>
     <w:p>
@@ -2805,8 +3047,13 @@
           <w:vertAlign w:val="superscript"/>
         </w:rPr>
       </w:pPr>
-      <w:r>
-        <w:t>ln(5/16) =</w:t>
+      <w:proofErr w:type="spellStart"/>
+      <w:r>
+        <w:t>ln</w:t>
+      </w:r>
+      <w:proofErr w:type="spellEnd"/>
+      <w:r>
+        <w:t>(5/16) =</w:t>
       </w:r>
       <w:r>
         <w:t xml:space="preserve"> </w:t>
@@ -2844,7 +3091,15 @@
         <w:t>1/2</w:t>
       </w:r>
       <w:r>
-        <w:t>.[ln(16/5)]/ln2 = 9615a</w:t>
+        <w:t>.[</w:t>
+      </w:r>
+      <w:proofErr w:type="spellStart"/>
+      <w:r>
+        <w:t>ln</w:t>
+      </w:r>
+      <w:proofErr w:type="spellEnd"/>
+      <w:r>
+        <w:t>(16/5)]/ln2 = 9615a</w:t>
       </w:r>
     </w:p>
     <w:p>
@@ -2876,7 +3131,15 @@
         <w:jc w:val="both"/>
       </w:pPr>
       <w:r>
-        <w:t xml:space="preserve">Beim Alpha-zerfall sendet der Mutterkern (zB. 238U) ein Alpha-Teilchen, bestehend aus zwei Protonen und zwei Neutronen (=He-Kern) aus. Dabei entsteht ein Thorium-Kern (=Tochterkern). Der Grund liegt in einem Ungleichgewicht zwischen Protonen und Neutronen. Doch die Alpha-Teilchen hätten klassisch zu wenig </w:t>
+        <w:t>Beim Alpha-zerfall sendet der Mutterkern (</w:t>
+      </w:r>
+      <w:proofErr w:type="spellStart"/>
+      <w:r>
+        <w:t>zB</w:t>
+      </w:r>
+      <w:proofErr w:type="spellEnd"/>
+      <w:r>
+        <w:t xml:space="preserve">. 238U) ein Alpha-Teilchen, bestehend aus zwei Protonen und zwei Neutronen (=He-Kern) aus. Dabei entsteht ein Thorium-Kern (=Tochterkern). Der Grund liegt in einem Ungleichgewicht zwischen Protonen und Neutronen. Doch die Alpha-Teilchen hätten klassisch zu wenig </w:t>
       </w:r>
       <w:r>
         <w:t>Energie,</w:t>
@@ -3533,7 +3796,15 @@
         <w:t>N</w:t>
       </w:r>
       <w:r>
-        <w:t xml:space="preserve"> auf der y-Achse aufgetragen. Bei einem Alphs-Zerfall führt die Reihe auf einen Platz nach links unten (</w:t>
+        <w:t xml:space="preserve"> auf der y-Achse aufgetragen. Bei einem </w:t>
+      </w:r>
+      <w:proofErr w:type="spellStart"/>
+      <w:r>
+        <w:t>Alphs</w:t>
+      </w:r>
+      <w:proofErr w:type="spellEnd"/>
+      <w:r>
+        <w:t>-Zerfall führt die Reihe auf einen Platz nach links unten (</w:t>
       </w:r>
       <w:r>
         <w:rPr>
@@ -3635,8 +3906,9 @@
           <w:szCs w:val="22"/>
           <w:lang w:eastAsia="en-US"/>
         </w:rPr>
-        <w:t>w. die Dosimetrie von vermehrtem</w:t>
-      </w:r>
+        <w:t xml:space="preserve">w. die Dosimetrie </w:t>
+      </w:r>
+      <w:proofErr w:type="gramStart"/>
       <w:r>
         <w:rPr>
           <w:rFonts w:ascii="Calibri" w:eastAsia="Calibri" w:hAnsi="Calibri" w:cs="Times New Roman"/>
@@ -3644,7 +3916,7 @@
           <w:szCs w:val="22"/>
           <w:lang w:eastAsia="en-US"/>
         </w:rPr>
-        <w:t xml:space="preserve"> </w:t>
+        <w:t>von vermehrtem</w:t>
       </w:r>
       <w:r>
         <w:rPr>
@@ -3653,7 +3925,7 @@
           <w:szCs w:val="22"/>
           <w:lang w:eastAsia="en-US"/>
         </w:rPr>
-        <w:t>öffentliche</w:t>
+        <w:t xml:space="preserve"> </w:t>
       </w:r>
       <w:r>
         <w:rPr>
@@ -3662,7 +3934,7 @@
           <w:szCs w:val="22"/>
           <w:lang w:eastAsia="en-US"/>
         </w:rPr>
-        <w:t>n</w:t>
+        <w:t>öffentliche</w:t>
       </w:r>
       <w:r>
         <w:rPr>
@@ -3671,7 +3943,26 @@
           <w:szCs w:val="22"/>
           <w:lang w:eastAsia="en-US"/>
         </w:rPr>
-        <w:t xml:space="preserve"> Interesse. Die Gefährlichkeit von ionisierender Strahlung hängt von der Aktivität der Quelle, vom Ionisierungsvermögen der Strahlung und deren biologischer Wirksamkeit ab.</w:t>
+        <w:t>n</w:t>
+      </w:r>
+      <w:r>
+        <w:rPr>
+          <w:rFonts w:ascii="Calibri" w:eastAsia="Calibri" w:hAnsi="Calibri" w:cs="Times New Roman"/>
+          <w:sz w:val="22"/>
+          <w:szCs w:val="22"/>
+          <w:lang w:eastAsia="en-US"/>
+        </w:rPr>
+        <w:t xml:space="preserve"> Interesse</w:t>
+      </w:r>
+      <w:proofErr w:type="gramEnd"/>
+      <w:r>
+        <w:rPr>
+          <w:rFonts w:ascii="Calibri" w:eastAsia="Calibri" w:hAnsi="Calibri" w:cs="Times New Roman"/>
+          <w:sz w:val="22"/>
+          <w:szCs w:val="22"/>
+          <w:lang w:eastAsia="en-US"/>
+        </w:rPr>
+        <w:t>. Die Gefährlichkeit von ionisierender Strahlung hängt von der Aktivität der Quelle, vom Ionisierungsvermögen der Strahlung und deren biologischer Wirksamkeit ab.</w:t>
       </w:r>
     </w:p>
     <w:p>
@@ -4002,6 +4293,7 @@
               </w:rPr>
               <w:t xml:space="preserve"> = </w:t>
             </w:r>
+            <w:proofErr w:type="spellStart"/>
             <w:r>
               <w:rPr>
                 <w:rFonts w:ascii="Calibri" w:eastAsia="Calibri" w:hAnsi="Calibri" w:cs="Times New Roman"/>
@@ -4009,7 +4301,17 @@
                 <w:szCs w:val="22"/>
                 <w:lang w:eastAsia="en-US"/>
               </w:rPr>
-              <w:t>Bq (Becquerel)</w:t>
+              <w:t>Bq</w:t>
+            </w:r>
+            <w:proofErr w:type="spellEnd"/>
+            <w:r>
+              <w:rPr>
+                <w:rFonts w:ascii="Calibri" w:eastAsia="Calibri" w:hAnsi="Calibri" w:cs="Times New Roman"/>
+                <w:sz w:val="22"/>
+                <w:szCs w:val="22"/>
+                <w:lang w:eastAsia="en-US"/>
+              </w:rPr>
+              <w:t xml:space="preserve"> (Becquerel)</w:t>
             </w:r>
           </w:p>
         </w:tc>
@@ -4032,6 +4334,7 @@
                 <w:lang w:eastAsia="en-US"/>
               </w:rPr>
             </w:pPr>
+            <w:proofErr w:type="spellStart"/>
             <w:r>
               <w:rPr>
                 <w:rFonts w:ascii="Calibri" w:eastAsia="Calibri" w:hAnsi="Calibri" w:cs="Times New Roman"/>
@@ -4039,7 +4342,17 @@
                 <w:szCs w:val="22"/>
                 <w:lang w:eastAsia="en-US"/>
               </w:rPr>
-              <w:t>Ci (Curie)</w:t>
+              <w:t>Ci</w:t>
+            </w:r>
+            <w:proofErr w:type="spellEnd"/>
+            <w:r>
+              <w:rPr>
+                <w:rFonts w:ascii="Calibri" w:eastAsia="Calibri" w:hAnsi="Calibri" w:cs="Times New Roman"/>
+                <w:sz w:val="22"/>
+                <w:szCs w:val="22"/>
+                <w:lang w:eastAsia="en-US"/>
+              </w:rPr>
+              <w:t xml:space="preserve"> (Curie)</w:t>
             </w:r>
           </w:p>
         </w:tc>
@@ -4069,7 +4382,27 @@
                 <w:szCs w:val="22"/>
                 <w:lang w:eastAsia="en-US"/>
               </w:rPr>
-              <w:t>1 Ci = 3,7.10</w:t>
+              <w:t xml:space="preserve">1 </w:t>
+            </w:r>
+            <w:proofErr w:type="spellStart"/>
+            <w:r>
+              <w:rPr>
+                <w:rFonts w:ascii="Calibri" w:eastAsia="Calibri" w:hAnsi="Calibri" w:cs="Times New Roman"/>
+                <w:sz w:val="22"/>
+                <w:szCs w:val="22"/>
+                <w:lang w:eastAsia="en-US"/>
+              </w:rPr>
+              <w:t>Ci</w:t>
+            </w:r>
+            <w:proofErr w:type="spellEnd"/>
+            <w:r>
+              <w:rPr>
+                <w:rFonts w:ascii="Calibri" w:eastAsia="Calibri" w:hAnsi="Calibri" w:cs="Times New Roman"/>
+                <w:sz w:val="22"/>
+                <w:szCs w:val="22"/>
+                <w:lang w:eastAsia="en-US"/>
+              </w:rPr>
+              <w:t xml:space="preserve"> = 3,7.10</w:t>
             </w:r>
             <w:r>
               <w:rPr>
@@ -4088,8 +4421,19 @@
                 <w:szCs w:val="22"/>
                 <w:lang w:eastAsia="en-US"/>
               </w:rPr>
-              <w:t xml:space="preserve"> Bq</w:t>
+              <w:t xml:space="preserve"> </w:t>
             </w:r>
+            <w:proofErr w:type="spellStart"/>
+            <w:r>
+              <w:rPr>
+                <w:rFonts w:ascii="Calibri" w:eastAsia="Calibri" w:hAnsi="Calibri" w:cs="Times New Roman"/>
+                <w:sz w:val="22"/>
+                <w:szCs w:val="22"/>
+                <w:lang w:eastAsia="en-US"/>
+              </w:rPr>
+              <w:t>Bq</w:t>
+            </w:r>
+            <w:proofErr w:type="spellEnd"/>
           </w:p>
         </w:tc>
       </w:tr>
@@ -4253,7 +4597,27 @@
                 <w:szCs w:val="22"/>
                 <w:lang w:eastAsia="en-US"/>
               </w:rPr>
-              <w:t>1 rad = 10</w:t>
+              <w:t xml:space="preserve">1 </w:t>
+            </w:r>
+            <w:proofErr w:type="spellStart"/>
+            <w:r>
+              <w:rPr>
+                <w:rFonts w:ascii="Calibri" w:eastAsia="Calibri" w:hAnsi="Calibri" w:cs="Times New Roman"/>
+                <w:sz w:val="22"/>
+                <w:szCs w:val="22"/>
+                <w:lang w:eastAsia="en-US"/>
+              </w:rPr>
+              <w:t>rad</w:t>
+            </w:r>
+            <w:proofErr w:type="spellEnd"/>
+            <w:r>
+              <w:rPr>
+                <w:rFonts w:ascii="Calibri" w:eastAsia="Calibri" w:hAnsi="Calibri" w:cs="Times New Roman"/>
+                <w:sz w:val="22"/>
+                <w:szCs w:val="22"/>
+                <w:lang w:eastAsia="en-US"/>
+              </w:rPr>
+              <w:t xml:space="preserve"> = 10</w:t>
             </w:r>
             <w:r>
               <w:rPr>
@@ -4575,6 +4939,7 @@
                 <w:lang w:eastAsia="en-US"/>
               </w:rPr>
             </w:pPr>
+            <w:proofErr w:type="spellStart"/>
             <w:r>
               <w:rPr>
                 <w:rFonts w:ascii="Calibri" w:eastAsia="Calibri" w:hAnsi="Calibri" w:cs="Times New Roman"/>
@@ -4582,7 +4947,57 @@
                 <w:szCs w:val="22"/>
                 <w:lang w:eastAsia="en-US"/>
               </w:rPr>
-              <w:t xml:space="preserve">rem (rad equivalent man) </w:t>
+              <w:t>rem</w:t>
+            </w:r>
+            <w:proofErr w:type="spellEnd"/>
+            <w:r>
+              <w:rPr>
+                <w:rFonts w:ascii="Calibri" w:eastAsia="Calibri" w:hAnsi="Calibri" w:cs="Times New Roman"/>
+                <w:sz w:val="22"/>
+                <w:szCs w:val="22"/>
+                <w:lang w:eastAsia="en-US"/>
+              </w:rPr>
+              <w:t xml:space="preserve"> (</w:t>
+            </w:r>
+            <w:proofErr w:type="spellStart"/>
+            <w:r>
+              <w:rPr>
+                <w:rFonts w:ascii="Calibri" w:eastAsia="Calibri" w:hAnsi="Calibri" w:cs="Times New Roman"/>
+                <w:sz w:val="22"/>
+                <w:szCs w:val="22"/>
+                <w:lang w:eastAsia="en-US"/>
+              </w:rPr>
+              <w:t>rad</w:t>
+            </w:r>
+            <w:proofErr w:type="spellEnd"/>
+            <w:r>
+              <w:rPr>
+                <w:rFonts w:ascii="Calibri" w:eastAsia="Calibri" w:hAnsi="Calibri" w:cs="Times New Roman"/>
+                <w:sz w:val="22"/>
+                <w:szCs w:val="22"/>
+                <w:lang w:eastAsia="en-US"/>
+              </w:rPr>
+              <w:t xml:space="preserve"> </w:t>
+            </w:r>
+            <w:proofErr w:type="spellStart"/>
+            <w:r>
+              <w:rPr>
+                <w:rFonts w:ascii="Calibri" w:eastAsia="Calibri" w:hAnsi="Calibri" w:cs="Times New Roman"/>
+                <w:sz w:val="22"/>
+                <w:szCs w:val="22"/>
+                <w:lang w:eastAsia="en-US"/>
+              </w:rPr>
+              <w:t>equivalent</w:t>
+            </w:r>
+            <w:proofErr w:type="spellEnd"/>
+            <w:r>
+              <w:rPr>
+                <w:rFonts w:ascii="Calibri" w:eastAsia="Calibri" w:hAnsi="Calibri" w:cs="Times New Roman"/>
+                <w:sz w:val="22"/>
+                <w:szCs w:val="22"/>
+                <w:lang w:eastAsia="en-US"/>
+              </w:rPr>
+              <w:t xml:space="preserve"> man) </w:t>
             </w:r>
           </w:p>
         </w:tc>
@@ -4612,7 +5027,27 @@
                 <w:szCs w:val="22"/>
                 <w:lang w:eastAsia="en-US"/>
               </w:rPr>
-              <w:t>1 rem = 10</w:t>
+              <w:t xml:space="preserve">1 </w:t>
+            </w:r>
+            <w:proofErr w:type="spellStart"/>
+            <w:r>
+              <w:rPr>
+                <w:rFonts w:ascii="Calibri" w:eastAsia="Calibri" w:hAnsi="Calibri" w:cs="Times New Roman"/>
+                <w:sz w:val="22"/>
+                <w:szCs w:val="22"/>
+                <w:lang w:eastAsia="en-US"/>
+              </w:rPr>
+              <w:t>rem</w:t>
+            </w:r>
+            <w:proofErr w:type="spellEnd"/>
+            <w:r>
+              <w:rPr>
+                <w:rFonts w:ascii="Calibri" w:eastAsia="Calibri" w:hAnsi="Calibri" w:cs="Times New Roman"/>
+                <w:sz w:val="22"/>
+                <w:szCs w:val="22"/>
+                <w:lang w:eastAsia="en-US"/>
+              </w:rPr>
+              <w:t xml:space="preserve"> = 10</w:t>
             </w:r>
             <w:r>
               <w:rPr>
@@ -4676,7 +5111,23 @@
         <w:t>A</w:t>
       </w:r>
       <w:r>
-        <w:t xml:space="preserve"> einer Strahlungsquelle gibt die Anzahl der Zerfälle pro Sekunde an. Es ist oft sinnvoll, die Aktivität auf die Masse oder das Volumen eines strahlenden Objekts zu beziehen. SO werden die höchst zulässigen Werte für die Belastung von Lebensmittel in Bq/kg oder Bq/Liter angegeben.</w:t>
+        <w:t xml:space="preserve"> einer Strahlungsquelle gibt die Anzahl der Zerfälle pro Sekunde an. Es ist oft sinnvoll, die Aktivität auf die Masse oder das Volumen eines strahlenden Objekts zu beziehen. SO werden die höchst zulässigen Werte für die Belastung von Lebensmittel in </w:t>
+      </w:r>
+      <w:proofErr w:type="spellStart"/>
+      <w:r>
+        <w:t>Bq</w:t>
+      </w:r>
+      <w:proofErr w:type="spellEnd"/>
+      <w:r>
+        <w:t xml:space="preserve">/kg oder </w:t>
+      </w:r>
+      <w:proofErr w:type="spellStart"/>
+      <w:r>
+        <w:t>Bq</w:t>
+      </w:r>
+      <w:proofErr w:type="spellEnd"/>
+      <w:r>
+        <w:t>/Liter angegeben.</w:t>
       </w:r>
     </w:p>
     <w:p>
@@ -5073,8 +5524,13 @@
             <w:pPr>
               <w:spacing w:after="0" w:line="240" w:lineRule="auto"/>
             </w:pPr>
+            <w:proofErr w:type="spellStart"/>
             <w:r>
-              <w:t>mSv/a</w:t>
+              <w:t>mSv</w:t>
+            </w:r>
+            <w:proofErr w:type="spellEnd"/>
+            <w:r>
+              <w:t>/a</w:t>
             </w:r>
           </w:p>
         </w:tc>
@@ -5201,6 +5657,7 @@
               <w:spacing w:after="0" w:line="240" w:lineRule="auto"/>
             </w:pPr>
             <w:r>
+              <w:lastRenderedPageBreak/>
               <w:t>Schwellendosis: erste klinisch nachweisbare Effekte</w:t>
             </w:r>
           </w:p>
@@ -5230,7 +5687,34 @@
         <w:spacing w:after="0" w:line="240" w:lineRule="auto"/>
       </w:pPr>
       <w:r>
-        <w:br w:type="page"/>
+        <w:t>Die Wirkung im menschlichen Körper besteht hauptsächlich in einer Dissoziation der Wassermoleküle, die durch die Bestrahlung in freie Elektronen, Wasserstoffatome und OH-Gruppen zerlegt werden. Weiters entstehen H</w:t>
+      </w:r>
+      <w:r>
+        <w:rPr>
+          <w:vertAlign w:val="subscript"/>
+        </w:rPr>
+        <w:t>2</w:t>
+      </w:r>
+      <w:r>
+        <w:t>- und H</w:t>
+      </w:r>
+      <w:r>
+        <w:rPr>
+          <w:vertAlign w:val="subscript"/>
+        </w:rPr>
+        <w:t>2</w:t>
+      </w:r>
+      <w:r>
+        <w:t>O</w:t>
+      </w:r>
+      <w:r>
+        <w:rPr>
+          <w:vertAlign w:val="subscript"/>
+        </w:rPr>
+        <w:t>2</w:t>
+      </w:r>
+      <w:r>
+        <w:t xml:space="preserve">-Moleküle, deren chemische Wirksamkeit aber auch bei hoher Strahlendosis gering bleibt. Die oben genannten Zerfallsprodukte (Elektronen; H-Atome und OH-Gruppen) reagieren jedoch heftig mit ihrer Umgebung und verändern beispielsweise die funktionellen Gruppen der organischen Moleküle. </w:t>
       </w:r>
     </w:p>
     <w:p>
@@ -5243,34 +5727,30 @@
         <w:spacing w:after="0" w:line="240" w:lineRule="auto"/>
       </w:pPr>
       <w:r>
-        <w:t>Die Wirkung im menschlichen Körper besteht hauptsächlich in einer Dissoziation der Wassermoleküle, die durch die Bestrahlung in freie Elektronen, Wasserstoffatome und OH-Gruppen zerlegt werden. Weiters entstehen H</w:t>
-      </w:r>
-      <w:r>
-        <w:rPr>
-          <w:vertAlign w:val="subscript"/>
-        </w:rPr>
-        <w:t>2</w:t>
-      </w:r>
-      <w:r>
-        <w:t>- und H</w:t>
-      </w:r>
-      <w:r>
-        <w:rPr>
-          <w:vertAlign w:val="subscript"/>
-        </w:rPr>
-        <w:t>2</w:t>
-      </w:r>
-      <w:r>
-        <w:t>O</w:t>
-      </w:r>
-      <w:r>
-        <w:rPr>
-          <w:vertAlign w:val="subscript"/>
-        </w:rPr>
-        <w:t>2</w:t>
-      </w:r>
-      <w:r>
-        <w:t xml:space="preserve">-Moleküle, deren chemische Wirksamkeit aber auch bei hoher Strahlendosis gering bleibt. Die oben genannten Zerfallsprodukte (Elektronen; H-Atome und OH-Gruppen) reagieren jedoch heftig mit ihrer Umgebung und verändern beispielsweise die funktionellen Gruppen der organischen Moleküle. </w:t>
+        <w:t>Durch die ionisierende Strahlung ist aber besonders das Erbgut gefährdet: die D</w:t>
+      </w:r>
+      <w:r>
+        <w:t>NA</w:t>
+      </w:r>
+      <w:r>
+        <w:t xml:space="preserve"> kann geschädigt werden und wenn beide Stränge des Riesenmoleküls brechen, kann der </w:t>
+      </w:r>
+      <w:proofErr w:type="gramStart"/>
+      <w:r>
+        <w:t>Körper</w:t>
+      </w:r>
+      <w:proofErr w:type="gramEnd"/>
+      <w:r>
+        <w:t xml:space="preserve"> die nicht mehr selbstständig beheben. Daher sind die zellbindenden Organe des menschlichen Körpers am empfindli</w:t>
+      </w:r>
+      <w:r>
+        <w:t>chsten: Knochenmark, Milz, Lymph</w:t>
+      </w:r>
+      <w:r>
+        <w:t>knoten, Schleimhäute</w:t>
+      </w:r>
+      <w:r>
+        <w:t xml:space="preserve"> und Keimdrüsen.</w:t>
       </w:r>
     </w:p>
     <w:p>
@@ -5283,34 +5763,6 @@
         <w:spacing w:after="0" w:line="240" w:lineRule="auto"/>
       </w:pPr>
       <w:r>
-        <w:t>Durch die ionisierende Strahlung ist aber besonders das Erbgut gefährdet: die D</w:t>
-      </w:r>
-      <w:r>
-        <w:t>NA</w:t>
-      </w:r>
-      <w:r>
-        <w:t xml:space="preserve"> kann geschädigt werden und wenn beide Stränge des Riesenmoleküls brechen, kann der Körper die nicht mehr selbstständig beheben. Daher sind die zellbindenden Organe des menschlichen Körpers am empfindli</w:t>
-      </w:r>
-      <w:r>
-        <w:t>chsten: Knochenmark, Milz, Lymph</w:t>
-      </w:r>
-      <w:r>
-        <w:t>knoten, Schleimhäute</w:t>
-      </w:r>
-      <w:r>
-        <w:t xml:space="preserve"> und Keimdrüsen.</w:t>
-      </w:r>
-    </w:p>
-    <w:p>
-      <w:pPr>
-        <w:spacing w:after="0" w:line="240" w:lineRule="auto"/>
-      </w:pPr>
-    </w:p>
-    <w:p>
-      <w:pPr>
-        <w:spacing w:after="0" w:line="240" w:lineRule="auto"/>
-      </w:pPr>
-      <w:r>
         <w:t xml:space="preserve">Je nach Dosis sind drei Klassen von Schäden durch Strahlung zu unterscheiden: </w:t>
       </w:r>
       <w:r>
@@ -5323,7 +5775,15 @@
         <w:t xml:space="preserve"> treten unmittelbar bei Bestrahlung auf (=“Strahlensyndrom“).</w:t>
       </w:r>
       <w:r>
-        <w:t xml:space="preserve"> Spätfolgen (zB. Erhöhte Risken für Krebs oder Leukämie) heißen </w:t>
+        <w:t xml:space="preserve"> Spätfolgen (</w:t>
+      </w:r>
+      <w:proofErr w:type="spellStart"/>
+      <w:r>
+        <w:t>zB</w:t>
+      </w:r>
+      <w:proofErr w:type="spellEnd"/>
+      <w:r>
+        <w:t xml:space="preserve">. Erhöhte Risken für Krebs oder Leukämie) heißen </w:t>
       </w:r>
       <w:r>
         <w:rPr>
@@ -5594,7 +6054,15 @@
         <w:spacing w:after="0" w:line="240" w:lineRule="auto"/>
       </w:pPr>
       <w:r>
-        <w:t>Die Intensität der Strahlung nimmt beim Durchgang durch ein absorbierendes Material exponentiell ab. Speziell Alpha- und Beta-Strahlen können bereits durch relativ dünne Schichten an Material (Kleidung, Wände) weitgehend abgehalten werden. Für Gamma-Strahlen sind schon dicke Wände aus Stahlbeton oder Blei notwendig. Das größte Problem stellt aber die Freisetzung großer Mengen radioaktiver Stoffe in Form von Staub und Gasen dar, da diese leicht auch in Gebäude eindringen können.</w:t>
+        <w:t xml:space="preserve">Die Intensität der Strahlung nimmt beim Durchgang durch ein absorbierendes Material exponentiell ab. Speziell Alpha- und Beta-Strahlen können bereits </w:t>
+      </w:r>
+      <w:proofErr w:type="gramStart"/>
+      <w:r>
+        <w:t>durch relativ</w:t>
+      </w:r>
+      <w:proofErr w:type="gramEnd"/>
+      <w:r>
+        <w:t xml:space="preserve"> dünne Schichten an Material (Kleidung, Wände) weitgehend abgehalten werden. Für Gamma-Strahlen sind schon dicke Wände aus Stahlbeton oder Blei notwendig. Das größte Problem stellt aber die Freisetzung großer Mengen radioaktiver Stoffe in Form von Staub und Gasen dar, da diese leicht auch in Gebäude eindringen können.</w:t>
       </w:r>
     </w:p>
     <w:p>
@@ -5668,7 +6136,15 @@
         <w:jc w:val="both"/>
       </w:pPr>
       <w:r>
-        <w:t>Es gibt prinzipiell zwei Möglichkeiten</w:t>
+        <w:t xml:space="preserve">Es </w:t>
+      </w:r>
+      <w:proofErr w:type="gramStart"/>
+      <w:r>
+        <w:t>gibt prinzipiell</w:t>
+      </w:r>
+      <w:proofErr w:type="gramEnd"/>
+      <w:r>
+        <w:t xml:space="preserve"> zwei Möglichkeiten</w:t>
       </w:r>
       <w:r>
         <w:t xml:space="preserve"> zur Energiegewinnung durch Kernkraft: einerseits durch Spaltung (Fission) bei der ein schwerer Atomkern in zwei leichtere Kerne gespalten wird und andererseits durch die Verschmelzung (Fusion) von zwei leichten Atomkernen. </w:t>
@@ -5687,7 +6163,15 @@
         <w:jc w:val="both"/>
       </w:pPr>
       <w:r>
-        <w:t>Bei der Spaltung von einem Urankern wird ca. 200MeV an Energie frei (=Unterschied der Bindungsenergie. Daher erhält man bei der vollständigen Spaltung von 1kg Uran ca. 8.10</w:t>
+        <w:t xml:space="preserve">Bei der Spaltung von einem </w:t>
+      </w:r>
+      <w:proofErr w:type="spellStart"/>
+      <w:r>
+        <w:t>Urankern</w:t>
+      </w:r>
+      <w:proofErr w:type="spellEnd"/>
+      <w:r>
+        <w:t xml:space="preserve"> wird ca. 200MeV an Energie frei (=Unterschied der Bindungsenergie. Daher erhält man bei der vollständigen Spaltung von 1kg Uran ca. 8.10</w:t>
       </w:r>
       <w:r>
         <w:rPr>
@@ -5711,7 +6195,11 @@
         <w:t>7</w:t>
       </w:r>
       <w:r>
-        <w:t xml:space="preserve"> J. Bei der Kernspaltung ist der Energiegewinn also 2.10</w:t>
+        <w:t xml:space="preserve"> J. Bei der Kernspaltung ist der Energiegewinn also </w:t>
+      </w:r>
+      <w:proofErr w:type="gramStart"/>
+      <w:r>
+        <w:t>2.10</w:t>
       </w:r>
       <w:r>
         <w:rPr>
@@ -5720,7 +6208,11 @@
         <w:t>6</w:t>
       </w:r>
       <w:r>
-        <w:t xml:space="preserve"> mal so hoch wie bei der Verbrennung fossiler Brennstoffe. Diese verlockende Aussicht auf nahezu unbegrenzte Energie trieb die Entwicklung der Kernkraft in den 1950er und 1960er Jahren massiv voran.</w:t>
+        <w:t xml:space="preserve"> mal</w:t>
+      </w:r>
+      <w:proofErr w:type="gramEnd"/>
+      <w:r>
+        <w:t xml:space="preserve"> so hoch wie bei der Verbrennung fossiler Brennstoffe. Diese verlockende Aussicht auf nahezu unbegrenzte Energie trieb die Entwicklung der Kernkraft in den 1950er und 1960er Jahren massiv voran.</w:t>
       </w:r>
     </w:p>
     <w:p>
@@ -5800,7 +6292,15 @@
         <w:jc w:val="both"/>
       </w:pPr>
       <w:r>
-        <w:t>Leichte Atomkerne haben eine geringere Bindungsenergie als schwerere Kerne. Beim Verschmelzen zweier leichter Atomkerne wird diese Differenz der Bindungsenergien frei. Dazu muss aber die Coulomb´sche Abstoßung überwunden werden, damit sich die Kerne auf unter 10</w:t>
+        <w:t xml:space="preserve">Leichte Atomkerne haben eine geringere Bindungsenergie als schwerere Kerne. Beim Verschmelzen zweier leichter Atomkerne wird diese Differenz der Bindungsenergien frei. Dazu muss aber die </w:t>
+      </w:r>
+      <w:proofErr w:type="spellStart"/>
+      <w:r>
+        <w:t>Coulomb´sche</w:t>
+      </w:r>
+      <w:proofErr w:type="spellEnd"/>
+      <w:r>
+        <w:t xml:space="preserve"> Abstoßung überwunden werden, damit sich die Kerne auf unter 10</w:t>
       </w:r>
       <w:r>
         <w:rPr>
@@ -5812,7 +6312,15 @@
         <w:t xml:space="preserve"> m annähern können und die Starke Kernkraft wirksam werden kann.</w:t>
       </w:r>
       <w:r>
-        <w:t xml:space="preserve"> D.h. man muss die Kerne mit sehr hoher kinetischer Energie aufeinander prallen lassen. Dies kann entweder durch Teilchenstrahlen geschehen oder durch die thermische Bewegung bei Temperaturen &gt; 10</w:t>
+        <w:t xml:space="preserve"> D.h. man muss die Kerne mit sehr hoher kinetischer Energie </w:t>
+      </w:r>
+      <w:proofErr w:type="gramStart"/>
+      <w:r>
+        <w:t>aufeinander prallen</w:t>
+      </w:r>
+      <w:proofErr w:type="gramEnd"/>
+      <w:r>
+        <w:t xml:space="preserve"> lassen. Dies kann entweder durch Teilchenstrahlen geschehen oder durch die thermische Bewegung bei Temperaturen &gt; 10</w:t>
       </w:r>
       <w:r>
         <w:rPr>
@@ -5878,20 +6386,28 @@
         <w:rPr>
           <w:lang w:val="en-GB"/>
         </w:rPr>
-        <w:t>1986 Tschernobyl</w:t>
-      </w:r>
-    </w:p>
-    <w:p>
-      <w:pPr>
-        <w:jc w:val="both"/>
+        <w:t xml:space="preserve">1986 </w:t>
+      </w:r>
+      <w:proofErr w:type="spellStart"/>
+      <w:r>
         <w:rPr>
           <w:lang w:val="en-GB"/>
         </w:rPr>
-      </w:pPr>
-      <w:r>
+        <w:t>Tschernobyl</w:t>
+      </w:r>
+      <w:proofErr w:type="spellEnd"/>
+    </w:p>
+    <w:p>
+      <w:pPr>
+        <w:jc w:val="both"/>
         <w:rPr>
           <w:lang w:val="en-GB"/>
         </w:rPr>
+      </w:pPr>
+      <w:r>
+        <w:rPr>
+          <w:lang w:val="en-GB"/>
+        </w:rPr>
         <w:t>1979 Three Mile Island</w:t>
       </w:r>
     </w:p>
@@ -5906,8 +6422,16 @@
         <w:rPr>
           <w:lang w:val="en-GB"/>
         </w:rPr>
-        <w:t>1973 Sellafiled</w:t>
-      </w:r>
+        <w:t xml:space="preserve">1973 </w:t>
+      </w:r>
+      <w:proofErr w:type="spellStart"/>
+      <w:r>
+        <w:rPr>
+          <w:lang w:val="en-GB"/>
+        </w:rPr>
+        <w:t>Sellafiled</w:t>
+      </w:r>
+      <w:proofErr w:type="spellEnd"/>
     </w:p>
     <w:p>
       <w:pPr>
@@ -9208,6 +9732,16 @@
 </file>
 
 <file path=customXml/item1.xml><?xml version="1.0" encoding="utf-8"?>
+<b:Sources xmlns:b="http://schemas.openxmlformats.org/officeDocument/2006/bibliography" xmlns="http://schemas.openxmlformats.org/officeDocument/2006/bibliography" SelectedStyle="\APASixthEditionOfficeOnline.xsl" StyleName="APA" Version="6"/>
+</file>
+
+<file path=customXml/item2.xml><?xml version="1.0" encoding="utf-8"?>
+<p:properties xmlns:p="http://schemas.microsoft.com/office/2006/metadata/properties" xmlns:xsi="http://www.w3.org/2001/XMLSchema-instance" xmlns:pc="http://schemas.microsoft.com/office/infopath/2007/PartnerControls">
+  <documentManagement/>
+</p:properties>
+</file>
+
+<file path=customXml/item3.xml><?xml version="1.0" encoding="utf-8"?>
 <ct:contentTypeSchema xmlns:ct="http://schemas.microsoft.com/office/2006/metadata/contentType" xmlns:ma="http://schemas.microsoft.com/office/2006/metadata/properties/metaAttributes" ct:_="" ma:_="" ma:contentTypeName="Dokument" ma:contentTypeID="0x01010077648E524CC1E94EBA9726411AA819B5" ma:contentTypeVersion="0" ma:contentTypeDescription="Ein neues Dokument erstellen." ma:contentTypeScope="" ma:versionID="7aeff52a878c365d18f7efc505caf646">
   <xsd:schema xmlns:xsd="http://www.w3.org/2001/XMLSchema" xmlns:xs="http://www.w3.org/2001/XMLSchema" xmlns:p="http://schemas.microsoft.com/office/2006/metadata/properties" targetNamespace="http://schemas.microsoft.com/office/2006/metadata/properties" ma:root="true" ma:fieldsID="3b0e86e43268d7499bc47c9769927b6e">
     <xsd:element name="properties">
@@ -9321,7 +9855,7 @@
 </ct:contentTypeSchema>
 </file>
 
-<file path=customXml/item2.xml><?xml version="1.0" encoding="utf-8"?>
+<file path=customXml/item4.xml><?xml version="1.0" encoding="utf-8"?>
 <?mso-contentType ?>
 <FormTemplates xmlns="http://schemas.microsoft.com/sharepoint/v3/contenttype/forms">
   <Display>DocumentLibraryForm</Display>
@@ -9330,17 +9864,24 @@
 </FormTemplates>
 </file>
 
-<file path=customXml/item3.xml><?xml version="1.0" encoding="utf-8"?>
-<p:properties xmlns:p="http://schemas.microsoft.com/office/2006/metadata/properties" xmlns:xsi="http://www.w3.org/2001/XMLSchema-instance" xmlns:pc="http://schemas.microsoft.com/office/infopath/2007/PartnerControls">
-  <documentManagement/>
-</p:properties>
+<file path=customXml/itemProps1.xml><?xml version="1.0" encoding="utf-8"?>
+<ds:datastoreItem xmlns:ds="http://schemas.openxmlformats.org/officeDocument/2006/customXml" ds:itemID="{609D961F-D5E4-4CD3-B36F-7B768FE0EF08}">
+  <ds:schemaRefs>
+    <ds:schemaRef ds:uri="http://schemas.openxmlformats.org/officeDocument/2006/bibliography"/>
+  </ds:schemaRefs>
+</ds:datastoreItem>
 </file>
 
-<file path=customXml/item4.xml><?xml version="1.0" encoding="utf-8"?>
-<b:Sources xmlns:b="http://schemas.openxmlformats.org/officeDocument/2006/bibliography" xmlns="http://schemas.openxmlformats.org/officeDocument/2006/bibliography" SelectedStyle="\APASixthEditionOfficeOnline.xsl" StyleName="APA" Version="6"/>
+<file path=customXml/itemProps2.xml><?xml version="1.0" encoding="utf-8"?>
+<ds:datastoreItem xmlns:ds="http://schemas.openxmlformats.org/officeDocument/2006/customXml" ds:itemID="{EB5E243B-D4E3-46F3-9537-512B4C0DA343}">
+  <ds:schemaRefs>
+    <ds:schemaRef ds:uri="http://schemas.microsoft.com/office/2006/metadata/properties"/>
+    <ds:schemaRef ds:uri="http://schemas.microsoft.com/office/infopath/2007/PartnerControls"/>
+  </ds:schemaRefs>
+</ds:datastoreItem>
 </file>
 
-<file path=customXml/itemProps1.xml><?xml version="1.0" encoding="utf-8"?>
+<file path=customXml/itemProps3.xml><?xml version="1.0" encoding="utf-8"?>
 <ds:datastoreItem xmlns:ds="http://schemas.openxmlformats.org/officeDocument/2006/customXml" ds:itemID="{21BC00B9-A51A-4337-94C1-55CC60F23C7D}">
   <ds:schemaRefs>
     <ds:schemaRef ds:uri="http://schemas.microsoft.com/office/2006/metadata/contentType"/>
@@ -9356,27 +9897,10 @@
 </ds:datastoreItem>
 </file>
 
-<file path=customXml/itemProps2.xml><?xml version="1.0" encoding="utf-8"?>
+<file path=customXml/itemProps4.xml><?xml version="1.0" encoding="utf-8"?>
 <ds:datastoreItem xmlns:ds="http://schemas.openxmlformats.org/officeDocument/2006/customXml" ds:itemID="{E81B64BD-4FD9-4F48-8147-D1CB344D69A1}">
   <ds:schemaRefs>
     <ds:schemaRef ds:uri="http://schemas.microsoft.com/sharepoint/v3/contenttype/forms"/>
   </ds:schemaRefs>
 </ds:datastoreItem>
-</file>
-
-<file path=customXml/itemProps3.xml><?xml version="1.0" encoding="utf-8"?>
-<ds:datastoreItem xmlns:ds="http://schemas.openxmlformats.org/officeDocument/2006/customXml" ds:itemID="{EB5E243B-D4E3-46F3-9537-512B4C0DA343}">
-  <ds:schemaRefs>
-    <ds:schemaRef ds:uri="http://schemas.microsoft.com/office/2006/metadata/properties"/>
-    <ds:schemaRef ds:uri="http://schemas.microsoft.com/office/infopath/2007/PartnerControls"/>
-  </ds:schemaRefs>
-</ds:datastoreItem>
-</file>
-
-<file path=customXml/itemProps4.xml><?xml version="1.0" encoding="utf-8"?>
-<ds:datastoreItem xmlns:ds="http://schemas.openxmlformats.org/officeDocument/2006/customXml" ds:itemID="{609D961F-D5E4-4CD3-B36F-7B768FE0EF08}">
-  <ds:schemaRefs>
-    <ds:schemaRef ds:uri="http://schemas.openxmlformats.org/officeDocument/2006/bibliography"/>
-  </ds:schemaRefs>
-</ds:datastoreItem>
 </file>
</xml_diff>